<commit_message>
Did some clean up & added comments
</commit_message>
<xml_diff>
--- a/Perceptron.docx
+++ b/Perceptron.docx
@@ -13577,6 +13577,760 @@
       </w:r>
     </w:p>
     <w:p/>
+    <w:p>
+      <w:pPr>
+        <w:rPr>
+          <w:rFonts w:hint="eastAsia"/>
+        </w:rPr>
+      </w:pPr>
+      <w:r>
+        <w:rPr>
+          <w:rFonts w:hint="eastAsia"/>
+        </w:rPr>
+        <w:t>d)</w:t>
+      </w:r>
+    </w:p>
+    <w:p>
+      <w:r>
+        <w:rPr>
+          <w:noProof/>
+        </w:rPr>
+        <w:drawing>
+          <wp:inline distT="0" distB="0" distL="0" distR="0" wp14:anchorId="0C4A4E66" wp14:editId="4F677FAA">
+            <wp:extent cx="4572000" cy="2743200"/>
+            <wp:effectExtent l="0" t="0" r="12700" b="12700"/>
+            <wp:docPr id="8" name="圖表 8">
+              <a:extLst xmlns:a="http://schemas.openxmlformats.org/drawingml/2006/main">
+                <a:ext uri="{FF2B5EF4-FFF2-40B4-BE49-F238E27FC236}">
+                  <a16:creationId xmlns:a16="http://schemas.microsoft.com/office/drawing/2014/main" id="{79F6E201-EBE9-5941-ABBE-3B6E0F874CDD}"/>
+                </a:ext>
+              </a:extLst>
+            </wp:docPr>
+            <wp:cNvGraphicFramePr/>
+            <a:graphic xmlns:a="http://schemas.openxmlformats.org/drawingml/2006/main">
+              <a:graphicData uri="http://schemas.openxmlformats.org/drawingml/2006/chart">
+                <c:chart xmlns:c="http://schemas.openxmlformats.org/drawingml/2006/chart" xmlns:r="http://schemas.openxmlformats.org/officeDocument/2006/relationships" r:id="rId12"/>
+              </a:graphicData>
+            </a:graphic>
+          </wp:inline>
+        </w:drawing>
+      </w:r>
+    </w:p>
+    <w:tbl>
+      <w:tblPr>
+        <w:tblW w:w="3480" w:type="dxa"/>
+        <w:tblCellMar>
+          <w:left w:w="28" w:type="dxa"/>
+          <w:right w:w="28" w:type="dxa"/>
+        </w:tblCellMar>
+        <w:tblLook w:val="04A0" w:firstRow="1" w:lastRow="0" w:firstColumn="1" w:lastColumn="0" w:noHBand="0" w:noVBand="1"/>
+      </w:tblPr>
+      <w:tblGrid>
+        <w:gridCol w:w="580"/>
+        <w:gridCol w:w="580"/>
+        <w:gridCol w:w="580"/>
+        <w:gridCol w:w="580"/>
+        <w:gridCol w:w="580"/>
+        <w:gridCol w:w="580"/>
+      </w:tblGrid>
+      <w:tr>
+        <w:trPr>
+          <w:trHeight w:val="300"/>
+        </w:trPr>
+        <w:tc>
+          <w:tcPr>
+            <w:tcW w:w="580" w:type="dxa"/>
+            <w:tcBorders>
+              <w:top w:val="single" w:sz="4" w:space="0" w:color="auto"/>
+              <w:left w:val="single" w:sz="4" w:space="0" w:color="auto"/>
+              <w:bottom w:val="single" w:sz="4" w:space="0" w:color="auto"/>
+              <w:right w:val="single" w:sz="4" w:space="0" w:color="auto"/>
+            </w:tcBorders>
+            <w:shd w:val="clear" w:color="000000" w:fill="000000"/>
+            <w:noWrap/>
+            <w:vAlign w:val="center"/>
+            <w:hideMark/>
+          </w:tcPr>
+          <w:p>
+            <w:pPr>
+              <w:widowControl/>
+              <w:rPr>
+                <w:rFonts w:ascii="Calibri" w:eastAsia="新細明體" w:hAnsi="Calibri" w:cs="Calibri"/>
+                <w:color w:val="FFFFFF"/>
+                <w:kern w:val="0"/>
+                <w:sz w:val="16"/>
+                <w:szCs w:val="16"/>
+              </w:rPr>
+            </w:pPr>
+            <w:r>
+              <w:rPr>
+                <w:rFonts w:ascii="Calibri" w:eastAsia="新細明體" w:hAnsi="Calibri" w:cs="Calibri"/>
+                <w:color w:val="FFFFFF"/>
+                <w:kern w:val="0"/>
+                <w:sz w:val="16"/>
+                <w:szCs w:val="16"/>
+              </w:rPr>
+              <w:lastRenderedPageBreak/>
+              <w:t>p</w:t>
+            </w:r>
+          </w:p>
+        </w:tc>
+        <w:tc>
+          <w:tcPr>
+            <w:tcW w:w="580" w:type="dxa"/>
+            <w:tcBorders>
+              <w:top w:val="single" w:sz="4" w:space="0" w:color="auto"/>
+              <w:left w:val="nil"/>
+              <w:bottom w:val="single" w:sz="4" w:space="0" w:color="auto"/>
+              <w:right w:val="single" w:sz="4" w:space="0" w:color="auto"/>
+            </w:tcBorders>
+            <w:shd w:val="clear" w:color="000000" w:fill="A5A5A5"/>
+            <w:noWrap/>
+            <w:vAlign w:val="center"/>
+            <w:hideMark/>
+          </w:tcPr>
+          <w:p>
+            <w:pPr>
+              <w:widowControl/>
+              <w:jc w:val="right"/>
+              <w:rPr>
+                <w:rFonts w:ascii="Calibri" w:eastAsia="新細明體" w:hAnsi="Calibri" w:cs="Calibri"/>
+                <w:color w:val="FFFFFF"/>
+                <w:kern w:val="0"/>
+                <w:sz w:val="16"/>
+                <w:szCs w:val="16"/>
+              </w:rPr>
+            </w:pPr>
+            <w:r>
+              <w:rPr>
+                <w:rFonts w:ascii="Calibri" w:eastAsia="新細明體" w:hAnsi="Calibri" w:cs="Calibri"/>
+                <w:color w:val="FFFFFF"/>
+                <w:kern w:val="0"/>
+                <w:sz w:val="16"/>
+                <w:szCs w:val="16"/>
+              </w:rPr>
+              <w:t>1</w:t>
+            </w:r>
+          </w:p>
+        </w:tc>
+        <w:tc>
+          <w:tcPr>
+            <w:tcW w:w="580" w:type="dxa"/>
+            <w:tcBorders>
+              <w:top w:val="single" w:sz="4" w:space="0" w:color="auto"/>
+              <w:left w:val="nil"/>
+              <w:bottom w:val="single" w:sz="4" w:space="0" w:color="auto"/>
+              <w:right w:val="single" w:sz="4" w:space="0" w:color="auto"/>
+            </w:tcBorders>
+            <w:shd w:val="clear" w:color="000000" w:fill="A5A5A5"/>
+            <w:noWrap/>
+            <w:vAlign w:val="center"/>
+            <w:hideMark/>
+          </w:tcPr>
+          <w:p>
+            <w:pPr>
+              <w:widowControl/>
+              <w:jc w:val="right"/>
+              <w:rPr>
+                <w:rFonts w:ascii="Calibri" w:eastAsia="新細明體" w:hAnsi="Calibri" w:cs="Calibri"/>
+                <w:color w:val="FFFFFF"/>
+                <w:kern w:val="0"/>
+                <w:sz w:val="16"/>
+                <w:szCs w:val="16"/>
+              </w:rPr>
+            </w:pPr>
+            <w:r>
+              <w:rPr>
+                <w:rFonts w:ascii="Calibri" w:eastAsia="新細明體" w:hAnsi="Calibri" w:cs="Calibri"/>
+                <w:color w:val="FFFFFF"/>
+                <w:kern w:val="0"/>
+                <w:sz w:val="16"/>
+                <w:szCs w:val="16"/>
+              </w:rPr>
+              <w:t>2</w:t>
+            </w:r>
+          </w:p>
+        </w:tc>
+        <w:tc>
+          <w:tcPr>
+            <w:tcW w:w="580" w:type="dxa"/>
+            <w:tcBorders>
+              <w:top w:val="single" w:sz="4" w:space="0" w:color="auto"/>
+              <w:left w:val="nil"/>
+              <w:bottom w:val="single" w:sz="4" w:space="0" w:color="auto"/>
+              <w:right w:val="single" w:sz="4" w:space="0" w:color="auto"/>
+            </w:tcBorders>
+            <w:shd w:val="clear" w:color="000000" w:fill="A5A5A5"/>
+            <w:noWrap/>
+            <w:vAlign w:val="center"/>
+            <w:hideMark/>
+          </w:tcPr>
+          <w:p>
+            <w:pPr>
+              <w:widowControl/>
+              <w:jc w:val="right"/>
+              <w:rPr>
+                <w:rFonts w:ascii="Calibri" w:eastAsia="新細明體" w:hAnsi="Calibri" w:cs="Calibri"/>
+                <w:color w:val="FFFFFF"/>
+                <w:kern w:val="0"/>
+                <w:sz w:val="16"/>
+                <w:szCs w:val="16"/>
+              </w:rPr>
+            </w:pPr>
+            <w:r>
+              <w:rPr>
+                <w:rFonts w:ascii="Calibri" w:eastAsia="新細明體" w:hAnsi="Calibri" w:cs="Calibri"/>
+                <w:color w:val="FFFFFF"/>
+                <w:kern w:val="0"/>
+                <w:sz w:val="16"/>
+                <w:szCs w:val="16"/>
+              </w:rPr>
+              <w:t>3</w:t>
+            </w:r>
+          </w:p>
+        </w:tc>
+        <w:tc>
+          <w:tcPr>
+            <w:tcW w:w="580" w:type="dxa"/>
+            <w:tcBorders>
+              <w:top w:val="single" w:sz="4" w:space="0" w:color="auto"/>
+              <w:left w:val="nil"/>
+              <w:bottom w:val="single" w:sz="4" w:space="0" w:color="auto"/>
+              <w:right w:val="single" w:sz="4" w:space="0" w:color="auto"/>
+            </w:tcBorders>
+            <w:shd w:val="clear" w:color="000000" w:fill="A5A5A5"/>
+            <w:noWrap/>
+            <w:vAlign w:val="center"/>
+            <w:hideMark/>
+          </w:tcPr>
+          <w:p>
+            <w:pPr>
+              <w:widowControl/>
+              <w:jc w:val="right"/>
+              <w:rPr>
+                <w:rFonts w:ascii="Calibri" w:eastAsia="新細明體" w:hAnsi="Calibri" w:cs="Calibri"/>
+                <w:color w:val="FFFFFF"/>
+                <w:kern w:val="0"/>
+                <w:sz w:val="16"/>
+                <w:szCs w:val="16"/>
+              </w:rPr>
+            </w:pPr>
+            <w:r>
+              <w:rPr>
+                <w:rFonts w:ascii="Calibri" w:eastAsia="新細明體" w:hAnsi="Calibri" w:cs="Calibri"/>
+                <w:color w:val="FFFFFF"/>
+                <w:kern w:val="0"/>
+                <w:sz w:val="16"/>
+                <w:szCs w:val="16"/>
+              </w:rPr>
+              <w:t>7</w:t>
+            </w:r>
+          </w:p>
+        </w:tc>
+        <w:tc>
+          <w:tcPr>
+            <w:tcW w:w="580" w:type="dxa"/>
+            <w:tcBorders>
+              <w:top w:val="single" w:sz="4" w:space="0" w:color="auto"/>
+              <w:left w:val="nil"/>
+              <w:bottom w:val="single" w:sz="4" w:space="0" w:color="auto"/>
+              <w:right w:val="single" w:sz="4" w:space="0" w:color="auto"/>
+            </w:tcBorders>
+            <w:shd w:val="clear" w:color="000000" w:fill="A5A5A5"/>
+            <w:noWrap/>
+            <w:vAlign w:val="center"/>
+            <w:hideMark/>
+          </w:tcPr>
+          <w:p>
+            <w:pPr>
+              <w:widowControl/>
+              <w:jc w:val="right"/>
+              <w:rPr>
+                <w:rFonts w:ascii="Calibri" w:eastAsia="新細明體" w:hAnsi="Calibri" w:cs="Calibri"/>
+                <w:color w:val="FFFFFF"/>
+                <w:kern w:val="0"/>
+                <w:sz w:val="16"/>
+                <w:szCs w:val="16"/>
+              </w:rPr>
+            </w:pPr>
+            <w:r>
+              <w:rPr>
+                <w:rFonts w:ascii="Calibri" w:eastAsia="新細明體" w:hAnsi="Calibri" w:cs="Calibri"/>
+                <w:color w:val="FFFFFF"/>
+                <w:kern w:val="0"/>
+                <w:sz w:val="16"/>
+                <w:szCs w:val="16"/>
+              </w:rPr>
+              <w:t>15</w:t>
+            </w:r>
+          </w:p>
+        </w:tc>
+      </w:tr>
+      <w:tr>
+        <w:trPr>
+          <w:trHeight w:val="300"/>
+        </w:trPr>
+        <w:tc>
+          <w:tcPr>
+            <w:tcW w:w="580" w:type="dxa"/>
+            <w:tcBorders>
+              <w:top w:val="nil"/>
+              <w:left w:val="single" w:sz="4" w:space="0" w:color="auto"/>
+              <w:bottom w:val="single" w:sz="4" w:space="0" w:color="auto"/>
+              <w:right w:val="single" w:sz="4" w:space="0" w:color="auto"/>
+            </w:tcBorders>
+            <w:shd w:val="clear" w:color="000000" w:fill="000000"/>
+            <w:noWrap/>
+            <w:vAlign w:val="center"/>
+            <w:hideMark/>
+          </w:tcPr>
+          <w:p>
+            <w:pPr>
+              <w:widowControl/>
+              <w:rPr>
+                <w:rFonts w:ascii="Calibri" w:eastAsia="新細明體" w:hAnsi="Calibri" w:cs="Calibri"/>
+                <w:color w:val="FFFFFF"/>
+                <w:kern w:val="0"/>
+                <w:sz w:val="16"/>
+                <w:szCs w:val="16"/>
+              </w:rPr>
+            </w:pPr>
+            <w:r>
+              <w:rPr>
+                <w:rFonts w:ascii="Calibri" w:eastAsia="新細明體" w:hAnsi="Calibri" w:cs="Calibri"/>
+                <w:color w:val="FFFFFF"/>
+                <w:kern w:val="0"/>
+                <w:sz w:val="16"/>
+                <w:szCs w:val="16"/>
+              </w:rPr>
+              <w:t>train</w:t>
+            </w:r>
+          </w:p>
+        </w:tc>
+        <w:tc>
+          <w:tcPr>
+            <w:tcW w:w="580" w:type="dxa"/>
+            <w:tcBorders>
+              <w:top w:val="nil"/>
+              <w:left w:val="nil"/>
+              <w:bottom w:val="single" w:sz="4" w:space="0" w:color="auto"/>
+              <w:right w:val="single" w:sz="4" w:space="0" w:color="auto"/>
+            </w:tcBorders>
+            <w:shd w:val="clear" w:color="auto" w:fill="auto"/>
+            <w:noWrap/>
+            <w:vAlign w:val="center"/>
+            <w:hideMark/>
+          </w:tcPr>
+          <w:p>
+            <w:pPr>
+              <w:widowControl/>
+              <w:jc w:val="right"/>
+              <w:rPr>
+                <w:rFonts w:ascii="Calibri" w:eastAsia="新細明體" w:hAnsi="Calibri" w:cs="Calibri"/>
+                <w:color w:val="000000"/>
+                <w:kern w:val="0"/>
+                <w:sz w:val="16"/>
+                <w:szCs w:val="16"/>
+              </w:rPr>
+            </w:pPr>
+            <w:r>
+              <w:rPr>
+                <w:rFonts w:ascii="Calibri" w:eastAsia="新細明體" w:hAnsi="Calibri" w:cs="Calibri"/>
+                <w:color w:val="000000"/>
+                <w:kern w:val="0"/>
+                <w:sz w:val="16"/>
+                <w:szCs w:val="16"/>
+              </w:rPr>
+              <w:t>96.563</w:t>
+            </w:r>
+          </w:p>
+        </w:tc>
+        <w:tc>
+          <w:tcPr>
+            <w:tcW w:w="580" w:type="dxa"/>
+            <w:tcBorders>
+              <w:top w:val="nil"/>
+              <w:left w:val="nil"/>
+              <w:bottom w:val="single" w:sz="4" w:space="0" w:color="auto"/>
+              <w:right w:val="single" w:sz="4" w:space="0" w:color="auto"/>
+            </w:tcBorders>
+            <w:shd w:val="clear" w:color="auto" w:fill="auto"/>
+            <w:noWrap/>
+            <w:vAlign w:val="center"/>
+            <w:hideMark/>
+          </w:tcPr>
+          <w:p>
+            <w:pPr>
+              <w:widowControl/>
+              <w:jc w:val="right"/>
+              <w:rPr>
+                <w:rFonts w:ascii="Calibri" w:eastAsia="新細明體" w:hAnsi="Calibri" w:cs="Calibri"/>
+                <w:color w:val="000000"/>
+                <w:kern w:val="0"/>
+                <w:sz w:val="16"/>
+                <w:szCs w:val="16"/>
+              </w:rPr>
+            </w:pPr>
+            <w:r>
+              <w:rPr>
+                <w:rFonts w:ascii="Calibri" w:eastAsia="新細明體" w:hAnsi="Calibri" w:cs="Calibri"/>
+                <w:color w:val="000000"/>
+                <w:kern w:val="0"/>
+                <w:sz w:val="16"/>
+                <w:szCs w:val="16"/>
+              </w:rPr>
+              <w:t>99.959</w:t>
+            </w:r>
+          </w:p>
+        </w:tc>
+        <w:tc>
+          <w:tcPr>
+            <w:tcW w:w="580" w:type="dxa"/>
+            <w:tcBorders>
+              <w:top w:val="nil"/>
+              <w:left w:val="nil"/>
+              <w:bottom w:val="single" w:sz="4" w:space="0" w:color="auto"/>
+              <w:right w:val="single" w:sz="4" w:space="0" w:color="auto"/>
+            </w:tcBorders>
+            <w:shd w:val="clear" w:color="auto" w:fill="auto"/>
+            <w:noWrap/>
+            <w:vAlign w:val="center"/>
+            <w:hideMark/>
+          </w:tcPr>
+          <w:p>
+            <w:pPr>
+              <w:widowControl/>
+              <w:jc w:val="right"/>
+              <w:rPr>
+                <w:rFonts w:ascii="Calibri" w:eastAsia="新細明體" w:hAnsi="Calibri" w:cs="Calibri"/>
+                <w:color w:val="FF0000"/>
+                <w:kern w:val="0"/>
+                <w:sz w:val="16"/>
+                <w:szCs w:val="16"/>
+              </w:rPr>
+            </w:pPr>
+            <w:r>
+              <w:rPr>
+                <w:rFonts w:ascii="Calibri" w:eastAsia="新細明體" w:hAnsi="Calibri" w:cs="Calibri"/>
+                <w:color w:val="FF0000"/>
+                <w:kern w:val="0"/>
+                <w:sz w:val="16"/>
+                <w:szCs w:val="16"/>
+              </w:rPr>
+              <w:t>100</w:t>
+            </w:r>
+          </w:p>
+        </w:tc>
+        <w:tc>
+          <w:tcPr>
+            <w:tcW w:w="580" w:type="dxa"/>
+            <w:tcBorders>
+              <w:top w:val="nil"/>
+              <w:left w:val="nil"/>
+              <w:bottom w:val="single" w:sz="4" w:space="0" w:color="auto"/>
+              <w:right w:val="single" w:sz="4" w:space="0" w:color="auto"/>
+            </w:tcBorders>
+            <w:shd w:val="clear" w:color="auto" w:fill="auto"/>
+            <w:noWrap/>
+            <w:vAlign w:val="center"/>
+            <w:hideMark/>
+          </w:tcPr>
+          <w:p>
+            <w:pPr>
+              <w:widowControl/>
+              <w:jc w:val="right"/>
+              <w:rPr>
+                <w:rFonts w:ascii="Calibri" w:eastAsia="新細明體" w:hAnsi="Calibri" w:cs="Calibri"/>
+                <w:color w:val="FF0000"/>
+                <w:kern w:val="0"/>
+                <w:sz w:val="16"/>
+                <w:szCs w:val="16"/>
+              </w:rPr>
+            </w:pPr>
+            <w:r>
+              <w:rPr>
+                <w:rFonts w:ascii="Calibri" w:eastAsia="新細明體" w:hAnsi="Calibri" w:cs="Calibri"/>
+                <w:color w:val="FF0000"/>
+                <w:kern w:val="0"/>
+                <w:sz w:val="16"/>
+                <w:szCs w:val="16"/>
+              </w:rPr>
+              <w:t>100</w:t>
+            </w:r>
+          </w:p>
+        </w:tc>
+        <w:tc>
+          <w:tcPr>
+            <w:tcW w:w="580" w:type="dxa"/>
+            <w:tcBorders>
+              <w:top w:val="nil"/>
+              <w:left w:val="nil"/>
+              <w:bottom w:val="single" w:sz="4" w:space="0" w:color="auto"/>
+              <w:right w:val="single" w:sz="4" w:space="0" w:color="auto"/>
+            </w:tcBorders>
+            <w:shd w:val="clear" w:color="auto" w:fill="auto"/>
+            <w:noWrap/>
+            <w:vAlign w:val="center"/>
+            <w:hideMark/>
+          </w:tcPr>
+          <w:p>
+            <w:pPr>
+              <w:widowControl/>
+              <w:jc w:val="right"/>
+              <w:rPr>
+                <w:rFonts w:ascii="Calibri" w:eastAsia="新細明體" w:hAnsi="Calibri" w:cs="Calibri"/>
+                <w:color w:val="000000"/>
+                <w:kern w:val="0"/>
+                <w:sz w:val="16"/>
+                <w:szCs w:val="16"/>
+              </w:rPr>
+            </w:pPr>
+            <w:r>
+              <w:rPr>
+                <w:rFonts w:ascii="Calibri" w:eastAsia="新細明體" w:hAnsi="Calibri" w:cs="Calibri"/>
+                <w:color w:val="000000"/>
+                <w:kern w:val="0"/>
+                <w:sz w:val="16"/>
+                <w:szCs w:val="16"/>
+              </w:rPr>
+              <w:t>99.939</w:t>
+            </w:r>
+          </w:p>
+        </w:tc>
+      </w:tr>
+      <w:tr>
+        <w:trPr>
+          <w:trHeight w:val="300"/>
+        </w:trPr>
+        <w:tc>
+          <w:tcPr>
+            <w:tcW w:w="580" w:type="dxa"/>
+            <w:tcBorders>
+              <w:top w:val="nil"/>
+              <w:left w:val="single" w:sz="4" w:space="0" w:color="auto"/>
+              <w:bottom w:val="single" w:sz="4" w:space="0" w:color="auto"/>
+              <w:right w:val="single" w:sz="4" w:space="0" w:color="auto"/>
+            </w:tcBorders>
+            <w:shd w:val="clear" w:color="000000" w:fill="000000"/>
+            <w:noWrap/>
+            <w:vAlign w:val="center"/>
+            <w:hideMark/>
+          </w:tcPr>
+          <w:p>
+            <w:pPr>
+              <w:widowControl/>
+              <w:rPr>
+                <w:rFonts w:ascii="Calibri" w:eastAsia="新細明體" w:hAnsi="Calibri" w:cs="Calibri"/>
+                <w:color w:val="FFFFFF"/>
+                <w:kern w:val="0"/>
+                <w:sz w:val="16"/>
+                <w:szCs w:val="16"/>
+              </w:rPr>
+            </w:pPr>
+            <w:r>
+              <w:rPr>
+                <w:rFonts w:ascii="Calibri" w:eastAsia="新細明體" w:hAnsi="Calibri" w:cs="Calibri"/>
+                <w:color w:val="FFFFFF"/>
+                <w:kern w:val="0"/>
+                <w:sz w:val="16"/>
+                <w:szCs w:val="16"/>
+              </w:rPr>
+              <w:t>valid</w:t>
+            </w:r>
+          </w:p>
+        </w:tc>
+        <w:tc>
+          <w:tcPr>
+            <w:tcW w:w="580" w:type="dxa"/>
+            <w:tcBorders>
+              <w:top w:val="nil"/>
+              <w:left w:val="nil"/>
+              <w:bottom w:val="single" w:sz="4" w:space="0" w:color="auto"/>
+              <w:right w:val="single" w:sz="4" w:space="0" w:color="auto"/>
+            </w:tcBorders>
+            <w:shd w:val="clear" w:color="auto" w:fill="auto"/>
+            <w:noWrap/>
+            <w:vAlign w:val="center"/>
+            <w:hideMark/>
+          </w:tcPr>
+          <w:p>
+            <w:pPr>
+              <w:widowControl/>
+              <w:jc w:val="right"/>
+              <w:rPr>
+                <w:rFonts w:ascii="Calibri" w:eastAsia="新細明體" w:hAnsi="Calibri" w:cs="Calibri"/>
+                <w:color w:val="000000"/>
+                <w:kern w:val="0"/>
+                <w:sz w:val="16"/>
+                <w:szCs w:val="16"/>
+              </w:rPr>
+            </w:pPr>
+            <w:r>
+              <w:rPr>
+                <w:rFonts w:ascii="Calibri" w:eastAsia="新細明體" w:hAnsi="Calibri" w:cs="Calibri"/>
+                <w:color w:val="000000"/>
+                <w:kern w:val="0"/>
+                <w:sz w:val="16"/>
+                <w:szCs w:val="16"/>
+              </w:rPr>
+              <w:t>94.843</w:t>
+            </w:r>
+          </w:p>
+        </w:tc>
+        <w:tc>
+          <w:tcPr>
+            <w:tcW w:w="580" w:type="dxa"/>
+            <w:tcBorders>
+              <w:top w:val="nil"/>
+              <w:left w:val="nil"/>
+              <w:bottom w:val="single" w:sz="4" w:space="0" w:color="auto"/>
+              <w:right w:val="single" w:sz="4" w:space="0" w:color="auto"/>
+            </w:tcBorders>
+            <w:shd w:val="clear" w:color="auto" w:fill="auto"/>
+            <w:noWrap/>
+            <w:vAlign w:val="center"/>
+            <w:hideMark/>
+          </w:tcPr>
+          <w:p>
+            <w:pPr>
+              <w:widowControl/>
+              <w:jc w:val="right"/>
+              <w:rPr>
+                <w:rFonts w:ascii="Calibri" w:eastAsia="新細明體" w:hAnsi="Calibri" w:cs="Calibri"/>
+                <w:color w:val="000000"/>
+                <w:kern w:val="0"/>
+                <w:sz w:val="16"/>
+                <w:szCs w:val="16"/>
+              </w:rPr>
+            </w:pPr>
+            <w:r>
+              <w:rPr>
+                <w:rFonts w:ascii="Calibri" w:eastAsia="新細明體" w:hAnsi="Calibri" w:cs="Calibri"/>
+                <w:color w:val="000000"/>
+                <w:kern w:val="0"/>
+                <w:sz w:val="16"/>
+                <w:szCs w:val="16"/>
+              </w:rPr>
+              <w:t>98.343</w:t>
+            </w:r>
+          </w:p>
+        </w:tc>
+        <w:tc>
+          <w:tcPr>
+            <w:tcW w:w="580" w:type="dxa"/>
+            <w:tcBorders>
+              <w:top w:val="nil"/>
+              <w:left w:val="nil"/>
+              <w:bottom w:val="single" w:sz="4" w:space="0" w:color="auto"/>
+              <w:right w:val="single" w:sz="4" w:space="0" w:color="auto"/>
+            </w:tcBorders>
+            <w:shd w:val="clear" w:color="auto" w:fill="auto"/>
+            <w:noWrap/>
+            <w:vAlign w:val="center"/>
+            <w:hideMark/>
+          </w:tcPr>
+          <w:p>
+            <w:pPr>
+              <w:widowControl/>
+              <w:jc w:val="right"/>
+              <w:rPr>
+                <w:rFonts w:ascii="Calibri" w:eastAsia="新細明體" w:hAnsi="Calibri" w:cs="Calibri"/>
+                <w:color w:val="FF0000"/>
+                <w:kern w:val="0"/>
+                <w:sz w:val="16"/>
+                <w:szCs w:val="16"/>
+              </w:rPr>
+            </w:pPr>
+            <w:r>
+              <w:rPr>
+                <w:rFonts w:ascii="Calibri" w:eastAsia="新細明體" w:hAnsi="Calibri" w:cs="Calibri"/>
+                <w:color w:val="FF0000"/>
+                <w:kern w:val="0"/>
+                <w:sz w:val="16"/>
+                <w:szCs w:val="16"/>
+              </w:rPr>
+              <w:t>98.465</w:t>
+            </w:r>
+          </w:p>
+        </w:tc>
+        <w:tc>
+          <w:tcPr>
+            <w:tcW w:w="580" w:type="dxa"/>
+            <w:tcBorders>
+              <w:top w:val="nil"/>
+              <w:left w:val="nil"/>
+              <w:bottom w:val="single" w:sz="4" w:space="0" w:color="auto"/>
+              <w:right w:val="single" w:sz="4" w:space="0" w:color="auto"/>
+            </w:tcBorders>
+            <w:shd w:val="clear" w:color="auto" w:fill="auto"/>
+            <w:noWrap/>
+            <w:vAlign w:val="center"/>
+            <w:hideMark/>
+          </w:tcPr>
+          <w:p>
+            <w:pPr>
+              <w:widowControl/>
+              <w:jc w:val="right"/>
+              <w:rPr>
+                <w:rFonts w:ascii="Calibri" w:eastAsia="新細明體" w:hAnsi="Calibri" w:cs="Calibri"/>
+                <w:color w:val="000000"/>
+                <w:kern w:val="0"/>
+                <w:sz w:val="16"/>
+                <w:szCs w:val="16"/>
+              </w:rPr>
+            </w:pPr>
+            <w:r>
+              <w:rPr>
+                <w:rFonts w:ascii="Calibri" w:eastAsia="新細明體" w:hAnsi="Calibri" w:cs="Calibri"/>
+                <w:color w:val="000000"/>
+                <w:kern w:val="0"/>
+                <w:sz w:val="16"/>
+                <w:szCs w:val="16"/>
+              </w:rPr>
+              <w:t>97.729</w:t>
+            </w:r>
+          </w:p>
+        </w:tc>
+        <w:tc>
+          <w:tcPr>
+            <w:tcW w:w="580" w:type="dxa"/>
+            <w:tcBorders>
+              <w:top w:val="nil"/>
+              <w:left w:val="nil"/>
+              <w:bottom w:val="single" w:sz="4" w:space="0" w:color="auto"/>
+              <w:right w:val="single" w:sz="4" w:space="0" w:color="auto"/>
+            </w:tcBorders>
+            <w:shd w:val="clear" w:color="auto" w:fill="auto"/>
+            <w:noWrap/>
+            <w:vAlign w:val="center"/>
+            <w:hideMark/>
+          </w:tcPr>
+          <w:p>
+            <w:pPr>
+              <w:widowControl/>
+              <w:jc w:val="right"/>
+              <w:rPr>
+                <w:rFonts w:ascii="Calibri" w:eastAsia="新細明體" w:hAnsi="Calibri" w:cs="Calibri"/>
+                <w:color w:val="000000"/>
+                <w:kern w:val="0"/>
+                <w:sz w:val="16"/>
+                <w:szCs w:val="16"/>
+              </w:rPr>
+            </w:pPr>
+            <w:r>
+              <w:rPr>
+                <w:rFonts w:ascii="Calibri" w:eastAsia="新細明體" w:hAnsi="Calibri" w:cs="Calibri"/>
+                <w:color w:val="000000"/>
+                <w:kern w:val="0"/>
+                <w:sz w:val="16"/>
+                <w:szCs w:val="16"/>
+              </w:rPr>
+              <w:t>96.562</w:t>
+            </w:r>
+          </w:p>
+        </w:tc>
+      </w:tr>
+    </w:tbl>
     <w:p>
       <w:pPr>
         <w:rPr>
@@ -18246,6 +19000,580 @@
 </c:chartSpace>
 </file>
 
+<file path=word/charts/chart8.xml><?xml version="1.0" encoding="utf-8"?>
+<c:chartSpace xmlns:c="http://schemas.openxmlformats.org/drawingml/2006/chart" xmlns:a="http://schemas.openxmlformats.org/drawingml/2006/main" xmlns:r="http://schemas.openxmlformats.org/officeDocument/2006/relationships" xmlns:c16r2="http://schemas.microsoft.com/office/drawing/2015/06/chart">
+  <c:date1904 val="0"/>
+  <c:lang val="zh-TW"/>
+  <c:roundedCorners val="0"/>
+  <mc:AlternateContent xmlns:mc="http://schemas.openxmlformats.org/markup-compatibility/2006">
+    <mc:Choice xmlns:c14="http://schemas.microsoft.com/office/drawing/2007/8/2/chart" Requires="c14">
+      <c14:style val="102"/>
+    </mc:Choice>
+    <mc:Fallback>
+      <c:style val="2"/>
+    </mc:Fallback>
+  </mc:AlternateContent>
+  <c:chart>
+    <c:title>
+      <c:tx>
+        <c:rich>
+          <a:bodyPr rot="0" spcFirstLastPara="1" vertOverflow="ellipsis" vert="horz" wrap="square" anchor="ctr" anchorCtr="1"/>
+          <a:lstStyle/>
+          <a:p>
+            <a:pPr>
+              <a:defRPr sz="1400" b="0" i="0" u="none" strike="noStrike" kern="1200" spc="0" baseline="0">
+                <a:solidFill>
+                  <a:schemeClr val="tx1">
+                    <a:lumMod val="65000"/>
+                    <a:lumOff val="35000"/>
+                  </a:schemeClr>
+                </a:solidFill>
+                <a:latin typeface="+mn-lt"/>
+                <a:ea typeface="+mn-ea"/>
+                <a:cs typeface="+mn-cs"/>
+              </a:defRPr>
+            </a:pPr>
+            <a:r>
+              <a:rPr lang="en-US" altLang="zh-TW"/>
+              <a:t>B</a:t>
+            </a:r>
+            <a:r>
+              <a:rPr lang="en-US" altLang="zh-Hant"/>
+              <a:t>est</a:t>
+            </a:r>
+            <a:r>
+              <a:rPr lang="zh-Hant" altLang="en-US"/>
+              <a:t> </a:t>
+            </a:r>
+            <a:r>
+              <a:rPr lang="en-US" altLang="zh-Hant"/>
+              <a:t>Accuracies</a:t>
+            </a:r>
+            <a:endParaRPr lang="zh-TW" altLang="en-US"/>
+          </a:p>
+        </c:rich>
+      </c:tx>
+      <c:overlay val="0"/>
+      <c:spPr>
+        <a:noFill/>
+        <a:ln>
+          <a:noFill/>
+        </a:ln>
+        <a:effectLst/>
+      </c:spPr>
+      <c:txPr>
+        <a:bodyPr rot="0" spcFirstLastPara="1" vertOverflow="ellipsis" vert="horz" wrap="square" anchor="ctr" anchorCtr="1"/>
+        <a:lstStyle/>
+        <a:p>
+          <a:pPr>
+            <a:defRPr sz="1400" b="0" i="0" u="none" strike="noStrike" kern="1200" spc="0" baseline="0">
+              <a:solidFill>
+                <a:schemeClr val="tx1">
+                  <a:lumMod val="65000"/>
+                  <a:lumOff val="35000"/>
+                </a:schemeClr>
+              </a:solidFill>
+              <a:latin typeface="+mn-lt"/>
+              <a:ea typeface="+mn-ea"/>
+              <a:cs typeface="+mn-cs"/>
+            </a:defRPr>
+          </a:pPr>
+          <a:endParaRPr lang="zh-TW"/>
+        </a:p>
+      </c:txPr>
+    </c:title>
+    <c:autoTitleDeleted val="0"/>
+    <c:plotArea>
+      <c:layout/>
+      <c:lineChart>
+        <c:grouping val="standard"/>
+        <c:varyColors val="0"/>
+        <c:ser>
+          <c:idx val="0"/>
+          <c:order val="0"/>
+          <c:tx>
+            <c:strRef>
+              <c:f>accuracy!$L$115</c:f>
+              <c:strCache>
+                <c:ptCount val="1"/>
+                <c:pt idx="0">
+                  <c:v>train</c:v>
+                </c:pt>
+              </c:strCache>
+            </c:strRef>
+          </c:tx>
+          <c:spPr>
+            <a:ln w="28575" cap="rnd">
+              <a:solidFill>
+                <a:schemeClr val="accent1"/>
+              </a:solidFill>
+              <a:round/>
+            </a:ln>
+            <a:effectLst/>
+          </c:spPr>
+          <c:marker>
+            <c:symbol val="none"/>
+          </c:marker>
+          <c:cat>
+            <c:numRef>
+              <c:f>accuracy!$M$114:$Q$114</c:f>
+              <c:numCache>
+                <c:formatCode>General</c:formatCode>
+                <c:ptCount val="5"/>
+                <c:pt idx="0">
+                  <c:v>1</c:v>
+                </c:pt>
+                <c:pt idx="1">
+                  <c:v>2</c:v>
+                </c:pt>
+                <c:pt idx="2">
+                  <c:v>3</c:v>
+                </c:pt>
+                <c:pt idx="3">
+                  <c:v>7</c:v>
+                </c:pt>
+                <c:pt idx="4">
+                  <c:v>15</c:v>
+                </c:pt>
+              </c:numCache>
+            </c:numRef>
+          </c:cat>
+          <c:val>
+            <c:numRef>
+              <c:f>accuracy!$M$115:$Q$115</c:f>
+              <c:numCache>
+                <c:formatCode>General</c:formatCode>
+                <c:ptCount val="5"/>
+                <c:pt idx="0">
+                  <c:v>96.563000000000002</c:v>
+                </c:pt>
+                <c:pt idx="1">
+                  <c:v>99.959000000000003</c:v>
+                </c:pt>
+                <c:pt idx="2">
+                  <c:v>100</c:v>
+                </c:pt>
+                <c:pt idx="3">
+                  <c:v>100</c:v>
+                </c:pt>
+                <c:pt idx="4">
+                  <c:v>99.938999999999993</c:v>
+                </c:pt>
+              </c:numCache>
+            </c:numRef>
+          </c:val>
+          <c:smooth val="0"/>
+          <c:extLst>
+            <c:ext xmlns:c16="http://schemas.microsoft.com/office/drawing/2014/chart" uri="{C3380CC4-5D6E-409C-BE32-E72D297353CC}">
+              <c16:uniqueId val="{00000000-6106-AD40-9401-F21FEAADDDF5}"/>
+            </c:ext>
+          </c:extLst>
+        </c:ser>
+        <c:ser>
+          <c:idx val="1"/>
+          <c:order val="1"/>
+          <c:tx>
+            <c:strRef>
+              <c:f>accuracy!$L$116</c:f>
+              <c:strCache>
+                <c:ptCount val="1"/>
+                <c:pt idx="0">
+                  <c:v>valid</c:v>
+                </c:pt>
+              </c:strCache>
+            </c:strRef>
+          </c:tx>
+          <c:spPr>
+            <a:ln w="28575" cap="rnd">
+              <a:solidFill>
+                <a:schemeClr val="accent2"/>
+              </a:solidFill>
+              <a:round/>
+            </a:ln>
+            <a:effectLst/>
+          </c:spPr>
+          <c:marker>
+            <c:symbol val="none"/>
+          </c:marker>
+          <c:cat>
+            <c:numRef>
+              <c:f>accuracy!$M$114:$Q$114</c:f>
+              <c:numCache>
+                <c:formatCode>General</c:formatCode>
+                <c:ptCount val="5"/>
+                <c:pt idx="0">
+                  <c:v>1</c:v>
+                </c:pt>
+                <c:pt idx="1">
+                  <c:v>2</c:v>
+                </c:pt>
+                <c:pt idx="2">
+                  <c:v>3</c:v>
+                </c:pt>
+                <c:pt idx="3">
+                  <c:v>7</c:v>
+                </c:pt>
+                <c:pt idx="4">
+                  <c:v>15</c:v>
+                </c:pt>
+              </c:numCache>
+            </c:numRef>
+          </c:cat>
+          <c:val>
+            <c:numRef>
+              <c:f>accuracy!$M$116:$Q$116</c:f>
+              <c:numCache>
+                <c:formatCode>General</c:formatCode>
+                <c:ptCount val="5"/>
+                <c:pt idx="0">
+                  <c:v>94.843000000000004</c:v>
+                </c:pt>
+                <c:pt idx="1">
+                  <c:v>98.343000000000004</c:v>
+                </c:pt>
+                <c:pt idx="2">
+                  <c:v>98.465000000000003</c:v>
+                </c:pt>
+                <c:pt idx="3">
+                  <c:v>97.728999999999999</c:v>
+                </c:pt>
+                <c:pt idx="4">
+                  <c:v>96.561999999999998</c:v>
+                </c:pt>
+              </c:numCache>
+            </c:numRef>
+          </c:val>
+          <c:smooth val="0"/>
+          <c:extLst>
+            <c:ext xmlns:c16="http://schemas.microsoft.com/office/drawing/2014/chart" uri="{C3380CC4-5D6E-409C-BE32-E72D297353CC}">
+              <c16:uniqueId val="{00000001-6106-AD40-9401-F21FEAADDDF5}"/>
+            </c:ext>
+          </c:extLst>
+        </c:ser>
+        <c:dLbls>
+          <c:showLegendKey val="0"/>
+          <c:showVal val="0"/>
+          <c:showCatName val="0"/>
+          <c:showSerName val="0"/>
+          <c:showPercent val="0"/>
+          <c:showBubbleSize val="0"/>
+        </c:dLbls>
+        <c:smooth val="0"/>
+        <c:axId val="1229563343"/>
+        <c:axId val="1229542383"/>
+      </c:lineChart>
+      <c:catAx>
+        <c:axId val="1229563343"/>
+        <c:scaling>
+          <c:orientation val="minMax"/>
+        </c:scaling>
+        <c:delete val="0"/>
+        <c:axPos val="b"/>
+        <c:title>
+          <c:tx>
+            <c:rich>
+              <a:bodyPr rot="0" spcFirstLastPara="1" vertOverflow="ellipsis" vert="horz" wrap="square" anchor="ctr" anchorCtr="1"/>
+              <a:lstStyle/>
+              <a:p>
+                <a:pPr>
+                  <a:defRPr sz="1000" b="0" i="0" u="none" strike="noStrike" kern="1200" baseline="0">
+                    <a:solidFill>
+                      <a:schemeClr val="tx1">
+                        <a:lumMod val="65000"/>
+                        <a:lumOff val="35000"/>
+                      </a:schemeClr>
+                    </a:solidFill>
+                    <a:latin typeface="+mn-lt"/>
+                    <a:ea typeface="+mn-ea"/>
+                    <a:cs typeface="+mn-cs"/>
+                  </a:defRPr>
+                </a:pPr>
+                <a:r>
+                  <a:rPr lang="en-US" altLang="zh-TW"/>
+                  <a:t>P</a:t>
+                </a:r>
+                <a:endParaRPr lang="zh-TW" altLang="en-US"/>
+              </a:p>
+            </c:rich>
+          </c:tx>
+          <c:overlay val="0"/>
+          <c:spPr>
+            <a:noFill/>
+            <a:ln>
+              <a:noFill/>
+            </a:ln>
+            <a:effectLst/>
+          </c:spPr>
+          <c:txPr>
+            <a:bodyPr rot="0" spcFirstLastPara="1" vertOverflow="ellipsis" vert="horz" wrap="square" anchor="ctr" anchorCtr="1"/>
+            <a:lstStyle/>
+            <a:p>
+              <a:pPr>
+                <a:defRPr sz="1000" b="0" i="0" u="none" strike="noStrike" kern="1200" baseline="0">
+                  <a:solidFill>
+                    <a:schemeClr val="tx1">
+                      <a:lumMod val="65000"/>
+                      <a:lumOff val="35000"/>
+                    </a:schemeClr>
+                  </a:solidFill>
+                  <a:latin typeface="+mn-lt"/>
+                  <a:ea typeface="+mn-ea"/>
+                  <a:cs typeface="+mn-cs"/>
+                </a:defRPr>
+              </a:pPr>
+              <a:endParaRPr lang="zh-TW"/>
+            </a:p>
+          </c:txPr>
+        </c:title>
+        <c:numFmt formatCode="General" sourceLinked="1"/>
+        <c:majorTickMark val="none"/>
+        <c:minorTickMark val="none"/>
+        <c:tickLblPos val="nextTo"/>
+        <c:spPr>
+          <a:noFill/>
+          <a:ln w="9525" cap="flat" cmpd="sng" algn="ctr">
+            <a:solidFill>
+              <a:schemeClr val="tx1">
+                <a:lumMod val="15000"/>
+                <a:lumOff val="85000"/>
+              </a:schemeClr>
+            </a:solidFill>
+            <a:round/>
+          </a:ln>
+          <a:effectLst/>
+        </c:spPr>
+        <c:txPr>
+          <a:bodyPr rot="-60000000" spcFirstLastPara="1" vertOverflow="ellipsis" vert="horz" wrap="square" anchor="ctr" anchorCtr="1"/>
+          <a:lstStyle/>
+          <a:p>
+            <a:pPr>
+              <a:defRPr sz="900" b="0" i="0" u="none" strike="noStrike" kern="1200" baseline="0">
+                <a:solidFill>
+                  <a:schemeClr val="tx1">
+                    <a:lumMod val="65000"/>
+                    <a:lumOff val="35000"/>
+                  </a:schemeClr>
+                </a:solidFill>
+                <a:latin typeface="+mn-lt"/>
+                <a:ea typeface="+mn-ea"/>
+                <a:cs typeface="+mn-cs"/>
+              </a:defRPr>
+            </a:pPr>
+            <a:endParaRPr lang="zh-TW"/>
+          </a:p>
+        </c:txPr>
+        <c:crossAx val="1229542383"/>
+        <c:crosses val="autoZero"/>
+        <c:auto val="1"/>
+        <c:lblAlgn val="ctr"/>
+        <c:lblOffset val="100"/>
+        <c:noMultiLvlLbl val="0"/>
+      </c:catAx>
+      <c:valAx>
+        <c:axId val="1229542383"/>
+        <c:scaling>
+          <c:orientation val="minMax"/>
+        </c:scaling>
+        <c:delete val="0"/>
+        <c:axPos val="l"/>
+        <c:majorGridlines>
+          <c:spPr>
+            <a:ln w="9525" cap="flat" cmpd="sng" algn="ctr">
+              <a:solidFill>
+                <a:schemeClr val="tx1">
+                  <a:lumMod val="15000"/>
+                  <a:lumOff val="85000"/>
+                </a:schemeClr>
+              </a:solidFill>
+              <a:round/>
+            </a:ln>
+            <a:effectLst/>
+          </c:spPr>
+        </c:majorGridlines>
+        <c:title>
+          <c:tx>
+            <c:rich>
+              <a:bodyPr rot="-5400000" spcFirstLastPara="1" vertOverflow="ellipsis" vert="horz" wrap="square" anchor="ctr" anchorCtr="1"/>
+              <a:lstStyle/>
+              <a:p>
+                <a:pPr>
+                  <a:defRPr sz="1000" b="0" i="0" u="none" strike="noStrike" kern="1200" baseline="0">
+                    <a:solidFill>
+                      <a:schemeClr val="tx1">
+                        <a:lumMod val="65000"/>
+                        <a:lumOff val="35000"/>
+                      </a:schemeClr>
+                    </a:solidFill>
+                    <a:latin typeface="+mn-lt"/>
+                    <a:ea typeface="+mn-ea"/>
+                    <a:cs typeface="+mn-cs"/>
+                  </a:defRPr>
+                </a:pPr>
+                <a:r>
+                  <a:rPr lang="en-US" altLang="zh-TW"/>
+                  <a:t>A</a:t>
+                </a:r>
+                <a:r>
+                  <a:rPr lang="en-US" altLang="zh-Hant"/>
+                  <a:t>ccuracy</a:t>
+                </a:r>
+                <a:r>
+                  <a:rPr lang="zh-Hant" altLang="en-US"/>
+                  <a:t> </a:t>
+                </a:r>
+                <a:r>
+                  <a:rPr lang="en-US" altLang="zh-Hant"/>
+                  <a:t>%</a:t>
+                </a:r>
+                <a:endParaRPr lang="zh-TW" altLang="en-US"/>
+              </a:p>
+            </c:rich>
+          </c:tx>
+          <c:overlay val="0"/>
+          <c:spPr>
+            <a:noFill/>
+            <a:ln>
+              <a:noFill/>
+            </a:ln>
+            <a:effectLst/>
+          </c:spPr>
+          <c:txPr>
+            <a:bodyPr rot="-5400000" spcFirstLastPara="1" vertOverflow="ellipsis" vert="horz" wrap="square" anchor="ctr" anchorCtr="1"/>
+            <a:lstStyle/>
+            <a:p>
+              <a:pPr>
+                <a:defRPr sz="1000" b="0" i="0" u="none" strike="noStrike" kern="1200" baseline="0">
+                  <a:solidFill>
+                    <a:schemeClr val="tx1">
+                      <a:lumMod val="65000"/>
+                      <a:lumOff val="35000"/>
+                    </a:schemeClr>
+                  </a:solidFill>
+                  <a:latin typeface="+mn-lt"/>
+                  <a:ea typeface="+mn-ea"/>
+                  <a:cs typeface="+mn-cs"/>
+                </a:defRPr>
+              </a:pPr>
+              <a:endParaRPr lang="zh-TW"/>
+            </a:p>
+          </c:txPr>
+        </c:title>
+        <c:numFmt formatCode="General" sourceLinked="1"/>
+        <c:majorTickMark val="none"/>
+        <c:minorTickMark val="none"/>
+        <c:tickLblPos val="nextTo"/>
+        <c:spPr>
+          <a:noFill/>
+          <a:ln>
+            <a:noFill/>
+          </a:ln>
+          <a:effectLst/>
+        </c:spPr>
+        <c:txPr>
+          <a:bodyPr rot="-60000000" spcFirstLastPara="1" vertOverflow="ellipsis" vert="horz" wrap="square" anchor="ctr" anchorCtr="1"/>
+          <a:lstStyle/>
+          <a:p>
+            <a:pPr>
+              <a:defRPr sz="900" b="0" i="0" u="none" strike="noStrike" kern="1200" baseline="0">
+                <a:solidFill>
+                  <a:schemeClr val="tx1">
+                    <a:lumMod val="65000"/>
+                    <a:lumOff val="35000"/>
+                  </a:schemeClr>
+                </a:solidFill>
+                <a:latin typeface="+mn-lt"/>
+                <a:ea typeface="+mn-ea"/>
+                <a:cs typeface="+mn-cs"/>
+              </a:defRPr>
+            </a:pPr>
+            <a:endParaRPr lang="zh-TW"/>
+          </a:p>
+        </c:txPr>
+        <c:crossAx val="1229563343"/>
+        <c:crosses val="autoZero"/>
+        <c:crossBetween val="between"/>
+      </c:valAx>
+      <c:spPr>
+        <a:noFill/>
+        <a:ln>
+          <a:noFill/>
+        </a:ln>
+        <a:effectLst/>
+      </c:spPr>
+    </c:plotArea>
+    <c:legend>
+      <c:legendPos val="b"/>
+      <c:overlay val="0"/>
+      <c:spPr>
+        <a:noFill/>
+        <a:ln>
+          <a:noFill/>
+        </a:ln>
+        <a:effectLst/>
+      </c:spPr>
+      <c:txPr>
+        <a:bodyPr rot="0" spcFirstLastPara="1" vertOverflow="ellipsis" vert="horz" wrap="square" anchor="ctr" anchorCtr="1"/>
+        <a:lstStyle/>
+        <a:p>
+          <a:pPr>
+            <a:defRPr sz="900" b="0" i="0" u="none" strike="noStrike" kern="1200" baseline="0">
+              <a:solidFill>
+                <a:schemeClr val="tx1">
+                  <a:lumMod val="65000"/>
+                  <a:lumOff val="35000"/>
+                </a:schemeClr>
+              </a:solidFill>
+              <a:latin typeface="+mn-lt"/>
+              <a:ea typeface="+mn-ea"/>
+              <a:cs typeface="+mn-cs"/>
+            </a:defRPr>
+          </a:pPr>
+          <a:endParaRPr lang="zh-TW"/>
+        </a:p>
+      </c:txPr>
+    </c:legend>
+    <c:plotVisOnly val="1"/>
+    <c:dispBlanksAs val="gap"/>
+    <c:extLst>
+      <c:ext xmlns:c16r3="http://schemas.microsoft.com/office/drawing/2017/03/chart" uri="{56B9EC1D-385E-4148-901F-78D8002777C0}">
+        <c16r3:dataDisplayOptions16>
+          <c16r3:dispNaAsBlank val="1"/>
+        </c16r3:dataDisplayOptions16>
+      </c:ext>
+    </c:extLst>
+    <c:showDLblsOverMax val="0"/>
+  </c:chart>
+  <c:spPr>
+    <a:solidFill>
+      <a:schemeClr val="bg1"/>
+    </a:solidFill>
+    <a:ln w="9525" cap="flat" cmpd="sng" algn="ctr">
+      <a:solidFill>
+        <a:schemeClr val="tx1">
+          <a:lumMod val="15000"/>
+          <a:lumOff val="85000"/>
+        </a:schemeClr>
+      </a:solidFill>
+      <a:round/>
+    </a:ln>
+    <a:effectLst/>
+  </c:spPr>
+  <c:txPr>
+    <a:bodyPr/>
+    <a:lstStyle/>
+    <a:p>
+      <a:pPr>
+        <a:defRPr/>
+      </a:pPr>
+      <a:endParaRPr lang="zh-TW"/>
+    </a:p>
+  </c:txPr>
+  <c:externalData r:id="rId3">
+    <c:autoUpdate val="0"/>
+  </c:externalData>
+</c:chartSpace>
+</file>
+
 <file path=word/charts/colors1.xml><?xml version="1.0" encoding="utf-8"?>
 <cs:colorStyle xmlns:cs="http://schemas.microsoft.com/office/drawing/2012/chartStyle" xmlns:a="http://schemas.openxmlformats.org/drawingml/2006/main" meth="cycle" id="10">
   <a:schemeClr val="accent1"/>
@@ -18487,6 +19815,46 @@
 </file>
 
 <file path=word/charts/colors7.xml><?xml version="1.0" encoding="utf-8"?>
+<cs:colorStyle xmlns:cs="http://schemas.microsoft.com/office/drawing/2012/chartStyle" xmlns:a="http://schemas.openxmlformats.org/drawingml/2006/main" meth="cycle" id="10">
+  <a:schemeClr val="accent1"/>
+  <a:schemeClr val="accent2"/>
+  <a:schemeClr val="accent3"/>
+  <a:schemeClr val="accent4"/>
+  <a:schemeClr val="accent5"/>
+  <a:schemeClr val="accent6"/>
+  <cs:variation/>
+  <cs:variation>
+    <a:lumMod val="60000"/>
+  </cs:variation>
+  <cs:variation>
+    <a:lumMod val="80000"/>
+    <a:lumOff val="20000"/>
+  </cs:variation>
+  <cs:variation>
+    <a:lumMod val="80000"/>
+  </cs:variation>
+  <cs:variation>
+    <a:lumMod val="60000"/>
+    <a:lumOff val="40000"/>
+  </cs:variation>
+  <cs:variation>
+    <a:lumMod val="50000"/>
+  </cs:variation>
+  <cs:variation>
+    <a:lumMod val="70000"/>
+    <a:lumOff val="30000"/>
+  </cs:variation>
+  <cs:variation>
+    <a:lumMod val="70000"/>
+  </cs:variation>
+  <cs:variation>
+    <a:lumMod val="50000"/>
+    <a:lumOff val="50000"/>
+  </cs:variation>
+</cs:colorStyle>
+</file>
+
+<file path=word/charts/colors8.xml><?xml version="1.0" encoding="utf-8"?>
 <cs:colorStyle xmlns:cs="http://schemas.microsoft.com/office/drawing/2012/chartStyle" xmlns:a="http://schemas.openxmlformats.org/drawingml/2006/main" meth="cycle" id="10">
   <a:schemeClr val="accent1"/>
   <a:schemeClr val="accent2"/>
@@ -22138,6 +23506,522 @@
 </cs:chartStyle>
 </file>
 
+<file path=word/charts/style8.xml><?xml version="1.0" encoding="utf-8"?>
+<cs:chartStyle xmlns:cs="http://schemas.microsoft.com/office/drawing/2012/chartStyle" xmlns:a="http://schemas.openxmlformats.org/drawingml/2006/main" id="227">
+  <cs:axisTitle>
+    <cs:lnRef idx="0"/>
+    <cs:fillRef idx="0"/>
+    <cs:effectRef idx="0"/>
+    <cs:fontRef idx="minor">
+      <a:schemeClr val="tx1">
+        <a:lumMod val="65000"/>
+        <a:lumOff val="35000"/>
+      </a:schemeClr>
+    </cs:fontRef>
+    <cs:defRPr sz="1000" kern="1200"/>
+  </cs:axisTitle>
+  <cs:categoryAxis>
+    <cs:lnRef idx="0"/>
+    <cs:fillRef idx="0"/>
+    <cs:effectRef idx="0"/>
+    <cs:fontRef idx="minor">
+      <a:schemeClr val="tx1">
+        <a:lumMod val="65000"/>
+        <a:lumOff val="35000"/>
+      </a:schemeClr>
+    </cs:fontRef>
+    <cs:spPr>
+      <a:ln w="9525" cap="flat" cmpd="sng" algn="ctr">
+        <a:solidFill>
+          <a:schemeClr val="tx1">
+            <a:lumMod val="15000"/>
+            <a:lumOff val="85000"/>
+          </a:schemeClr>
+        </a:solidFill>
+        <a:round/>
+      </a:ln>
+    </cs:spPr>
+    <cs:defRPr sz="900" kern="1200"/>
+  </cs:categoryAxis>
+  <cs:chartArea mods="allowNoFillOverride allowNoLineOverride">
+    <cs:lnRef idx="0"/>
+    <cs:fillRef idx="0"/>
+    <cs:effectRef idx="0"/>
+    <cs:fontRef idx="minor">
+      <a:schemeClr val="tx1"/>
+    </cs:fontRef>
+    <cs:spPr>
+      <a:solidFill>
+        <a:schemeClr val="bg1"/>
+      </a:solidFill>
+      <a:ln w="9525" cap="flat" cmpd="sng" algn="ctr">
+        <a:solidFill>
+          <a:schemeClr val="tx1">
+            <a:lumMod val="15000"/>
+            <a:lumOff val="85000"/>
+          </a:schemeClr>
+        </a:solidFill>
+        <a:round/>
+      </a:ln>
+    </cs:spPr>
+    <cs:defRPr sz="1000" kern="1200"/>
+  </cs:chartArea>
+  <cs:dataLabel>
+    <cs:lnRef idx="0"/>
+    <cs:fillRef idx="0"/>
+    <cs:effectRef idx="0"/>
+    <cs:fontRef idx="minor">
+      <a:schemeClr val="tx1">
+        <a:lumMod val="75000"/>
+        <a:lumOff val="25000"/>
+      </a:schemeClr>
+    </cs:fontRef>
+    <cs:defRPr sz="900" kern="1200"/>
+  </cs:dataLabel>
+  <cs:dataLabelCallout>
+    <cs:lnRef idx="0"/>
+    <cs:fillRef idx="0"/>
+    <cs:effectRef idx="0"/>
+    <cs:fontRef idx="minor">
+      <a:schemeClr val="dk1">
+        <a:lumMod val="65000"/>
+        <a:lumOff val="35000"/>
+      </a:schemeClr>
+    </cs:fontRef>
+    <cs:spPr>
+      <a:solidFill>
+        <a:schemeClr val="lt1"/>
+      </a:solidFill>
+      <a:ln>
+        <a:solidFill>
+          <a:schemeClr val="dk1">
+            <a:lumMod val="25000"/>
+            <a:lumOff val="75000"/>
+          </a:schemeClr>
+        </a:solidFill>
+      </a:ln>
+    </cs:spPr>
+    <cs:defRPr sz="900" kern="1200"/>
+    <cs:bodyPr rot="0" spcFirstLastPara="1" vertOverflow="clip" horzOverflow="clip" vert="horz" wrap="square" lIns="36576" tIns="18288" rIns="36576" bIns="18288" anchor="ctr" anchorCtr="1">
+      <a:spAutoFit/>
+    </cs:bodyPr>
+  </cs:dataLabelCallout>
+  <cs:dataPoint>
+    <cs:lnRef idx="0"/>
+    <cs:fillRef idx="1">
+      <cs:styleClr val="auto"/>
+    </cs:fillRef>
+    <cs:effectRef idx="0"/>
+    <cs:fontRef idx="minor">
+      <a:schemeClr val="tx1"/>
+    </cs:fontRef>
+    <cs:spPr>
+      <a:solidFill>
+        <a:schemeClr val="phClr"/>
+      </a:solidFill>
+    </cs:spPr>
+  </cs:dataPoint>
+  <cs:dataPoint3D>
+    <cs:lnRef idx="0"/>
+    <cs:fillRef idx="1">
+      <cs:styleClr val="auto"/>
+    </cs:fillRef>
+    <cs:effectRef idx="0"/>
+    <cs:fontRef idx="minor">
+      <a:schemeClr val="tx1"/>
+    </cs:fontRef>
+    <cs:spPr>
+      <a:solidFill>
+        <a:schemeClr val="phClr"/>
+      </a:solidFill>
+    </cs:spPr>
+  </cs:dataPoint3D>
+  <cs:dataPointLine>
+    <cs:lnRef idx="0">
+      <cs:styleClr val="auto"/>
+    </cs:lnRef>
+    <cs:fillRef idx="1"/>
+    <cs:effectRef idx="0"/>
+    <cs:fontRef idx="minor">
+      <a:schemeClr val="tx1"/>
+    </cs:fontRef>
+    <cs:spPr>
+      <a:ln w="28575" cap="rnd">
+        <a:solidFill>
+          <a:schemeClr val="phClr"/>
+        </a:solidFill>
+        <a:round/>
+      </a:ln>
+    </cs:spPr>
+  </cs:dataPointLine>
+  <cs:dataPointMarker>
+    <cs:lnRef idx="0">
+      <cs:styleClr val="auto"/>
+    </cs:lnRef>
+    <cs:fillRef idx="1">
+      <cs:styleClr val="auto"/>
+    </cs:fillRef>
+    <cs:effectRef idx="0"/>
+    <cs:fontRef idx="minor">
+      <a:schemeClr val="tx1"/>
+    </cs:fontRef>
+    <cs:spPr>
+      <a:solidFill>
+        <a:schemeClr val="phClr"/>
+      </a:solidFill>
+      <a:ln w="9525">
+        <a:solidFill>
+          <a:schemeClr val="phClr"/>
+        </a:solidFill>
+      </a:ln>
+    </cs:spPr>
+  </cs:dataPointMarker>
+  <cs:dataPointMarkerLayout symbol="circle" size="5"/>
+  <cs:dataPointWireframe>
+    <cs:lnRef idx="0">
+      <cs:styleClr val="auto"/>
+    </cs:lnRef>
+    <cs:fillRef idx="1"/>
+    <cs:effectRef idx="0"/>
+    <cs:fontRef idx="minor">
+      <a:schemeClr val="tx1"/>
+    </cs:fontRef>
+    <cs:spPr>
+      <a:ln w="9525" cap="rnd">
+        <a:solidFill>
+          <a:schemeClr val="phClr"/>
+        </a:solidFill>
+        <a:round/>
+      </a:ln>
+    </cs:spPr>
+  </cs:dataPointWireframe>
+  <cs:dataTable>
+    <cs:lnRef idx="0"/>
+    <cs:fillRef idx="0"/>
+    <cs:effectRef idx="0"/>
+    <cs:fontRef idx="minor">
+      <a:schemeClr val="tx1">
+        <a:lumMod val="65000"/>
+        <a:lumOff val="35000"/>
+      </a:schemeClr>
+    </cs:fontRef>
+    <cs:spPr>
+      <a:noFill/>
+      <a:ln w="9525" cap="flat" cmpd="sng" algn="ctr">
+        <a:solidFill>
+          <a:schemeClr val="tx1">
+            <a:lumMod val="15000"/>
+            <a:lumOff val="85000"/>
+          </a:schemeClr>
+        </a:solidFill>
+        <a:round/>
+      </a:ln>
+    </cs:spPr>
+    <cs:defRPr sz="900" kern="1200"/>
+  </cs:dataTable>
+  <cs:downBar>
+    <cs:lnRef idx="0"/>
+    <cs:fillRef idx="0"/>
+    <cs:effectRef idx="0"/>
+    <cs:fontRef idx="minor">
+      <a:schemeClr val="dk1"/>
+    </cs:fontRef>
+    <cs:spPr>
+      <a:solidFill>
+        <a:schemeClr val="dk1">
+          <a:lumMod val="65000"/>
+          <a:lumOff val="35000"/>
+        </a:schemeClr>
+      </a:solidFill>
+      <a:ln w="9525">
+        <a:solidFill>
+          <a:schemeClr val="tx1">
+            <a:lumMod val="65000"/>
+            <a:lumOff val="35000"/>
+          </a:schemeClr>
+        </a:solidFill>
+      </a:ln>
+    </cs:spPr>
+  </cs:downBar>
+  <cs:dropLine>
+    <cs:lnRef idx="0"/>
+    <cs:fillRef idx="0"/>
+    <cs:effectRef idx="0"/>
+    <cs:fontRef idx="minor">
+      <a:schemeClr val="tx1"/>
+    </cs:fontRef>
+    <cs:spPr>
+      <a:ln w="9525" cap="flat" cmpd="sng" algn="ctr">
+        <a:solidFill>
+          <a:schemeClr val="tx1">
+            <a:lumMod val="35000"/>
+            <a:lumOff val="65000"/>
+          </a:schemeClr>
+        </a:solidFill>
+        <a:round/>
+      </a:ln>
+    </cs:spPr>
+  </cs:dropLine>
+  <cs:errorBar>
+    <cs:lnRef idx="0"/>
+    <cs:fillRef idx="0"/>
+    <cs:effectRef idx="0"/>
+    <cs:fontRef idx="minor">
+      <a:schemeClr val="tx1"/>
+    </cs:fontRef>
+    <cs:spPr>
+      <a:ln w="9525" cap="flat" cmpd="sng" algn="ctr">
+        <a:solidFill>
+          <a:schemeClr val="tx1">
+            <a:lumMod val="65000"/>
+            <a:lumOff val="35000"/>
+          </a:schemeClr>
+        </a:solidFill>
+        <a:round/>
+      </a:ln>
+    </cs:spPr>
+  </cs:errorBar>
+  <cs:floor>
+    <cs:lnRef idx="0"/>
+    <cs:fillRef idx="0"/>
+    <cs:effectRef idx="0"/>
+    <cs:fontRef idx="minor">
+      <a:schemeClr val="tx1"/>
+    </cs:fontRef>
+    <cs:spPr>
+      <a:noFill/>
+      <a:ln>
+        <a:noFill/>
+      </a:ln>
+    </cs:spPr>
+  </cs:floor>
+  <cs:gridlineMajor>
+    <cs:lnRef idx="0"/>
+    <cs:fillRef idx="0"/>
+    <cs:effectRef idx="0"/>
+    <cs:fontRef idx="minor">
+      <a:schemeClr val="tx1"/>
+    </cs:fontRef>
+    <cs:spPr>
+      <a:ln w="9525" cap="flat" cmpd="sng" algn="ctr">
+        <a:solidFill>
+          <a:schemeClr val="tx1">
+            <a:lumMod val="15000"/>
+            <a:lumOff val="85000"/>
+          </a:schemeClr>
+        </a:solidFill>
+        <a:round/>
+      </a:ln>
+    </cs:spPr>
+  </cs:gridlineMajor>
+  <cs:gridlineMinor>
+    <cs:lnRef idx="0"/>
+    <cs:fillRef idx="0"/>
+    <cs:effectRef idx="0"/>
+    <cs:fontRef idx="minor">
+      <a:schemeClr val="tx1"/>
+    </cs:fontRef>
+    <cs:spPr>
+      <a:ln w="9525" cap="flat" cmpd="sng" algn="ctr">
+        <a:solidFill>
+          <a:schemeClr val="tx1">
+            <a:lumMod val="5000"/>
+            <a:lumOff val="95000"/>
+          </a:schemeClr>
+        </a:solidFill>
+        <a:round/>
+      </a:ln>
+    </cs:spPr>
+  </cs:gridlineMinor>
+  <cs:hiLoLine>
+    <cs:lnRef idx="0"/>
+    <cs:fillRef idx="0"/>
+    <cs:effectRef idx="0"/>
+    <cs:fontRef idx="minor">
+      <a:schemeClr val="tx1"/>
+    </cs:fontRef>
+    <cs:spPr>
+      <a:ln w="9525" cap="flat" cmpd="sng" algn="ctr">
+        <a:solidFill>
+          <a:schemeClr val="tx1">
+            <a:lumMod val="75000"/>
+            <a:lumOff val="25000"/>
+          </a:schemeClr>
+        </a:solidFill>
+        <a:round/>
+      </a:ln>
+    </cs:spPr>
+  </cs:hiLoLine>
+  <cs:leaderLine>
+    <cs:lnRef idx="0"/>
+    <cs:fillRef idx="0"/>
+    <cs:effectRef idx="0"/>
+    <cs:fontRef idx="minor">
+      <a:schemeClr val="tx1"/>
+    </cs:fontRef>
+    <cs:spPr>
+      <a:ln w="9525" cap="flat" cmpd="sng" algn="ctr">
+        <a:solidFill>
+          <a:schemeClr val="tx1">
+            <a:lumMod val="35000"/>
+            <a:lumOff val="65000"/>
+          </a:schemeClr>
+        </a:solidFill>
+        <a:round/>
+      </a:ln>
+    </cs:spPr>
+  </cs:leaderLine>
+  <cs:legend>
+    <cs:lnRef idx="0"/>
+    <cs:fillRef idx="0"/>
+    <cs:effectRef idx="0"/>
+    <cs:fontRef idx="minor">
+      <a:schemeClr val="tx1">
+        <a:lumMod val="65000"/>
+        <a:lumOff val="35000"/>
+      </a:schemeClr>
+    </cs:fontRef>
+    <cs:defRPr sz="900" kern="1200"/>
+  </cs:legend>
+  <cs:plotArea mods="allowNoFillOverride allowNoLineOverride">
+    <cs:lnRef idx="0"/>
+    <cs:fillRef idx="0"/>
+    <cs:effectRef idx="0"/>
+    <cs:fontRef idx="minor">
+      <a:schemeClr val="tx1"/>
+    </cs:fontRef>
+  </cs:plotArea>
+  <cs:plotArea3D mods="allowNoFillOverride allowNoLineOverride">
+    <cs:lnRef idx="0"/>
+    <cs:fillRef idx="0"/>
+    <cs:effectRef idx="0"/>
+    <cs:fontRef idx="minor">
+      <a:schemeClr val="tx1"/>
+    </cs:fontRef>
+  </cs:plotArea3D>
+  <cs:seriesAxis>
+    <cs:lnRef idx="0"/>
+    <cs:fillRef idx="0"/>
+    <cs:effectRef idx="0"/>
+    <cs:fontRef idx="minor">
+      <a:schemeClr val="tx1">
+        <a:lumMod val="65000"/>
+        <a:lumOff val="35000"/>
+      </a:schemeClr>
+    </cs:fontRef>
+    <cs:defRPr sz="900" kern="1200"/>
+  </cs:seriesAxis>
+  <cs:seriesLine>
+    <cs:lnRef idx="0"/>
+    <cs:fillRef idx="0"/>
+    <cs:effectRef idx="0"/>
+    <cs:fontRef idx="minor">
+      <a:schemeClr val="tx1"/>
+    </cs:fontRef>
+    <cs:spPr>
+      <a:ln w="9525" cap="flat" cmpd="sng" algn="ctr">
+        <a:solidFill>
+          <a:schemeClr val="tx1">
+            <a:lumMod val="35000"/>
+            <a:lumOff val="65000"/>
+          </a:schemeClr>
+        </a:solidFill>
+        <a:round/>
+      </a:ln>
+    </cs:spPr>
+  </cs:seriesLine>
+  <cs:title>
+    <cs:lnRef idx="0"/>
+    <cs:fillRef idx="0"/>
+    <cs:effectRef idx="0"/>
+    <cs:fontRef idx="minor">
+      <a:schemeClr val="tx1">
+        <a:lumMod val="65000"/>
+        <a:lumOff val="35000"/>
+      </a:schemeClr>
+    </cs:fontRef>
+    <cs:defRPr sz="1400" b="0" kern="1200" spc="0" baseline="0"/>
+  </cs:title>
+  <cs:trendline>
+    <cs:lnRef idx="0">
+      <cs:styleClr val="auto"/>
+    </cs:lnRef>
+    <cs:fillRef idx="0"/>
+    <cs:effectRef idx="0"/>
+    <cs:fontRef idx="minor">
+      <a:schemeClr val="tx1"/>
+    </cs:fontRef>
+    <cs:spPr>
+      <a:ln w="19050" cap="rnd">
+        <a:solidFill>
+          <a:schemeClr val="phClr"/>
+        </a:solidFill>
+        <a:prstDash val="sysDot"/>
+      </a:ln>
+    </cs:spPr>
+  </cs:trendline>
+  <cs:trendlineLabel>
+    <cs:lnRef idx="0"/>
+    <cs:fillRef idx="0"/>
+    <cs:effectRef idx="0"/>
+    <cs:fontRef idx="minor">
+      <a:schemeClr val="tx1">
+        <a:lumMod val="65000"/>
+        <a:lumOff val="35000"/>
+      </a:schemeClr>
+    </cs:fontRef>
+    <cs:defRPr sz="900" kern="1200"/>
+  </cs:trendlineLabel>
+  <cs:upBar>
+    <cs:lnRef idx="0"/>
+    <cs:fillRef idx="0"/>
+    <cs:effectRef idx="0"/>
+    <cs:fontRef idx="minor">
+      <a:schemeClr val="dk1"/>
+    </cs:fontRef>
+    <cs:spPr>
+      <a:solidFill>
+        <a:schemeClr val="lt1"/>
+      </a:solidFill>
+      <a:ln w="9525">
+        <a:solidFill>
+          <a:schemeClr val="tx1">
+            <a:lumMod val="15000"/>
+            <a:lumOff val="85000"/>
+          </a:schemeClr>
+        </a:solidFill>
+      </a:ln>
+    </cs:spPr>
+  </cs:upBar>
+  <cs:valueAxis>
+    <cs:lnRef idx="0"/>
+    <cs:fillRef idx="0"/>
+    <cs:effectRef idx="0"/>
+    <cs:fontRef idx="minor">
+      <a:schemeClr val="tx1">
+        <a:lumMod val="65000"/>
+        <a:lumOff val="35000"/>
+      </a:schemeClr>
+    </cs:fontRef>
+    <cs:defRPr sz="900" kern="1200"/>
+  </cs:valueAxis>
+  <cs:wall>
+    <cs:lnRef idx="0"/>
+    <cs:fillRef idx="0"/>
+    <cs:effectRef idx="0"/>
+    <cs:fontRef idx="minor">
+      <a:schemeClr val="tx1"/>
+    </cs:fontRef>
+    <cs:spPr>
+      <a:noFill/>
+      <a:ln>
+        <a:noFill/>
+      </a:ln>
+    </cs:spPr>
+  </cs:wall>
+</cs:chartStyle>
+</file>
+
 <file path=word/theme/theme1.xml><?xml version="1.0" encoding="utf-8"?>
 <a:theme xmlns:a="http://schemas.openxmlformats.org/drawingml/2006/main" name="Office 佈景主題">
   <a:themeElements>

</xml_diff>

<commit_message>
Changed kernel prediction best trainging p
</commit_message>
<xml_diff>
--- a/Perceptron.docx
+++ b/Perceptron.docx
@@ -4,6 +4,7 @@
   <w:body>
     <w:p>
       <w:pPr>
+        <w:jc w:val="both"/>
         <w:rPr>
           <w:sz w:val="40"/>
         </w:rPr>
@@ -16,6 +17,9 @@
       </w:r>
     </w:p>
     <w:p>
+      <w:pPr>
+        <w:jc w:val="both"/>
+      </w:pPr>
       <w:proofErr w:type="spellStart"/>
       <w:r>
         <w:t>Kejo</w:t>
@@ -30,9 +34,64 @@
       </w:r>
       <w:proofErr w:type="spellEnd"/>
     </w:p>
-    <w:p/>
     <w:p>
       <w:pPr>
+        <w:jc w:val="both"/>
+      </w:pPr>
+    </w:p>
+    <w:p>
+      <w:pPr>
+        <w:jc w:val="both"/>
+        <w:rPr>
+          <w:rFonts w:hint="eastAsia"/>
+          <w:b/>
+        </w:rPr>
+      </w:pPr>
+      <w:r>
+        <w:rPr>
+          <w:rFonts w:hint="eastAsia"/>
+          <w:b/>
+        </w:rPr>
+        <w:t>General Introduction:</w:t>
+      </w:r>
+    </w:p>
+    <w:p>
+      <w:pPr>
+        <w:jc w:val="both"/>
+        <w:rPr>
+          <w:rFonts w:hint="eastAsia"/>
+        </w:rPr>
+      </w:pPr>
+      <w:r>
+        <w:t xml:space="preserve">This is a project trying to classify </w:t>
+      </w:r>
+      <w:r>
+        <w:rPr>
+          <w:rFonts w:hint="eastAsia"/>
+        </w:rPr>
+        <w:t>given inputs, which are</w:t>
+      </w:r>
+      <w:r>
+        <w:rPr>
+          <w:rFonts w:hint="eastAsia"/>
+        </w:rPr>
+        <w:t xml:space="preserve"> </w:t>
+      </w:r>
+      <w:r>
+        <w:t>handwriting data of 3 and 5, with 3 different types of perceptron algorithm: online perceptron, average perceptron and kernel perceptron. This report is to tell the difference of their performance of accuracy given different values such as iterations or dimension.</w:t>
+      </w:r>
+    </w:p>
+    <w:p>
+      <w:pPr>
+        <w:jc w:val="both"/>
+        <w:rPr>
+          <w:rFonts w:hint="eastAsia"/>
+        </w:rPr>
+      </w:pPr>
+    </w:p>
+    <w:p>
+      <w:pPr>
+        <w:jc w:val="both"/>
         <w:rPr>
           <w:rFonts w:hint="eastAsia"/>
           <w:sz w:val="36"/>
@@ -50,6 +109,7 @@
     </w:p>
     <w:p>
       <w:pPr>
+        <w:jc w:val="both"/>
         <w:rPr>
           <w:rFonts w:hint="eastAsia"/>
         </w:rPr>
@@ -59,6 +119,9 @@
       </w:r>
     </w:p>
     <w:p>
+      <w:pPr>
+        <w:jc w:val="both"/>
+      </w:pPr>
       <w:r>
         <w:rPr>
           <w:noProof/>
@@ -132,6 +195,7 @@
           <w:p>
             <w:pPr>
               <w:widowControl/>
+              <w:jc w:val="both"/>
               <w:rPr>
                 <w:rFonts w:ascii="Calibri" w:eastAsia="新細明體" w:hAnsi="Calibri" w:cs="Calibri"/>
                 <w:color w:val="FFFFFF"/>
@@ -171,7 +235,7 @@
           <w:p>
             <w:pPr>
               <w:widowControl/>
-              <w:jc w:val="right"/>
+              <w:jc w:val="both"/>
               <w:rPr>
                 <w:rFonts w:ascii="Calibri" w:eastAsia="新細明體" w:hAnsi="Calibri" w:cs="Calibri"/>
                 <w:color w:val="FFFFFF"/>
@@ -209,7 +273,7 @@
           <w:p>
             <w:pPr>
               <w:widowControl/>
-              <w:jc w:val="right"/>
+              <w:jc w:val="both"/>
               <w:rPr>
                 <w:rFonts w:ascii="Calibri" w:eastAsia="新細明體" w:hAnsi="Calibri" w:cs="Calibri"/>
                 <w:color w:val="FFFFFF"/>
@@ -247,7 +311,7 @@
           <w:p>
             <w:pPr>
               <w:widowControl/>
-              <w:jc w:val="right"/>
+              <w:jc w:val="both"/>
               <w:rPr>
                 <w:rFonts w:ascii="Calibri" w:eastAsia="新細明體" w:hAnsi="Calibri" w:cs="Calibri"/>
                 <w:color w:val="FFFFFF"/>
@@ -285,7 +349,7 @@
           <w:p>
             <w:pPr>
               <w:widowControl/>
-              <w:jc w:val="right"/>
+              <w:jc w:val="both"/>
               <w:rPr>
                 <w:rFonts w:ascii="Calibri" w:eastAsia="新細明體" w:hAnsi="Calibri" w:cs="Calibri"/>
                 <w:color w:val="FFFFFF"/>
@@ -323,7 +387,7 @@
           <w:p>
             <w:pPr>
               <w:widowControl/>
-              <w:jc w:val="right"/>
+              <w:jc w:val="both"/>
               <w:rPr>
                 <w:rFonts w:ascii="Calibri" w:eastAsia="新細明體" w:hAnsi="Calibri" w:cs="Calibri"/>
                 <w:color w:val="FFFFFF"/>
@@ -361,7 +425,7 @@
           <w:p>
             <w:pPr>
               <w:widowControl/>
-              <w:jc w:val="right"/>
+              <w:jc w:val="both"/>
               <w:rPr>
                 <w:rFonts w:ascii="Calibri" w:eastAsia="新細明體" w:hAnsi="Calibri" w:cs="Calibri"/>
                 <w:color w:val="FFFFFF"/>
@@ -399,7 +463,7 @@
           <w:p>
             <w:pPr>
               <w:widowControl/>
-              <w:jc w:val="right"/>
+              <w:jc w:val="both"/>
               <w:rPr>
                 <w:rFonts w:ascii="Calibri" w:eastAsia="新細明體" w:hAnsi="Calibri" w:cs="Calibri"/>
                 <w:color w:val="FFFFFF"/>
@@ -437,7 +501,7 @@
           <w:p>
             <w:pPr>
               <w:widowControl/>
-              <w:jc w:val="right"/>
+              <w:jc w:val="both"/>
               <w:rPr>
                 <w:rFonts w:ascii="Calibri" w:eastAsia="新細明體" w:hAnsi="Calibri" w:cs="Calibri"/>
                 <w:color w:val="FFFFFF"/>
@@ -475,7 +539,7 @@
           <w:p>
             <w:pPr>
               <w:widowControl/>
-              <w:jc w:val="right"/>
+              <w:jc w:val="both"/>
               <w:rPr>
                 <w:rFonts w:ascii="Calibri" w:eastAsia="新細明體" w:hAnsi="Calibri" w:cs="Calibri"/>
                 <w:color w:val="FFFFFF"/>
@@ -513,7 +577,7 @@
           <w:p>
             <w:pPr>
               <w:widowControl/>
-              <w:jc w:val="right"/>
+              <w:jc w:val="both"/>
               <w:rPr>
                 <w:rFonts w:ascii="Calibri" w:eastAsia="新細明體" w:hAnsi="Calibri" w:cs="Calibri"/>
                 <w:color w:val="FFFFFF"/>
@@ -551,7 +615,7 @@
           <w:p>
             <w:pPr>
               <w:widowControl/>
-              <w:jc w:val="right"/>
+              <w:jc w:val="both"/>
               <w:rPr>
                 <w:rFonts w:ascii="Calibri" w:eastAsia="新細明體" w:hAnsi="Calibri" w:cs="Calibri"/>
                 <w:color w:val="FFFFFF"/>
@@ -589,7 +653,7 @@
           <w:p>
             <w:pPr>
               <w:widowControl/>
-              <w:jc w:val="right"/>
+              <w:jc w:val="both"/>
               <w:rPr>
                 <w:rFonts w:ascii="Calibri" w:eastAsia="新細明體" w:hAnsi="Calibri" w:cs="Calibri"/>
                 <w:color w:val="FFFFFF"/>
@@ -627,7 +691,7 @@
           <w:p>
             <w:pPr>
               <w:widowControl/>
-              <w:jc w:val="right"/>
+              <w:jc w:val="both"/>
               <w:rPr>
                 <w:rFonts w:ascii="Calibri" w:eastAsia="新細明體" w:hAnsi="Calibri" w:cs="Calibri"/>
                 <w:color w:val="FFFFFF"/>
@@ -665,7 +729,7 @@
           <w:p>
             <w:pPr>
               <w:widowControl/>
-              <w:jc w:val="right"/>
+              <w:jc w:val="both"/>
               <w:rPr>
                 <w:rFonts w:ascii="Calibri" w:eastAsia="新細明體" w:hAnsi="Calibri" w:cs="Calibri"/>
                 <w:color w:val="FFFFFF"/>
@@ -703,7 +767,7 @@
           <w:p>
             <w:pPr>
               <w:widowControl/>
-              <w:jc w:val="right"/>
+              <w:jc w:val="both"/>
               <w:rPr>
                 <w:rFonts w:ascii="Calibri" w:eastAsia="新細明體" w:hAnsi="Calibri" w:cs="Calibri"/>
                 <w:color w:val="FFFFFF"/>
@@ -746,6 +810,7 @@
           <w:p>
             <w:pPr>
               <w:widowControl/>
+              <w:jc w:val="both"/>
               <w:rPr>
                 <w:rFonts w:ascii="Calibri" w:eastAsia="新細明體" w:hAnsi="Calibri" w:cs="Calibri"/>
                 <w:color w:val="FFFFFF"/>
@@ -783,7 +848,7 @@
           <w:p>
             <w:pPr>
               <w:widowControl/>
-              <w:jc w:val="right"/>
+              <w:jc w:val="both"/>
               <w:rPr>
                 <w:rFonts w:ascii="Calibri" w:eastAsia="新細明體" w:hAnsi="Calibri" w:cs="Calibri"/>
                 <w:color w:val="000000"/>
@@ -821,7 +886,7 @@
           <w:p>
             <w:pPr>
               <w:widowControl/>
-              <w:jc w:val="right"/>
+              <w:jc w:val="both"/>
               <w:rPr>
                 <w:rFonts w:ascii="Calibri" w:eastAsia="新細明體" w:hAnsi="Calibri" w:cs="Calibri"/>
                 <w:color w:val="000000"/>
@@ -859,7 +924,7 @@
           <w:p>
             <w:pPr>
               <w:widowControl/>
-              <w:jc w:val="right"/>
+              <w:jc w:val="both"/>
               <w:rPr>
                 <w:rFonts w:ascii="Calibri" w:eastAsia="新細明體" w:hAnsi="Calibri" w:cs="Calibri"/>
                 <w:color w:val="000000"/>
@@ -897,7 +962,7 @@
           <w:p>
             <w:pPr>
               <w:widowControl/>
-              <w:jc w:val="right"/>
+              <w:jc w:val="both"/>
               <w:rPr>
                 <w:rFonts w:ascii="Calibri" w:eastAsia="新細明體" w:hAnsi="Calibri" w:cs="Calibri"/>
                 <w:color w:val="000000"/>
@@ -935,7 +1000,7 @@
           <w:p>
             <w:pPr>
               <w:widowControl/>
-              <w:jc w:val="right"/>
+              <w:jc w:val="both"/>
               <w:rPr>
                 <w:rFonts w:ascii="Calibri" w:eastAsia="新細明體" w:hAnsi="Calibri" w:cs="Calibri"/>
                 <w:color w:val="000000"/>
@@ -973,7 +1038,7 @@
           <w:p>
             <w:pPr>
               <w:widowControl/>
-              <w:jc w:val="right"/>
+              <w:jc w:val="both"/>
               <w:rPr>
                 <w:rFonts w:ascii="Calibri" w:eastAsia="新細明體" w:hAnsi="Calibri" w:cs="Calibri"/>
                 <w:color w:val="000000"/>
@@ -1011,7 +1076,7 @@
           <w:p>
             <w:pPr>
               <w:widowControl/>
-              <w:jc w:val="right"/>
+              <w:jc w:val="both"/>
               <w:rPr>
                 <w:rFonts w:ascii="Calibri" w:eastAsia="新細明體" w:hAnsi="Calibri" w:cs="Calibri"/>
                 <w:color w:val="000000"/>
@@ -1049,7 +1114,7 @@
           <w:p>
             <w:pPr>
               <w:widowControl/>
-              <w:jc w:val="right"/>
+              <w:jc w:val="both"/>
               <w:rPr>
                 <w:rFonts w:ascii="Calibri" w:eastAsia="新細明體" w:hAnsi="Calibri" w:cs="Calibri"/>
                 <w:color w:val="000000"/>
@@ -1087,7 +1152,7 @@
           <w:p>
             <w:pPr>
               <w:widowControl/>
-              <w:jc w:val="right"/>
+              <w:jc w:val="both"/>
               <w:rPr>
                 <w:rFonts w:ascii="Calibri" w:eastAsia="新細明體" w:hAnsi="Calibri" w:cs="Calibri"/>
                 <w:color w:val="000000"/>
@@ -1125,7 +1190,7 @@
           <w:p>
             <w:pPr>
               <w:widowControl/>
-              <w:jc w:val="right"/>
+              <w:jc w:val="both"/>
               <w:rPr>
                 <w:rFonts w:ascii="Calibri" w:eastAsia="新細明體" w:hAnsi="Calibri" w:cs="Calibri"/>
                 <w:color w:val="000000"/>
@@ -1163,7 +1228,7 @@
           <w:p>
             <w:pPr>
               <w:widowControl/>
-              <w:jc w:val="right"/>
+              <w:jc w:val="both"/>
               <w:rPr>
                 <w:rFonts w:ascii="Calibri" w:eastAsia="新細明體" w:hAnsi="Calibri" w:cs="Calibri"/>
                 <w:color w:val="000000"/>
@@ -1201,7 +1266,7 @@
           <w:p>
             <w:pPr>
               <w:widowControl/>
-              <w:jc w:val="right"/>
+              <w:jc w:val="both"/>
               <w:rPr>
                 <w:rFonts w:ascii="Calibri" w:eastAsia="新細明體" w:hAnsi="Calibri" w:cs="Calibri"/>
                 <w:color w:val="000000"/>
@@ -1239,7 +1304,7 @@
           <w:p>
             <w:pPr>
               <w:widowControl/>
-              <w:jc w:val="right"/>
+              <w:jc w:val="both"/>
               <w:rPr>
                 <w:rFonts w:ascii="Calibri" w:eastAsia="新細明體" w:hAnsi="Calibri" w:cs="Calibri"/>
                 <w:color w:val="000000"/>
@@ -1277,7 +1342,7 @@
           <w:p>
             <w:pPr>
               <w:widowControl/>
-              <w:jc w:val="right"/>
+              <w:jc w:val="both"/>
               <w:rPr>
                 <w:rFonts w:ascii="Calibri" w:eastAsia="新細明體" w:hAnsi="Calibri" w:cs="Calibri"/>
                 <w:color w:val="000000"/>
@@ -1315,7 +1380,7 @@
           <w:p>
             <w:pPr>
               <w:widowControl/>
-              <w:jc w:val="right"/>
+              <w:jc w:val="both"/>
               <w:rPr>
                 <w:rFonts w:ascii="Calibri" w:eastAsia="新細明體" w:hAnsi="Calibri" w:cs="Calibri"/>
                 <w:color w:val="000000"/>
@@ -1358,6 +1423,7 @@
           <w:p>
             <w:pPr>
               <w:widowControl/>
+              <w:jc w:val="both"/>
               <w:rPr>
                 <w:rFonts w:ascii="Calibri" w:eastAsia="新細明體" w:hAnsi="Calibri" w:cs="Calibri"/>
                 <w:color w:val="FFFFFF"/>
@@ -1395,7 +1461,7 @@
           <w:p>
             <w:pPr>
               <w:widowControl/>
-              <w:jc w:val="right"/>
+              <w:jc w:val="both"/>
               <w:rPr>
                 <w:rFonts w:ascii="Calibri" w:eastAsia="新細明體" w:hAnsi="Calibri" w:cs="Calibri"/>
                 <w:color w:val="000000"/>
@@ -1433,7 +1499,7 @@
           <w:p>
             <w:pPr>
               <w:widowControl/>
-              <w:jc w:val="right"/>
+              <w:jc w:val="both"/>
               <w:rPr>
                 <w:rFonts w:ascii="Calibri" w:eastAsia="新細明體" w:hAnsi="Calibri" w:cs="Calibri"/>
                 <w:color w:val="000000"/>
@@ -1471,7 +1537,7 @@
           <w:p>
             <w:pPr>
               <w:widowControl/>
-              <w:jc w:val="right"/>
+              <w:jc w:val="both"/>
               <w:rPr>
                 <w:rFonts w:ascii="Calibri" w:eastAsia="新細明體" w:hAnsi="Calibri" w:cs="Calibri"/>
                 <w:color w:val="000000"/>
@@ -1509,7 +1575,7 @@
           <w:p>
             <w:pPr>
               <w:widowControl/>
-              <w:jc w:val="right"/>
+              <w:jc w:val="both"/>
               <w:rPr>
                 <w:rFonts w:ascii="Calibri" w:eastAsia="新細明體" w:hAnsi="Calibri" w:cs="Calibri"/>
                 <w:color w:val="000000"/>
@@ -1547,7 +1613,7 @@
           <w:p>
             <w:pPr>
               <w:widowControl/>
-              <w:jc w:val="right"/>
+              <w:jc w:val="both"/>
               <w:rPr>
                 <w:rFonts w:ascii="Calibri" w:eastAsia="新細明體" w:hAnsi="Calibri" w:cs="Calibri"/>
                 <w:color w:val="000000"/>
@@ -1585,7 +1651,7 @@
           <w:p>
             <w:pPr>
               <w:widowControl/>
-              <w:jc w:val="right"/>
+              <w:jc w:val="both"/>
               <w:rPr>
                 <w:rFonts w:ascii="Calibri" w:eastAsia="新細明體" w:hAnsi="Calibri" w:cs="Calibri"/>
                 <w:color w:val="000000"/>
@@ -1623,7 +1689,7 @@
           <w:p>
             <w:pPr>
               <w:widowControl/>
-              <w:jc w:val="right"/>
+              <w:jc w:val="both"/>
               <w:rPr>
                 <w:rFonts w:ascii="Calibri" w:eastAsia="新細明體" w:hAnsi="Calibri" w:cs="Calibri"/>
                 <w:color w:val="000000"/>
@@ -1661,7 +1727,7 @@
           <w:p>
             <w:pPr>
               <w:widowControl/>
-              <w:jc w:val="right"/>
+              <w:jc w:val="both"/>
               <w:rPr>
                 <w:rFonts w:ascii="Calibri" w:eastAsia="新細明體" w:hAnsi="Calibri" w:cs="Calibri"/>
                 <w:color w:val="000000"/>
@@ -1699,7 +1765,7 @@
           <w:p>
             <w:pPr>
               <w:widowControl/>
-              <w:jc w:val="right"/>
+              <w:jc w:val="both"/>
               <w:rPr>
                 <w:rFonts w:ascii="Calibri" w:eastAsia="新細明體" w:hAnsi="Calibri" w:cs="Calibri"/>
                 <w:color w:val="000000"/>
@@ -1737,7 +1803,7 @@
           <w:p>
             <w:pPr>
               <w:widowControl/>
-              <w:jc w:val="right"/>
+              <w:jc w:val="both"/>
               <w:rPr>
                 <w:rFonts w:ascii="Calibri" w:eastAsia="新細明體" w:hAnsi="Calibri" w:cs="Calibri"/>
                 <w:color w:val="000000"/>
@@ -1775,7 +1841,7 @@
           <w:p>
             <w:pPr>
               <w:widowControl/>
-              <w:jc w:val="right"/>
+              <w:jc w:val="both"/>
               <w:rPr>
                 <w:rFonts w:ascii="Calibri" w:eastAsia="新細明體" w:hAnsi="Calibri" w:cs="Calibri"/>
                 <w:color w:val="000000"/>
@@ -1813,7 +1879,7 @@
           <w:p>
             <w:pPr>
               <w:widowControl/>
-              <w:jc w:val="right"/>
+              <w:jc w:val="both"/>
               <w:rPr>
                 <w:rFonts w:ascii="Calibri" w:eastAsia="新細明體" w:hAnsi="Calibri" w:cs="Calibri"/>
                 <w:color w:val="000000"/>
@@ -1851,7 +1917,7 @@
           <w:p>
             <w:pPr>
               <w:widowControl/>
-              <w:jc w:val="right"/>
+              <w:jc w:val="both"/>
               <w:rPr>
                 <w:rFonts w:ascii="Calibri" w:eastAsia="新細明體" w:hAnsi="Calibri" w:cs="Calibri"/>
                 <w:color w:val="000000"/>
@@ -1889,7 +1955,7 @@
           <w:p>
             <w:pPr>
               <w:widowControl/>
-              <w:jc w:val="right"/>
+              <w:jc w:val="both"/>
               <w:rPr>
                 <w:rFonts w:ascii="Calibri" w:eastAsia="新細明體" w:hAnsi="Calibri" w:cs="Calibri"/>
                 <w:color w:val="000000"/>
@@ -1927,7 +1993,7 @@
           <w:p>
             <w:pPr>
               <w:widowControl/>
-              <w:jc w:val="right"/>
+              <w:jc w:val="both"/>
               <w:rPr>
                 <w:rFonts w:ascii="Calibri" w:eastAsia="新細明體" w:hAnsi="Calibri" w:cs="Calibri"/>
                 <w:color w:val="000000"/>
@@ -1950,9 +2016,14 @@
         </w:tc>
       </w:tr>
     </w:tbl>
-    <w:p/>
     <w:p>
       <w:pPr>
+        <w:jc w:val="both"/>
+      </w:pPr>
+    </w:p>
+    <w:p>
+      <w:pPr>
+        <w:jc w:val="both"/>
         <w:rPr>
           <w:rFonts w:hint="eastAsia"/>
         </w:rPr>
@@ -1967,22 +2038,69 @@
         <w:t>The most probable reason is that the data was not linear separable.</w:t>
       </w:r>
       <w:r>
-        <w:t xml:space="preserve"> </w:t>
+        <w:t xml:space="preserve"> So the classification boundary swings left and right which caused the accuracy to fluctuate.</w:t>
       </w:r>
     </w:p>
-    <w:p/>
-    <w:p/>
-    <w:p/>
-    <w:p/>
-    <w:p/>
-    <w:p/>
-    <w:p/>
-    <w:p/>
-    <w:p/>
-    <w:p/>
-    <w:p/>
     <w:p>
       <w:pPr>
+        <w:jc w:val="both"/>
+      </w:pPr>
+      <w:bookmarkStart w:id="0" w:name="_GoBack"/>
+      <w:bookmarkEnd w:id="0"/>
+    </w:p>
+    <w:p>
+      <w:pPr>
+        <w:jc w:val="both"/>
+      </w:pPr>
+    </w:p>
+    <w:p>
+      <w:pPr>
+        <w:jc w:val="both"/>
+      </w:pPr>
+    </w:p>
+    <w:p>
+      <w:pPr>
+        <w:jc w:val="both"/>
+      </w:pPr>
+    </w:p>
+    <w:p>
+      <w:pPr>
+        <w:jc w:val="both"/>
+      </w:pPr>
+    </w:p>
+    <w:p>
+      <w:pPr>
+        <w:jc w:val="both"/>
+      </w:pPr>
+    </w:p>
+    <w:p>
+      <w:pPr>
+        <w:jc w:val="both"/>
+      </w:pPr>
+    </w:p>
+    <w:p>
+      <w:pPr>
+        <w:jc w:val="both"/>
+      </w:pPr>
+    </w:p>
+    <w:p>
+      <w:pPr>
+        <w:jc w:val="both"/>
+      </w:pPr>
+    </w:p>
+    <w:p>
+      <w:pPr>
+        <w:jc w:val="both"/>
+      </w:pPr>
+    </w:p>
+    <w:p>
+      <w:pPr>
+        <w:jc w:val="both"/>
+      </w:pPr>
+    </w:p>
+    <w:p>
+      <w:pPr>
+        <w:jc w:val="both"/>
         <w:rPr>
           <w:rFonts w:hint="eastAsia"/>
         </w:rPr>
@@ -1990,6 +2108,7 @@
     </w:p>
     <w:p>
       <w:pPr>
+        <w:jc w:val="both"/>
         <w:rPr>
           <w:sz w:val="36"/>
           <w:szCs w:val="36"/>
@@ -2000,17 +2119,26 @@
           <w:sz w:val="36"/>
           <w:szCs w:val="36"/>
         </w:rPr>
-        <w:lastRenderedPageBreak/>
         <w:t>Part 2</w:t>
       </w:r>
     </w:p>
     <w:p>
+      <w:pPr>
+        <w:jc w:val="both"/>
+      </w:pPr>
       <w:r>
         <w:t>b)</w:t>
       </w:r>
     </w:p>
-    <w:p/>
     <w:p>
+      <w:pPr>
+        <w:jc w:val="both"/>
+      </w:pPr>
+    </w:p>
+    <w:p>
+      <w:pPr>
+        <w:jc w:val="both"/>
+      </w:pPr>
       <w:r>
         <w:rPr>
           <w:noProof/>
@@ -2084,6 +2212,7 @@
           <w:p>
             <w:pPr>
               <w:widowControl/>
+              <w:jc w:val="both"/>
               <w:rPr>
                 <w:rFonts w:ascii="Calibri" w:eastAsia="新細明體" w:hAnsi="Calibri" w:cs="Calibri"/>
                 <w:color w:val="FFFFFF"/>
@@ -2123,7 +2252,7 @@
           <w:p>
             <w:pPr>
               <w:widowControl/>
-              <w:jc w:val="right"/>
+              <w:jc w:val="both"/>
               <w:rPr>
                 <w:rFonts w:ascii="Calibri" w:eastAsia="新細明體" w:hAnsi="Calibri" w:cs="Calibri"/>
                 <w:color w:val="FFFFFF"/>
@@ -2161,7 +2290,7 @@
           <w:p>
             <w:pPr>
               <w:widowControl/>
-              <w:jc w:val="right"/>
+              <w:jc w:val="both"/>
               <w:rPr>
                 <w:rFonts w:ascii="Calibri" w:eastAsia="新細明體" w:hAnsi="Calibri" w:cs="Calibri"/>
                 <w:color w:val="FFFFFF"/>
@@ -2199,7 +2328,7 @@
           <w:p>
             <w:pPr>
               <w:widowControl/>
-              <w:jc w:val="right"/>
+              <w:jc w:val="both"/>
               <w:rPr>
                 <w:rFonts w:ascii="Calibri" w:eastAsia="新細明體" w:hAnsi="Calibri" w:cs="Calibri"/>
                 <w:color w:val="FFFFFF"/>
@@ -2237,7 +2366,7 @@
           <w:p>
             <w:pPr>
               <w:widowControl/>
-              <w:jc w:val="right"/>
+              <w:jc w:val="both"/>
               <w:rPr>
                 <w:rFonts w:ascii="Calibri" w:eastAsia="新細明體" w:hAnsi="Calibri" w:cs="Calibri"/>
                 <w:color w:val="FFFFFF"/>
@@ -2275,7 +2404,7 @@
           <w:p>
             <w:pPr>
               <w:widowControl/>
-              <w:jc w:val="right"/>
+              <w:jc w:val="both"/>
               <w:rPr>
                 <w:rFonts w:ascii="Calibri" w:eastAsia="新細明體" w:hAnsi="Calibri" w:cs="Calibri"/>
                 <w:color w:val="FFFFFF"/>
@@ -2313,7 +2442,7 @@
           <w:p>
             <w:pPr>
               <w:widowControl/>
-              <w:jc w:val="right"/>
+              <w:jc w:val="both"/>
               <w:rPr>
                 <w:rFonts w:ascii="Calibri" w:eastAsia="新細明體" w:hAnsi="Calibri" w:cs="Calibri"/>
                 <w:color w:val="FFFFFF"/>
@@ -2351,7 +2480,7 @@
           <w:p>
             <w:pPr>
               <w:widowControl/>
-              <w:jc w:val="right"/>
+              <w:jc w:val="both"/>
               <w:rPr>
                 <w:rFonts w:ascii="Calibri" w:eastAsia="新細明體" w:hAnsi="Calibri" w:cs="Calibri"/>
                 <w:color w:val="FFFFFF"/>
@@ -2389,7 +2518,7 @@
           <w:p>
             <w:pPr>
               <w:widowControl/>
-              <w:jc w:val="right"/>
+              <w:jc w:val="both"/>
               <w:rPr>
                 <w:rFonts w:ascii="Calibri" w:eastAsia="新細明體" w:hAnsi="Calibri" w:cs="Calibri"/>
                 <w:color w:val="FFFFFF"/>
@@ -2427,7 +2556,7 @@
           <w:p>
             <w:pPr>
               <w:widowControl/>
-              <w:jc w:val="right"/>
+              <w:jc w:val="both"/>
               <w:rPr>
                 <w:rFonts w:ascii="Calibri" w:eastAsia="新細明體" w:hAnsi="Calibri" w:cs="Calibri"/>
                 <w:color w:val="FFFFFF"/>
@@ -2465,7 +2594,7 @@
           <w:p>
             <w:pPr>
               <w:widowControl/>
-              <w:jc w:val="right"/>
+              <w:jc w:val="both"/>
               <w:rPr>
                 <w:rFonts w:ascii="Calibri" w:eastAsia="新細明體" w:hAnsi="Calibri" w:cs="Calibri"/>
                 <w:color w:val="FFFFFF"/>
@@ -2503,7 +2632,7 @@
           <w:p>
             <w:pPr>
               <w:widowControl/>
-              <w:jc w:val="right"/>
+              <w:jc w:val="both"/>
               <w:rPr>
                 <w:rFonts w:ascii="Calibri" w:eastAsia="新細明體" w:hAnsi="Calibri" w:cs="Calibri"/>
                 <w:color w:val="FFFFFF"/>
@@ -2541,7 +2670,7 @@
           <w:p>
             <w:pPr>
               <w:widowControl/>
-              <w:jc w:val="right"/>
+              <w:jc w:val="both"/>
               <w:rPr>
                 <w:rFonts w:ascii="Calibri" w:eastAsia="新細明體" w:hAnsi="Calibri" w:cs="Calibri"/>
                 <w:color w:val="FFFFFF"/>
@@ -2579,7 +2708,7 @@
           <w:p>
             <w:pPr>
               <w:widowControl/>
-              <w:jc w:val="right"/>
+              <w:jc w:val="both"/>
               <w:rPr>
                 <w:rFonts w:ascii="Calibri" w:eastAsia="新細明體" w:hAnsi="Calibri" w:cs="Calibri"/>
                 <w:color w:val="FFFFFF"/>
@@ -2617,7 +2746,7 @@
           <w:p>
             <w:pPr>
               <w:widowControl/>
-              <w:jc w:val="right"/>
+              <w:jc w:val="both"/>
               <w:rPr>
                 <w:rFonts w:ascii="Calibri" w:eastAsia="新細明體" w:hAnsi="Calibri" w:cs="Calibri"/>
                 <w:color w:val="FFFFFF"/>
@@ -2655,7 +2784,7 @@
           <w:p>
             <w:pPr>
               <w:widowControl/>
-              <w:jc w:val="right"/>
+              <w:jc w:val="both"/>
               <w:rPr>
                 <w:rFonts w:ascii="Calibri" w:eastAsia="新細明體" w:hAnsi="Calibri" w:cs="Calibri"/>
                 <w:color w:val="FFFFFF"/>
@@ -2698,6 +2827,7 @@
           <w:p>
             <w:pPr>
               <w:widowControl/>
+              <w:jc w:val="both"/>
               <w:rPr>
                 <w:rFonts w:ascii="Calibri" w:eastAsia="新細明體" w:hAnsi="Calibri" w:cs="Calibri"/>
                 <w:color w:val="FFFFFF"/>
@@ -2735,7 +2865,7 @@
           <w:p>
             <w:pPr>
               <w:widowControl/>
-              <w:jc w:val="right"/>
+              <w:jc w:val="both"/>
               <w:rPr>
                 <w:rFonts w:ascii="Calibri" w:eastAsia="新細明體" w:hAnsi="Calibri" w:cs="Calibri"/>
                 <w:color w:val="000000"/>
@@ -2773,7 +2903,7 @@
           <w:p>
             <w:pPr>
               <w:widowControl/>
-              <w:jc w:val="right"/>
+              <w:jc w:val="both"/>
               <w:rPr>
                 <w:rFonts w:ascii="Calibri" w:eastAsia="新細明體" w:hAnsi="Calibri" w:cs="Calibri"/>
                 <w:color w:val="000000"/>
@@ -2811,7 +2941,7 @@
           <w:p>
             <w:pPr>
               <w:widowControl/>
-              <w:jc w:val="right"/>
+              <w:jc w:val="both"/>
               <w:rPr>
                 <w:rFonts w:ascii="Calibri" w:eastAsia="新細明體" w:hAnsi="Calibri" w:cs="Calibri"/>
                 <w:color w:val="000000"/>
@@ -2849,7 +2979,7 @@
           <w:p>
             <w:pPr>
               <w:widowControl/>
-              <w:jc w:val="right"/>
+              <w:jc w:val="both"/>
               <w:rPr>
                 <w:rFonts w:ascii="Calibri" w:eastAsia="新細明體" w:hAnsi="Calibri" w:cs="Calibri"/>
                 <w:color w:val="000000"/>
@@ -2887,7 +3017,7 @@
           <w:p>
             <w:pPr>
               <w:widowControl/>
-              <w:jc w:val="right"/>
+              <w:jc w:val="both"/>
               <w:rPr>
                 <w:rFonts w:ascii="Calibri" w:eastAsia="新細明體" w:hAnsi="Calibri" w:cs="Calibri"/>
                 <w:color w:val="000000"/>
@@ -2925,7 +3055,7 @@
           <w:p>
             <w:pPr>
               <w:widowControl/>
-              <w:jc w:val="right"/>
+              <w:jc w:val="both"/>
               <w:rPr>
                 <w:rFonts w:ascii="Calibri" w:eastAsia="新細明體" w:hAnsi="Calibri" w:cs="Calibri"/>
                 <w:color w:val="000000"/>
@@ -2963,7 +3093,7 @@
           <w:p>
             <w:pPr>
               <w:widowControl/>
-              <w:jc w:val="right"/>
+              <w:jc w:val="both"/>
               <w:rPr>
                 <w:rFonts w:ascii="Calibri" w:eastAsia="新細明體" w:hAnsi="Calibri" w:cs="Calibri"/>
                 <w:color w:val="000000"/>
@@ -3001,7 +3131,7 @@
           <w:p>
             <w:pPr>
               <w:widowControl/>
-              <w:jc w:val="right"/>
+              <w:jc w:val="both"/>
               <w:rPr>
                 <w:rFonts w:ascii="Calibri" w:eastAsia="新細明體" w:hAnsi="Calibri" w:cs="Calibri"/>
                 <w:color w:val="000000"/>
@@ -3039,7 +3169,7 @@
           <w:p>
             <w:pPr>
               <w:widowControl/>
-              <w:jc w:val="right"/>
+              <w:jc w:val="both"/>
               <w:rPr>
                 <w:rFonts w:ascii="Calibri" w:eastAsia="新細明體" w:hAnsi="Calibri" w:cs="Calibri"/>
                 <w:color w:val="000000"/>
@@ -3077,7 +3207,7 @@
           <w:p>
             <w:pPr>
               <w:widowControl/>
-              <w:jc w:val="right"/>
+              <w:jc w:val="both"/>
               <w:rPr>
                 <w:rFonts w:ascii="Calibri" w:eastAsia="新細明體" w:hAnsi="Calibri" w:cs="Calibri"/>
                 <w:color w:val="000000"/>
@@ -3115,7 +3245,7 @@
           <w:p>
             <w:pPr>
               <w:widowControl/>
-              <w:jc w:val="right"/>
+              <w:jc w:val="both"/>
               <w:rPr>
                 <w:rFonts w:ascii="Calibri" w:eastAsia="新細明體" w:hAnsi="Calibri" w:cs="Calibri"/>
                 <w:color w:val="000000"/>
@@ -3153,7 +3283,7 @@
           <w:p>
             <w:pPr>
               <w:widowControl/>
-              <w:jc w:val="right"/>
+              <w:jc w:val="both"/>
               <w:rPr>
                 <w:rFonts w:ascii="Calibri" w:eastAsia="新細明體" w:hAnsi="Calibri" w:cs="Calibri"/>
                 <w:color w:val="000000"/>
@@ -3191,7 +3321,7 @@
           <w:p>
             <w:pPr>
               <w:widowControl/>
-              <w:jc w:val="right"/>
+              <w:jc w:val="both"/>
               <w:rPr>
                 <w:rFonts w:ascii="Calibri" w:eastAsia="新細明體" w:hAnsi="Calibri" w:cs="Calibri"/>
                 <w:color w:val="000000"/>
@@ -3229,7 +3359,7 @@
           <w:p>
             <w:pPr>
               <w:widowControl/>
-              <w:jc w:val="right"/>
+              <w:jc w:val="both"/>
               <w:rPr>
                 <w:rFonts w:ascii="Calibri" w:eastAsia="新細明體" w:hAnsi="Calibri" w:cs="Calibri"/>
                 <w:color w:val="000000"/>
@@ -3267,7 +3397,7 @@
           <w:p>
             <w:pPr>
               <w:widowControl/>
-              <w:jc w:val="right"/>
+              <w:jc w:val="both"/>
               <w:rPr>
                 <w:rFonts w:ascii="Calibri" w:eastAsia="新細明體" w:hAnsi="Calibri" w:cs="Calibri"/>
                 <w:color w:val="000000"/>
@@ -3310,6 +3440,7 @@
           <w:p>
             <w:pPr>
               <w:widowControl/>
+              <w:jc w:val="both"/>
               <w:rPr>
                 <w:rFonts w:ascii="Calibri" w:eastAsia="新細明體" w:hAnsi="Calibri" w:cs="Calibri"/>
                 <w:color w:val="FFFFFF"/>
@@ -3347,7 +3478,7 @@
           <w:p>
             <w:pPr>
               <w:widowControl/>
-              <w:jc w:val="right"/>
+              <w:jc w:val="both"/>
               <w:rPr>
                 <w:rFonts w:ascii="Calibri" w:eastAsia="新細明體" w:hAnsi="Calibri" w:cs="Calibri"/>
                 <w:color w:val="000000"/>
@@ -3385,7 +3516,7 @@
           <w:p>
             <w:pPr>
               <w:widowControl/>
-              <w:jc w:val="right"/>
+              <w:jc w:val="both"/>
               <w:rPr>
                 <w:rFonts w:ascii="Calibri" w:eastAsia="新細明體" w:hAnsi="Calibri" w:cs="Calibri"/>
                 <w:color w:val="000000"/>
@@ -3423,7 +3554,7 @@
           <w:p>
             <w:pPr>
               <w:widowControl/>
-              <w:jc w:val="right"/>
+              <w:jc w:val="both"/>
               <w:rPr>
                 <w:rFonts w:ascii="Calibri" w:eastAsia="新細明體" w:hAnsi="Calibri" w:cs="Calibri"/>
                 <w:color w:val="000000"/>
@@ -3461,7 +3592,7 @@
           <w:p>
             <w:pPr>
               <w:widowControl/>
-              <w:jc w:val="right"/>
+              <w:jc w:val="both"/>
               <w:rPr>
                 <w:rFonts w:ascii="Calibri" w:eastAsia="新細明體" w:hAnsi="Calibri" w:cs="Calibri"/>
                 <w:color w:val="000000"/>
@@ -3499,7 +3630,7 @@
           <w:p>
             <w:pPr>
               <w:widowControl/>
-              <w:jc w:val="right"/>
+              <w:jc w:val="both"/>
               <w:rPr>
                 <w:rFonts w:ascii="Calibri" w:eastAsia="新細明體" w:hAnsi="Calibri" w:cs="Calibri"/>
                 <w:color w:val="000000"/>
@@ -3537,7 +3668,7 @@
           <w:p>
             <w:pPr>
               <w:widowControl/>
-              <w:jc w:val="right"/>
+              <w:jc w:val="both"/>
               <w:rPr>
                 <w:rFonts w:ascii="Calibri" w:eastAsia="新細明體" w:hAnsi="Calibri" w:cs="Calibri"/>
                 <w:color w:val="000000"/>
@@ -3575,7 +3706,7 @@
           <w:p>
             <w:pPr>
               <w:widowControl/>
-              <w:jc w:val="right"/>
+              <w:jc w:val="both"/>
               <w:rPr>
                 <w:rFonts w:ascii="Calibri" w:eastAsia="新細明體" w:hAnsi="Calibri" w:cs="Calibri"/>
                 <w:color w:val="000000"/>
@@ -3613,7 +3744,7 @@
           <w:p>
             <w:pPr>
               <w:widowControl/>
-              <w:jc w:val="right"/>
+              <w:jc w:val="both"/>
               <w:rPr>
                 <w:rFonts w:ascii="Calibri" w:eastAsia="新細明體" w:hAnsi="Calibri" w:cs="Calibri"/>
                 <w:color w:val="000000"/>
@@ -3651,7 +3782,7 @@
           <w:p>
             <w:pPr>
               <w:widowControl/>
-              <w:jc w:val="right"/>
+              <w:jc w:val="both"/>
               <w:rPr>
                 <w:rFonts w:ascii="Calibri" w:eastAsia="新細明體" w:hAnsi="Calibri" w:cs="Calibri"/>
                 <w:color w:val="000000"/>
@@ -3689,7 +3820,7 @@
           <w:p>
             <w:pPr>
               <w:widowControl/>
-              <w:jc w:val="right"/>
+              <w:jc w:val="both"/>
               <w:rPr>
                 <w:rFonts w:ascii="Calibri" w:eastAsia="新細明體" w:hAnsi="Calibri" w:cs="Calibri"/>
                 <w:color w:val="000000"/>
@@ -3727,7 +3858,7 @@
           <w:p>
             <w:pPr>
               <w:widowControl/>
-              <w:jc w:val="right"/>
+              <w:jc w:val="both"/>
               <w:rPr>
                 <w:rFonts w:ascii="Calibri" w:eastAsia="新細明體" w:hAnsi="Calibri" w:cs="Calibri"/>
                 <w:color w:val="000000"/>
@@ -3765,7 +3896,7 @@
           <w:p>
             <w:pPr>
               <w:widowControl/>
-              <w:jc w:val="right"/>
+              <w:jc w:val="both"/>
               <w:rPr>
                 <w:rFonts w:ascii="Calibri" w:eastAsia="新細明體" w:hAnsi="Calibri" w:cs="Calibri"/>
                 <w:color w:val="000000"/>
@@ -3803,7 +3934,7 @@
           <w:p>
             <w:pPr>
               <w:widowControl/>
-              <w:jc w:val="right"/>
+              <w:jc w:val="both"/>
               <w:rPr>
                 <w:rFonts w:ascii="Calibri" w:eastAsia="新細明體" w:hAnsi="Calibri" w:cs="Calibri"/>
                 <w:color w:val="000000"/>
@@ -3841,7 +3972,7 @@
           <w:p>
             <w:pPr>
               <w:widowControl/>
-              <w:jc w:val="right"/>
+              <w:jc w:val="both"/>
               <w:rPr>
                 <w:rFonts w:ascii="Calibri" w:eastAsia="新細明體" w:hAnsi="Calibri" w:cs="Calibri"/>
                 <w:color w:val="000000"/>
@@ -3879,7 +4010,7 @@
           <w:p>
             <w:pPr>
               <w:widowControl/>
-              <w:jc w:val="right"/>
+              <w:jc w:val="both"/>
               <w:rPr>
                 <w:rFonts w:ascii="Calibri" w:eastAsia="新細明體" w:hAnsi="Calibri" w:cs="Calibri"/>
                 <w:color w:val="000000"/>
@@ -3902,8 +4033,15 @@
         </w:tc>
       </w:tr>
     </w:tbl>
-    <w:p/>
     <w:p>
+      <w:pPr>
+        <w:jc w:val="both"/>
+      </w:pPr>
+    </w:p>
+    <w:p>
+      <w:pPr>
+        <w:jc w:val="both"/>
+      </w:pPr>
       <w:r>
         <w:rPr>
           <w:rFonts w:hint="eastAsia"/>
@@ -3932,22 +4070,79 @@
         <w:t xml:space="preserve"> But it still won’t reach 100%.</w:t>
       </w:r>
     </w:p>
-    <w:p/>
-    <w:p/>
-    <w:p/>
-    <w:p/>
-    <w:p/>
-    <w:p/>
-    <w:p/>
-    <w:p/>
-    <w:p/>
-    <w:p/>
-    <w:p/>
-    <w:p/>
-    <w:p/>
-    <w:p/>
     <w:p>
       <w:pPr>
+        <w:jc w:val="both"/>
+      </w:pPr>
+    </w:p>
+    <w:p>
+      <w:pPr>
+        <w:jc w:val="both"/>
+      </w:pPr>
+    </w:p>
+    <w:p>
+      <w:pPr>
+        <w:jc w:val="both"/>
+      </w:pPr>
+    </w:p>
+    <w:p>
+      <w:pPr>
+        <w:jc w:val="both"/>
+      </w:pPr>
+    </w:p>
+    <w:p>
+      <w:pPr>
+        <w:jc w:val="both"/>
+      </w:pPr>
+    </w:p>
+    <w:p>
+      <w:pPr>
+        <w:jc w:val="both"/>
+      </w:pPr>
+    </w:p>
+    <w:p>
+      <w:pPr>
+        <w:jc w:val="both"/>
+      </w:pPr>
+    </w:p>
+    <w:p>
+      <w:pPr>
+        <w:jc w:val="both"/>
+      </w:pPr>
+    </w:p>
+    <w:p>
+      <w:pPr>
+        <w:jc w:val="both"/>
+      </w:pPr>
+    </w:p>
+    <w:p>
+      <w:pPr>
+        <w:jc w:val="both"/>
+      </w:pPr>
+    </w:p>
+    <w:p>
+      <w:pPr>
+        <w:jc w:val="both"/>
+      </w:pPr>
+    </w:p>
+    <w:p>
+      <w:pPr>
+        <w:jc w:val="both"/>
+      </w:pPr>
+    </w:p>
+    <w:p>
+      <w:pPr>
+        <w:jc w:val="both"/>
+      </w:pPr>
+    </w:p>
+    <w:p>
+      <w:pPr>
+        <w:jc w:val="both"/>
+      </w:pPr>
+    </w:p>
+    <w:p>
+      <w:pPr>
+        <w:jc w:val="both"/>
         <w:rPr>
           <w:rFonts w:hint="eastAsia"/>
         </w:rPr>
@@ -3955,6 +4150,7 @@
     </w:p>
     <w:p>
       <w:pPr>
+        <w:jc w:val="both"/>
         <w:rPr>
           <w:sz w:val="36"/>
           <w:szCs w:val="36"/>
@@ -3965,12 +4161,12 @@
           <w:sz w:val="36"/>
           <w:szCs w:val="36"/>
         </w:rPr>
-        <w:lastRenderedPageBreak/>
         <w:t>Part 3</w:t>
       </w:r>
     </w:p>
     <w:p>
       <w:pPr>
+        <w:jc w:val="both"/>
         <w:rPr>
           <w:rFonts w:hint="eastAsia"/>
         </w:rPr>
@@ -3989,6 +4185,9 @@
       </w:r>
     </w:p>
     <w:p>
+      <w:pPr>
+        <w:jc w:val="both"/>
+      </w:pPr>
       <w:r>
         <w:rPr>
           <w:noProof/>
@@ -4062,6 +4261,7 @@
           <w:p>
             <w:pPr>
               <w:widowControl/>
+              <w:jc w:val="both"/>
               <w:rPr>
                 <w:rFonts w:ascii="Calibri" w:eastAsia="新細明體" w:hAnsi="Calibri" w:cs="Calibri"/>
                 <w:color w:val="FFFFFF"/>
@@ -4101,7 +4301,7 @@
           <w:p>
             <w:pPr>
               <w:widowControl/>
-              <w:jc w:val="right"/>
+              <w:jc w:val="both"/>
               <w:rPr>
                 <w:rFonts w:ascii="Calibri" w:eastAsia="新細明體" w:hAnsi="Calibri" w:cs="Calibri"/>
                 <w:color w:val="FFFFFF"/>
@@ -4139,7 +4339,7 @@
           <w:p>
             <w:pPr>
               <w:widowControl/>
-              <w:jc w:val="right"/>
+              <w:jc w:val="both"/>
               <w:rPr>
                 <w:rFonts w:ascii="Calibri" w:eastAsia="新細明體" w:hAnsi="Calibri" w:cs="Calibri"/>
                 <w:color w:val="FFFFFF"/>
@@ -4177,7 +4377,7 @@
           <w:p>
             <w:pPr>
               <w:widowControl/>
-              <w:jc w:val="right"/>
+              <w:jc w:val="both"/>
               <w:rPr>
                 <w:rFonts w:ascii="Calibri" w:eastAsia="新細明體" w:hAnsi="Calibri" w:cs="Calibri"/>
                 <w:color w:val="FFFFFF"/>
@@ -4215,7 +4415,7 @@
           <w:p>
             <w:pPr>
               <w:widowControl/>
-              <w:jc w:val="right"/>
+              <w:jc w:val="both"/>
               <w:rPr>
                 <w:rFonts w:ascii="Calibri" w:eastAsia="新細明體" w:hAnsi="Calibri" w:cs="Calibri"/>
                 <w:color w:val="FFFFFF"/>
@@ -4253,7 +4453,7 @@
           <w:p>
             <w:pPr>
               <w:widowControl/>
-              <w:jc w:val="right"/>
+              <w:jc w:val="both"/>
               <w:rPr>
                 <w:rFonts w:ascii="Calibri" w:eastAsia="新細明體" w:hAnsi="Calibri" w:cs="Calibri"/>
                 <w:color w:val="FFFFFF"/>
@@ -4291,7 +4491,7 @@
           <w:p>
             <w:pPr>
               <w:widowControl/>
-              <w:jc w:val="right"/>
+              <w:jc w:val="both"/>
               <w:rPr>
                 <w:rFonts w:ascii="Calibri" w:eastAsia="新細明體" w:hAnsi="Calibri" w:cs="Calibri"/>
                 <w:color w:val="FFFFFF"/>
@@ -4329,7 +4529,7 @@
           <w:p>
             <w:pPr>
               <w:widowControl/>
-              <w:jc w:val="right"/>
+              <w:jc w:val="both"/>
               <w:rPr>
                 <w:rFonts w:ascii="Calibri" w:eastAsia="新細明體" w:hAnsi="Calibri" w:cs="Calibri"/>
                 <w:color w:val="FFFFFF"/>
@@ -4367,7 +4567,7 @@
           <w:p>
             <w:pPr>
               <w:widowControl/>
-              <w:jc w:val="right"/>
+              <w:jc w:val="both"/>
               <w:rPr>
                 <w:rFonts w:ascii="Calibri" w:eastAsia="新細明體" w:hAnsi="Calibri" w:cs="Calibri"/>
                 <w:color w:val="FFFFFF"/>
@@ -4405,7 +4605,7 @@
           <w:p>
             <w:pPr>
               <w:widowControl/>
-              <w:jc w:val="right"/>
+              <w:jc w:val="both"/>
               <w:rPr>
                 <w:rFonts w:ascii="Calibri" w:eastAsia="新細明體" w:hAnsi="Calibri" w:cs="Calibri"/>
                 <w:color w:val="FFFFFF"/>
@@ -4443,7 +4643,7 @@
           <w:p>
             <w:pPr>
               <w:widowControl/>
-              <w:jc w:val="right"/>
+              <w:jc w:val="both"/>
               <w:rPr>
                 <w:rFonts w:ascii="Calibri" w:eastAsia="新細明體" w:hAnsi="Calibri" w:cs="Calibri"/>
                 <w:color w:val="FFFFFF"/>
@@ -4481,7 +4681,7 @@
           <w:p>
             <w:pPr>
               <w:widowControl/>
-              <w:jc w:val="right"/>
+              <w:jc w:val="both"/>
               <w:rPr>
                 <w:rFonts w:ascii="Calibri" w:eastAsia="新細明體" w:hAnsi="Calibri" w:cs="Calibri"/>
                 <w:color w:val="FFFFFF"/>
@@ -4519,7 +4719,7 @@
           <w:p>
             <w:pPr>
               <w:widowControl/>
-              <w:jc w:val="right"/>
+              <w:jc w:val="both"/>
               <w:rPr>
                 <w:rFonts w:ascii="Calibri" w:eastAsia="新細明體" w:hAnsi="Calibri" w:cs="Calibri"/>
                 <w:color w:val="FFFFFF"/>
@@ -4557,7 +4757,7 @@
           <w:p>
             <w:pPr>
               <w:widowControl/>
-              <w:jc w:val="right"/>
+              <w:jc w:val="both"/>
               <w:rPr>
                 <w:rFonts w:ascii="Calibri" w:eastAsia="新細明體" w:hAnsi="Calibri" w:cs="Calibri"/>
                 <w:color w:val="FFFFFF"/>
@@ -4595,7 +4795,7 @@
           <w:p>
             <w:pPr>
               <w:widowControl/>
-              <w:jc w:val="right"/>
+              <w:jc w:val="both"/>
               <w:rPr>
                 <w:rFonts w:ascii="Calibri" w:eastAsia="新細明體" w:hAnsi="Calibri" w:cs="Calibri"/>
                 <w:color w:val="FFFFFF"/>
@@ -4633,7 +4833,7 @@
           <w:p>
             <w:pPr>
               <w:widowControl/>
-              <w:jc w:val="right"/>
+              <w:jc w:val="both"/>
               <w:rPr>
                 <w:rFonts w:ascii="Calibri" w:eastAsia="新細明體" w:hAnsi="Calibri" w:cs="Calibri"/>
                 <w:color w:val="FFFFFF"/>
@@ -4676,6 +4876,7 @@
           <w:p>
             <w:pPr>
               <w:widowControl/>
+              <w:jc w:val="both"/>
               <w:rPr>
                 <w:rFonts w:ascii="Calibri" w:eastAsia="新細明體" w:hAnsi="Calibri" w:cs="Calibri"/>
                 <w:color w:val="FFFFFF"/>
@@ -4713,7 +4914,7 @@
           <w:p>
             <w:pPr>
               <w:widowControl/>
-              <w:jc w:val="right"/>
+              <w:jc w:val="both"/>
               <w:rPr>
                 <w:rFonts w:ascii="Calibri" w:eastAsia="新細明體" w:hAnsi="Calibri" w:cs="Calibri"/>
                 <w:color w:val="000000"/>
@@ -4751,7 +4952,7 @@
           <w:p>
             <w:pPr>
               <w:widowControl/>
-              <w:jc w:val="right"/>
+              <w:jc w:val="both"/>
               <w:rPr>
                 <w:rFonts w:ascii="Calibri" w:eastAsia="新細明體" w:hAnsi="Calibri" w:cs="Calibri"/>
                 <w:color w:val="000000"/>
@@ -4789,7 +4990,7 @@
           <w:p>
             <w:pPr>
               <w:widowControl/>
-              <w:jc w:val="right"/>
+              <w:jc w:val="both"/>
               <w:rPr>
                 <w:rFonts w:ascii="Calibri" w:eastAsia="新細明體" w:hAnsi="Calibri" w:cs="Calibri"/>
                 <w:color w:val="000000"/>
@@ -4827,7 +5028,7 @@
           <w:p>
             <w:pPr>
               <w:widowControl/>
-              <w:jc w:val="right"/>
+              <w:jc w:val="both"/>
               <w:rPr>
                 <w:rFonts w:ascii="Calibri" w:eastAsia="新細明體" w:hAnsi="Calibri" w:cs="Calibri"/>
                 <w:color w:val="000000"/>
@@ -4865,7 +5066,7 @@
           <w:p>
             <w:pPr>
               <w:widowControl/>
-              <w:jc w:val="right"/>
+              <w:jc w:val="both"/>
               <w:rPr>
                 <w:rFonts w:ascii="Calibri" w:eastAsia="新細明體" w:hAnsi="Calibri" w:cs="Calibri"/>
                 <w:color w:val="000000"/>
@@ -4903,7 +5104,7 @@
           <w:p>
             <w:pPr>
               <w:widowControl/>
-              <w:jc w:val="right"/>
+              <w:jc w:val="both"/>
               <w:rPr>
                 <w:rFonts w:ascii="Calibri" w:eastAsia="新細明體" w:hAnsi="Calibri" w:cs="Calibri"/>
                 <w:color w:val="000000"/>
@@ -4941,7 +5142,7 @@
           <w:p>
             <w:pPr>
               <w:widowControl/>
-              <w:jc w:val="right"/>
+              <w:jc w:val="both"/>
               <w:rPr>
                 <w:rFonts w:ascii="Calibri" w:eastAsia="新細明體" w:hAnsi="Calibri" w:cs="Calibri"/>
                 <w:color w:val="000000"/>
@@ -4979,7 +5180,7 @@
           <w:p>
             <w:pPr>
               <w:widowControl/>
-              <w:jc w:val="right"/>
+              <w:jc w:val="both"/>
               <w:rPr>
                 <w:rFonts w:ascii="Calibri" w:eastAsia="新細明體" w:hAnsi="Calibri" w:cs="Calibri"/>
                 <w:color w:val="000000"/>
@@ -5017,7 +5218,7 @@
           <w:p>
             <w:pPr>
               <w:widowControl/>
-              <w:jc w:val="right"/>
+              <w:jc w:val="both"/>
               <w:rPr>
                 <w:rFonts w:ascii="Calibri" w:eastAsia="新細明體" w:hAnsi="Calibri" w:cs="Calibri"/>
                 <w:color w:val="000000"/>
@@ -5055,7 +5256,7 @@
           <w:p>
             <w:pPr>
               <w:widowControl/>
-              <w:jc w:val="right"/>
+              <w:jc w:val="both"/>
               <w:rPr>
                 <w:rFonts w:ascii="Calibri" w:eastAsia="新細明體" w:hAnsi="Calibri" w:cs="Calibri"/>
                 <w:color w:val="000000"/>
@@ -5093,7 +5294,7 @@
           <w:p>
             <w:pPr>
               <w:widowControl/>
-              <w:jc w:val="right"/>
+              <w:jc w:val="both"/>
               <w:rPr>
                 <w:rFonts w:ascii="Calibri" w:eastAsia="新細明體" w:hAnsi="Calibri" w:cs="Calibri"/>
                 <w:color w:val="000000"/>
@@ -5131,7 +5332,7 @@
           <w:p>
             <w:pPr>
               <w:widowControl/>
-              <w:jc w:val="right"/>
+              <w:jc w:val="both"/>
               <w:rPr>
                 <w:rFonts w:ascii="Calibri" w:eastAsia="新細明體" w:hAnsi="Calibri" w:cs="Calibri"/>
                 <w:color w:val="000000"/>
@@ -5169,7 +5370,7 @@
           <w:p>
             <w:pPr>
               <w:widowControl/>
-              <w:jc w:val="right"/>
+              <w:jc w:val="both"/>
               <w:rPr>
                 <w:rFonts w:ascii="Calibri" w:eastAsia="新細明體" w:hAnsi="Calibri" w:cs="Calibri"/>
                 <w:color w:val="000000"/>
@@ -5207,7 +5408,7 @@
           <w:p>
             <w:pPr>
               <w:widowControl/>
-              <w:jc w:val="right"/>
+              <w:jc w:val="both"/>
               <w:rPr>
                 <w:rFonts w:ascii="Calibri" w:eastAsia="新細明體" w:hAnsi="Calibri" w:cs="Calibri"/>
                 <w:color w:val="FF0000"/>
@@ -5245,7 +5446,7 @@
           <w:p>
             <w:pPr>
               <w:widowControl/>
-              <w:jc w:val="right"/>
+              <w:jc w:val="both"/>
               <w:rPr>
                 <w:rFonts w:ascii="Calibri" w:eastAsia="新細明體" w:hAnsi="Calibri" w:cs="Calibri"/>
                 <w:color w:val="000000"/>
@@ -5288,6 +5489,7 @@
           <w:p>
             <w:pPr>
               <w:widowControl/>
+              <w:jc w:val="both"/>
               <w:rPr>
                 <w:rFonts w:ascii="Calibri" w:eastAsia="新細明體" w:hAnsi="Calibri" w:cs="Calibri"/>
                 <w:color w:val="FFFFFF"/>
@@ -5325,7 +5527,7 @@
           <w:p>
             <w:pPr>
               <w:widowControl/>
-              <w:jc w:val="right"/>
+              <w:jc w:val="both"/>
               <w:rPr>
                 <w:rFonts w:ascii="Calibri" w:eastAsia="新細明體" w:hAnsi="Calibri" w:cs="Calibri"/>
                 <w:color w:val="000000"/>
@@ -5363,7 +5565,7 @@
           <w:p>
             <w:pPr>
               <w:widowControl/>
-              <w:jc w:val="right"/>
+              <w:jc w:val="both"/>
               <w:rPr>
                 <w:rFonts w:ascii="Calibri" w:eastAsia="新細明體" w:hAnsi="Calibri" w:cs="Calibri"/>
                 <w:color w:val="000000"/>
@@ -5401,7 +5603,7 @@
           <w:p>
             <w:pPr>
               <w:widowControl/>
-              <w:jc w:val="right"/>
+              <w:jc w:val="both"/>
               <w:rPr>
                 <w:rFonts w:ascii="Calibri" w:eastAsia="新細明體" w:hAnsi="Calibri" w:cs="Calibri"/>
                 <w:color w:val="000000"/>
@@ -5439,7 +5641,7 @@
           <w:p>
             <w:pPr>
               <w:widowControl/>
-              <w:jc w:val="right"/>
+              <w:jc w:val="both"/>
               <w:rPr>
                 <w:rFonts w:ascii="Calibri" w:eastAsia="新細明體" w:hAnsi="Calibri" w:cs="Calibri"/>
                 <w:color w:val="FF0000"/>
@@ -5477,7 +5679,7 @@
           <w:p>
             <w:pPr>
               <w:widowControl/>
-              <w:jc w:val="right"/>
+              <w:jc w:val="both"/>
               <w:rPr>
                 <w:rFonts w:ascii="Calibri" w:eastAsia="新細明體" w:hAnsi="Calibri" w:cs="Calibri"/>
                 <w:color w:val="000000"/>
@@ -5515,7 +5717,7 @@
           <w:p>
             <w:pPr>
               <w:widowControl/>
-              <w:jc w:val="right"/>
+              <w:jc w:val="both"/>
               <w:rPr>
                 <w:rFonts w:ascii="Calibri" w:eastAsia="新細明體" w:hAnsi="Calibri" w:cs="Calibri"/>
                 <w:color w:val="000000"/>
@@ -5553,7 +5755,7 @@
           <w:p>
             <w:pPr>
               <w:widowControl/>
-              <w:jc w:val="right"/>
+              <w:jc w:val="both"/>
               <w:rPr>
                 <w:rFonts w:ascii="Calibri" w:eastAsia="新細明體" w:hAnsi="Calibri" w:cs="Calibri"/>
                 <w:color w:val="000000"/>
@@ -5591,7 +5793,7 @@
           <w:p>
             <w:pPr>
               <w:widowControl/>
-              <w:jc w:val="right"/>
+              <w:jc w:val="both"/>
               <w:rPr>
                 <w:rFonts w:ascii="Calibri" w:eastAsia="新細明體" w:hAnsi="Calibri" w:cs="Calibri"/>
                 <w:color w:val="000000"/>
@@ -5629,7 +5831,7 @@
           <w:p>
             <w:pPr>
               <w:widowControl/>
-              <w:jc w:val="right"/>
+              <w:jc w:val="both"/>
               <w:rPr>
                 <w:rFonts w:ascii="Calibri" w:eastAsia="新細明體" w:hAnsi="Calibri" w:cs="Calibri"/>
                 <w:color w:val="000000"/>
@@ -5667,7 +5869,7 @@
           <w:p>
             <w:pPr>
               <w:widowControl/>
-              <w:jc w:val="right"/>
+              <w:jc w:val="both"/>
               <w:rPr>
                 <w:rFonts w:ascii="Calibri" w:eastAsia="新細明體" w:hAnsi="Calibri" w:cs="Calibri"/>
                 <w:color w:val="000000"/>
@@ -5705,7 +5907,7 @@
           <w:p>
             <w:pPr>
               <w:widowControl/>
-              <w:jc w:val="right"/>
+              <w:jc w:val="both"/>
               <w:rPr>
                 <w:rFonts w:ascii="Calibri" w:eastAsia="新細明體" w:hAnsi="Calibri" w:cs="Calibri"/>
                 <w:color w:val="000000"/>
@@ -5743,7 +5945,7 @@
           <w:p>
             <w:pPr>
               <w:widowControl/>
-              <w:jc w:val="right"/>
+              <w:jc w:val="both"/>
               <w:rPr>
                 <w:rFonts w:ascii="Calibri" w:eastAsia="新細明體" w:hAnsi="Calibri" w:cs="Calibri"/>
                 <w:color w:val="000000"/>
@@ -5781,7 +5983,7 @@
           <w:p>
             <w:pPr>
               <w:widowControl/>
-              <w:jc w:val="right"/>
+              <w:jc w:val="both"/>
               <w:rPr>
                 <w:rFonts w:ascii="Calibri" w:eastAsia="新細明體" w:hAnsi="Calibri" w:cs="Calibri"/>
                 <w:color w:val="000000"/>
@@ -5819,7 +6021,7 @@
           <w:p>
             <w:pPr>
               <w:widowControl/>
-              <w:jc w:val="right"/>
+              <w:jc w:val="both"/>
               <w:rPr>
                 <w:rFonts w:ascii="Calibri" w:eastAsia="新細明體" w:hAnsi="Calibri" w:cs="Calibri"/>
                 <w:color w:val="000000"/>
@@ -5857,7 +6059,7 @@
           <w:p>
             <w:pPr>
               <w:widowControl/>
-              <w:jc w:val="right"/>
+              <w:jc w:val="both"/>
               <w:rPr>
                 <w:rFonts w:ascii="Calibri" w:eastAsia="新細明體" w:hAnsi="Calibri" w:cs="Calibri"/>
                 <w:color w:val="000000"/>
@@ -5882,6 +6084,7 @@
     </w:tbl>
     <w:p>
       <w:pPr>
+        <w:jc w:val="both"/>
         <w:rPr>
           <w:rFonts w:hint="eastAsia"/>
         </w:rPr>
@@ -5894,16 +6097,27 @@
       </w:r>
     </w:p>
     <w:p>
+      <w:pPr>
+        <w:jc w:val="both"/>
+      </w:pPr>
       <w:r>
         <w:t>Best value in Valid = 94.843</w:t>
       </w:r>
     </w:p>
-    <w:p/>
     <w:p>
+      <w:pPr>
+        <w:jc w:val="both"/>
+      </w:pPr>
+    </w:p>
+    <w:p>
+      <w:pPr>
+        <w:jc w:val="both"/>
+      </w:pPr>
       <w:r>
         <w:rPr>
           <w:noProof/>
         </w:rPr>
+        <w:lastRenderedPageBreak/>
         <w:drawing>
           <wp:inline distT="0" distB="0" distL="0" distR="0" wp14:anchorId="4441DAC2" wp14:editId="0D190594">
             <wp:extent cx="4572000" cy="2743200"/>
@@ -5924,6 +6138,14 @@
           </wp:inline>
         </w:drawing>
       </w:r>
+    </w:p>
+    <w:p>
+      <w:pPr>
+        <w:jc w:val="both"/>
+        <w:rPr>
+          <w:rFonts w:hint="eastAsia"/>
+        </w:rPr>
+      </w:pPr>
     </w:p>
     <w:tbl>
       <w:tblPr>
@@ -5973,6 +6195,7 @@
           <w:p>
             <w:pPr>
               <w:widowControl/>
+              <w:jc w:val="both"/>
               <w:rPr>
                 <w:rFonts w:ascii="Calibri" w:eastAsia="新細明體" w:hAnsi="Calibri" w:cs="Calibri"/>
                 <w:color w:val="FFFFFF"/>
@@ -6012,7 +6235,7 @@
           <w:p>
             <w:pPr>
               <w:widowControl/>
-              <w:jc w:val="right"/>
+              <w:jc w:val="both"/>
               <w:rPr>
                 <w:rFonts w:ascii="Calibri" w:eastAsia="新細明體" w:hAnsi="Calibri" w:cs="Calibri"/>
                 <w:color w:val="FFFFFF"/>
@@ -6050,7 +6273,7 @@
           <w:p>
             <w:pPr>
               <w:widowControl/>
-              <w:jc w:val="right"/>
+              <w:jc w:val="both"/>
               <w:rPr>
                 <w:rFonts w:ascii="Calibri" w:eastAsia="新細明體" w:hAnsi="Calibri" w:cs="Calibri"/>
                 <w:color w:val="FFFFFF"/>
@@ -6088,7 +6311,7 @@
           <w:p>
             <w:pPr>
               <w:widowControl/>
-              <w:jc w:val="right"/>
+              <w:jc w:val="both"/>
               <w:rPr>
                 <w:rFonts w:ascii="Calibri" w:eastAsia="新細明體" w:hAnsi="Calibri" w:cs="Calibri"/>
                 <w:color w:val="FFFFFF"/>
@@ -6126,7 +6349,7 @@
           <w:p>
             <w:pPr>
               <w:widowControl/>
-              <w:jc w:val="right"/>
+              <w:jc w:val="both"/>
               <w:rPr>
                 <w:rFonts w:ascii="Calibri" w:eastAsia="新細明體" w:hAnsi="Calibri" w:cs="Calibri"/>
                 <w:color w:val="FFFFFF"/>
@@ -6164,7 +6387,7 @@
           <w:p>
             <w:pPr>
               <w:widowControl/>
-              <w:jc w:val="right"/>
+              <w:jc w:val="both"/>
               <w:rPr>
                 <w:rFonts w:ascii="Calibri" w:eastAsia="新細明體" w:hAnsi="Calibri" w:cs="Calibri"/>
                 <w:color w:val="FFFFFF"/>
@@ -6202,7 +6425,7 @@
           <w:p>
             <w:pPr>
               <w:widowControl/>
-              <w:jc w:val="right"/>
+              <w:jc w:val="both"/>
               <w:rPr>
                 <w:rFonts w:ascii="Calibri" w:eastAsia="新細明體" w:hAnsi="Calibri" w:cs="Calibri"/>
                 <w:color w:val="FFFFFF"/>
@@ -6240,7 +6463,7 @@
           <w:p>
             <w:pPr>
               <w:widowControl/>
-              <w:jc w:val="right"/>
+              <w:jc w:val="both"/>
               <w:rPr>
                 <w:rFonts w:ascii="Calibri" w:eastAsia="新細明體" w:hAnsi="Calibri" w:cs="Calibri"/>
                 <w:color w:val="FFFFFF"/>
@@ -6278,7 +6501,7 @@
           <w:p>
             <w:pPr>
               <w:widowControl/>
-              <w:jc w:val="right"/>
+              <w:jc w:val="both"/>
               <w:rPr>
                 <w:rFonts w:ascii="Calibri" w:eastAsia="新細明體" w:hAnsi="Calibri" w:cs="Calibri"/>
                 <w:color w:val="FFFFFF"/>
@@ -6316,7 +6539,7 @@
           <w:p>
             <w:pPr>
               <w:widowControl/>
-              <w:jc w:val="right"/>
+              <w:jc w:val="both"/>
               <w:rPr>
                 <w:rFonts w:ascii="Calibri" w:eastAsia="新細明體" w:hAnsi="Calibri" w:cs="Calibri"/>
                 <w:color w:val="FFFFFF"/>
@@ -6354,7 +6577,7 @@
           <w:p>
             <w:pPr>
               <w:widowControl/>
-              <w:jc w:val="right"/>
+              <w:jc w:val="both"/>
               <w:rPr>
                 <w:rFonts w:ascii="Calibri" w:eastAsia="新細明體" w:hAnsi="Calibri" w:cs="Calibri"/>
                 <w:color w:val="FFFFFF"/>
@@ -6392,7 +6615,7 @@
           <w:p>
             <w:pPr>
               <w:widowControl/>
-              <w:jc w:val="right"/>
+              <w:jc w:val="both"/>
               <w:rPr>
                 <w:rFonts w:ascii="Calibri" w:eastAsia="新細明體" w:hAnsi="Calibri" w:cs="Calibri"/>
                 <w:color w:val="FFFFFF"/>
@@ -6430,7 +6653,7 @@
           <w:p>
             <w:pPr>
               <w:widowControl/>
-              <w:jc w:val="right"/>
+              <w:jc w:val="both"/>
               <w:rPr>
                 <w:rFonts w:ascii="Calibri" w:eastAsia="新細明體" w:hAnsi="Calibri" w:cs="Calibri"/>
                 <w:color w:val="FFFFFF"/>
@@ -6468,7 +6691,7 @@
           <w:p>
             <w:pPr>
               <w:widowControl/>
-              <w:jc w:val="right"/>
+              <w:jc w:val="both"/>
               <w:rPr>
                 <w:rFonts w:ascii="Calibri" w:eastAsia="新細明體" w:hAnsi="Calibri" w:cs="Calibri"/>
                 <w:color w:val="FFFFFF"/>
@@ -6506,7 +6729,7 @@
           <w:p>
             <w:pPr>
               <w:widowControl/>
-              <w:jc w:val="right"/>
+              <w:jc w:val="both"/>
               <w:rPr>
                 <w:rFonts w:ascii="Calibri" w:eastAsia="新細明體" w:hAnsi="Calibri" w:cs="Calibri"/>
                 <w:color w:val="FFFFFF"/>
@@ -6544,7 +6767,7 @@
           <w:p>
             <w:pPr>
               <w:widowControl/>
-              <w:jc w:val="right"/>
+              <w:jc w:val="both"/>
               <w:rPr>
                 <w:rFonts w:ascii="Calibri" w:eastAsia="新細明體" w:hAnsi="Calibri" w:cs="Calibri"/>
                 <w:color w:val="FFFFFF"/>
@@ -6587,6 +6810,7 @@
           <w:p>
             <w:pPr>
               <w:widowControl/>
+              <w:jc w:val="both"/>
               <w:rPr>
                 <w:rFonts w:ascii="Calibri" w:eastAsia="新細明體" w:hAnsi="Calibri" w:cs="Calibri"/>
                 <w:color w:val="FFFFFF"/>
@@ -6624,7 +6848,7 @@
           <w:p>
             <w:pPr>
               <w:widowControl/>
-              <w:jc w:val="right"/>
+              <w:jc w:val="both"/>
               <w:rPr>
                 <w:rFonts w:ascii="Calibri" w:eastAsia="新細明體" w:hAnsi="Calibri" w:cs="Calibri"/>
                 <w:color w:val="000000"/>
@@ -6662,7 +6886,7 @@
           <w:p>
             <w:pPr>
               <w:widowControl/>
-              <w:jc w:val="right"/>
+              <w:jc w:val="both"/>
               <w:rPr>
                 <w:rFonts w:ascii="Calibri" w:eastAsia="新細明體" w:hAnsi="Calibri" w:cs="Calibri"/>
                 <w:color w:val="000000"/>
@@ -6700,7 +6924,7 @@
           <w:p>
             <w:pPr>
               <w:widowControl/>
-              <w:jc w:val="right"/>
+              <w:jc w:val="both"/>
               <w:rPr>
                 <w:rFonts w:ascii="Calibri" w:eastAsia="新細明體" w:hAnsi="Calibri" w:cs="Calibri"/>
                 <w:color w:val="000000"/>
@@ -6738,7 +6962,7 @@
           <w:p>
             <w:pPr>
               <w:widowControl/>
-              <w:jc w:val="right"/>
+              <w:jc w:val="both"/>
               <w:rPr>
                 <w:rFonts w:ascii="Calibri" w:eastAsia="新細明體" w:hAnsi="Calibri" w:cs="Calibri"/>
                 <w:color w:val="000000"/>
@@ -6776,7 +7000,7 @@
           <w:p>
             <w:pPr>
               <w:widowControl/>
-              <w:jc w:val="right"/>
+              <w:jc w:val="both"/>
               <w:rPr>
                 <w:rFonts w:ascii="Calibri" w:eastAsia="新細明體" w:hAnsi="Calibri" w:cs="Calibri"/>
                 <w:color w:val="000000"/>
@@ -6814,7 +7038,7 @@
           <w:p>
             <w:pPr>
               <w:widowControl/>
-              <w:jc w:val="right"/>
+              <w:jc w:val="both"/>
               <w:rPr>
                 <w:rFonts w:ascii="Calibri" w:eastAsia="新細明體" w:hAnsi="Calibri" w:cs="Calibri"/>
                 <w:color w:val="000000"/>
@@ -6852,7 +7076,7 @@
           <w:p>
             <w:pPr>
               <w:widowControl/>
-              <w:jc w:val="right"/>
+              <w:jc w:val="both"/>
               <w:rPr>
                 <w:rFonts w:ascii="Calibri" w:eastAsia="新細明體" w:hAnsi="Calibri" w:cs="Calibri"/>
                 <w:color w:val="000000"/>
@@ -6890,7 +7114,7 @@
           <w:p>
             <w:pPr>
               <w:widowControl/>
-              <w:jc w:val="right"/>
+              <w:jc w:val="both"/>
               <w:rPr>
                 <w:rFonts w:ascii="Calibri" w:eastAsia="新細明體" w:hAnsi="Calibri" w:cs="Calibri"/>
                 <w:color w:val="FF0000"/>
@@ -6928,7 +7152,7 @@
           <w:p>
             <w:pPr>
               <w:widowControl/>
-              <w:jc w:val="right"/>
+              <w:jc w:val="both"/>
               <w:rPr>
                 <w:rFonts w:ascii="Calibri" w:eastAsia="新細明體" w:hAnsi="Calibri" w:cs="Calibri"/>
                 <w:color w:val="000000"/>
@@ -6966,7 +7190,7 @@
           <w:p>
             <w:pPr>
               <w:widowControl/>
-              <w:jc w:val="right"/>
+              <w:jc w:val="both"/>
               <w:rPr>
                 <w:rFonts w:ascii="Calibri" w:eastAsia="新細明體" w:hAnsi="Calibri" w:cs="Calibri"/>
                 <w:color w:val="FF0000"/>
@@ -7004,7 +7228,7 @@
           <w:p>
             <w:pPr>
               <w:widowControl/>
-              <w:jc w:val="right"/>
+              <w:jc w:val="both"/>
               <w:rPr>
                 <w:rFonts w:ascii="Calibri" w:eastAsia="新細明體" w:hAnsi="Calibri" w:cs="Calibri"/>
                 <w:color w:val="000000"/>
@@ -7042,7 +7266,7 @@
           <w:p>
             <w:pPr>
               <w:widowControl/>
-              <w:jc w:val="right"/>
+              <w:jc w:val="both"/>
               <w:rPr>
                 <w:rFonts w:ascii="Calibri" w:eastAsia="新細明體" w:hAnsi="Calibri" w:cs="Calibri"/>
                 <w:color w:val="000000"/>
@@ -7080,7 +7304,7 @@
           <w:p>
             <w:pPr>
               <w:widowControl/>
-              <w:jc w:val="right"/>
+              <w:jc w:val="both"/>
               <w:rPr>
                 <w:rFonts w:ascii="Calibri" w:eastAsia="新細明體" w:hAnsi="Calibri" w:cs="Calibri"/>
                 <w:color w:val="FF0000"/>
@@ -7118,7 +7342,7 @@
           <w:p>
             <w:pPr>
               <w:widowControl/>
-              <w:jc w:val="right"/>
+              <w:jc w:val="both"/>
               <w:rPr>
                 <w:rFonts w:ascii="Calibri" w:eastAsia="新細明體" w:hAnsi="Calibri" w:cs="Calibri"/>
                 <w:color w:val="000000"/>
@@ -7156,7 +7380,7 @@
           <w:p>
             <w:pPr>
               <w:widowControl/>
-              <w:jc w:val="right"/>
+              <w:jc w:val="both"/>
               <w:rPr>
                 <w:rFonts w:ascii="Calibri" w:eastAsia="新細明體" w:hAnsi="Calibri" w:cs="Calibri"/>
                 <w:color w:val="000000"/>
@@ -7199,6 +7423,7 @@
           <w:p>
             <w:pPr>
               <w:widowControl/>
+              <w:jc w:val="both"/>
               <w:rPr>
                 <w:rFonts w:ascii="Calibri" w:eastAsia="新細明體" w:hAnsi="Calibri" w:cs="Calibri"/>
                 <w:color w:val="FFFFFF"/>
@@ -7236,7 +7461,7 @@
           <w:p>
             <w:pPr>
               <w:widowControl/>
-              <w:jc w:val="right"/>
+              <w:jc w:val="both"/>
               <w:rPr>
                 <w:rFonts w:ascii="Calibri" w:eastAsia="新細明體" w:hAnsi="Calibri" w:cs="Calibri"/>
                 <w:color w:val="000000"/>
@@ -7274,7 +7499,7 @@
           <w:p>
             <w:pPr>
               <w:widowControl/>
-              <w:jc w:val="right"/>
+              <w:jc w:val="both"/>
               <w:rPr>
                 <w:rFonts w:ascii="Calibri" w:eastAsia="新細明體" w:hAnsi="Calibri" w:cs="Calibri"/>
                 <w:color w:val="000000"/>
@@ -7312,7 +7537,7 @@
           <w:p>
             <w:pPr>
               <w:widowControl/>
-              <w:jc w:val="right"/>
+              <w:jc w:val="both"/>
               <w:rPr>
                 <w:rFonts w:ascii="Calibri" w:eastAsia="新細明體" w:hAnsi="Calibri" w:cs="Calibri"/>
                 <w:color w:val="000000"/>
@@ -7350,7 +7575,7 @@
           <w:p>
             <w:pPr>
               <w:widowControl/>
-              <w:jc w:val="right"/>
+              <w:jc w:val="both"/>
               <w:rPr>
                 <w:rFonts w:ascii="Calibri" w:eastAsia="新細明體" w:hAnsi="Calibri" w:cs="Calibri"/>
                 <w:color w:val="000000"/>
@@ -7388,7 +7613,7 @@
           <w:p>
             <w:pPr>
               <w:widowControl/>
-              <w:jc w:val="right"/>
+              <w:jc w:val="both"/>
               <w:rPr>
                 <w:rFonts w:ascii="Calibri" w:eastAsia="新細明體" w:hAnsi="Calibri" w:cs="Calibri"/>
                 <w:color w:val="000000"/>
@@ -7426,7 +7651,7 @@
           <w:p>
             <w:pPr>
               <w:widowControl/>
-              <w:jc w:val="right"/>
+              <w:jc w:val="both"/>
               <w:rPr>
                 <w:rFonts w:ascii="Calibri" w:eastAsia="新細明體" w:hAnsi="Calibri" w:cs="Calibri"/>
                 <w:color w:val="000000"/>
@@ -7464,7 +7689,7 @@
           <w:p>
             <w:pPr>
               <w:widowControl/>
-              <w:jc w:val="right"/>
+              <w:jc w:val="both"/>
               <w:rPr>
                 <w:rFonts w:ascii="Calibri" w:eastAsia="新細明體" w:hAnsi="Calibri" w:cs="Calibri"/>
                 <w:color w:val="000000"/>
@@ -7502,7 +7727,7 @@
           <w:p>
             <w:pPr>
               <w:widowControl/>
-              <w:jc w:val="right"/>
+              <w:jc w:val="both"/>
               <w:rPr>
                 <w:rFonts w:ascii="Calibri" w:eastAsia="新細明體" w:hAnsi="Calibri" w:cs="Calibri"/>
                 <w:color w:val="FF0000"/>
@@ -7540,7 +7765,7 @@
           <w:p>
             <w:pPr>
               <w:widowControl/>
-              <w:jc w:val="right"/>
+              <w:jc w:val="both"/>
               <w:rPr>
                 <w:rFonts w:ascii="Calibri" w:eastAsia="新細明體" w:hAnsi="Calibri" w:cs="Calibri"/>
                 <w:color w:val="000000"/>
@@ -7578,7 +7803,7 @@
           <w:p>
             <w:pPr>
               <w:widowControl/>
-              <w:jc w:val="right"/>
+              <w:jc w:val="both"/>
               <w:rPr>
                 <w:rFonts w:ascii="Calibri" w:eastAsia="新細明體" w:hAnsi="Calibri" w:cs="Calibri"/>
                 <w:color w:val="000000"/>
@@ -7616,7 +7841,7 @@
           <w:p>
             <w:pPr>
               <w:widowControl/>
-              <w:jc w:val="right"/>
+              <w:jc w:val="both"/>
               <w:rPr>
                 <w:rFonts w:ascii="Calibri" w:eastAsia="新細明體" w:hAnsi="Calibri" w:cs="Calibri"/>
                 <w:color w:val="000000"/>
@@ -7654,7 +7879,7 @@
           <w:p>
             <w:pPr>
               <w:widowControl/>
-              <w:jc w:val="right"/>
+              <w:jc w:val="both"/>
               <w:rPr>
                 <w:rFonts w:ascii="Calibri" w:eastAsia="新細明體" w:hAnsi="Calibri" w:cs="Calibri"/>
                 <w:color w:val="000000"/>
@@ -7692,7 +7917,7 @@
           <w:p>
             <w:pPr>
               <w:widowControl/>
-              <w:jc w:val="right"/>
+              <w:jc w:val="both"/>
               <w:rPr>
                 <w:rFonts w:ascii="Calibri" w:eastAsia="新細明體" w:hAnsi="Calibri" w:cs="Calibri"/>
                 <w:color w:val="000000"/>
@@ -7730,7 +7955,7 @@
           <w:p>
             <w:pPr>
               <w:widowControl/>
-              <w:jc w:val="right"/>
+              <w:jc w:val="both"/>
               <w:rPr>
                 <w:rFonts w:ascii="Calibri" w:eastAsia="新細明體" w:hAnsi="Calibri" w:cs="Calibri"/>
                 <w:color w:val="000000"/>
@@ -7768,7 +7993,7 @@
           <w:p>
             <w:pPr>
               <w:widowControl/>
-              <w:jc w:val="right"/>
+              <w:jc w:val="both"/>
               <w:rPr>
                 <w:rFonts w:ascii="Calibri" w:eastAsia="新細明體" w:hAnsi="Calibri" w:cs="Calibri"/>
                 <w:color w:val="000000"/>
@@ -7793,6 +8018,7 @@
     </w:tbl>
     <w:p>
       <w:pPr>
+        <w:jc w:val="both"/>
         <w:rPr>
           <w:rFonts w:hint="eastAsia"/>
         </w:rPr>
@@ -7801,17 +8027,26 @@
         <w:rPr>
           <w:rFonts w:hint="eastAsia"/>
         </w:rPr>
-        <w:lastRenderedPageBreak/>
         <w:t>Best value in Training = 99.959</w:t>
       </w:r>
     </w:p>
     <w:p>
+      <w:pPr>
+        <w:jc w:val="both"/>
+      </w:pPr>
       <w:r>
         <w:t>Best value in Valid = 98.343</w:t>
       </w:r>
     </w:p>
-    <w:p/>
     <w:p>
+      <w:pPr>
+        <w:jc w:val="both"/>
+      </w:pPr>
+    </w:p>
+    <w:p>
+      <w:pPr>
+        <w:jc w:val="both"/>
+      </w:pPr>
       <w:r>
         <w:rPr>
           <w:noProof/>
@@ -7885,6 +8120,7 @@
           <w:p>
             <w:pPr>
               <w:widowControl/>
+              <w:jc w:val="both"/>
               <w:rPr>
                 <w:rFonts w:ascii="Calibri" w:eastAsia="新細明體" w:hAnsi="Calibri" w:cs="Calibri"/>
                 <w:color w:val="FFFFFF"/>
@@ -7924,7 +8160,7 @@
           <w:p>
             <w:pPr>
               <w:widowControl/>
-              <w:jc w:val="right"/>
+              <w:jc w:val="both"/>
               <w:rPr>
                 <w:rFonts w:ascii="Calibri" w:eastAsia="新細明體" w:hAnsi="Calibri" w:cs="Calibri"/>
                 <w:color w:val="FFFFFF"/>
@@ -7962,7 +8198,7 @@
           <w:p>
             <w:pPr>
               <w:widowControl/>
-              <w:jc w:val="right"/>
+              <w:jc w:val="both"/>
               <w:rPr>
                 <w:rFonts w:ascii="Calibri" w:eastAsia="新細明體" w:hAnsi="Calibri" w:cs="Calibri"/>
                 <w:color w:val="FFFFFF"/>
@@ -8000,7 +8236,7 @@
           <w:p>
             <w:pPr>
               <w:widowControl/>
-              <w:jc w:val="right"/>
+              <w:jc w:val="both"/>
               <w:rPr>
                 <w:rFonts w:ascii="Calibri" w:eastAsia="新細明體" w:hAnsi="Calibri" w:cs="Calibri"/>
                 <w:color w:val="FFFFFF"/>
@@ -8038,7 +8274,7 @@
           <w:p>
             <w:pPr>
               <w:widowControl/>
-              <w:jc w:val="right"/>
+              <w:jc w:val="both"/>
               <w:rPr>
                 <w:rFonts w:ascii="Calibri" w:eastAsia="新細明體" w:hAnsi="Calibri" w:cs="Calibri"/>
                 <w:color w:val="FFFFFF"/>
@@ -8076,7 +8312,7 @@
           <w:p>
             <w:pPr>
               <w:widowControl/>
-              <w:jc w:val="right"/>
+              <w:jc w:val="both"/>
               <w:rPr>
                 <w:rFonts w:ascii="Calibri" w:eastAsia="新細明體" w:hAnsi="Calibri" w:cs="Calibri"/>
                 <w:color w:val="FFFFFF"/>
@@ -8114,7 +8350,7 @@
           <w:p>
             <w:pPr>
               <w:widowControl/>
-              <w:jc w:val="right"/>
+              <w:jc w:val="both"/>
               <w:rPr>
                 <w:rFonts w:ascii="Calibri" w:eastAsia="新細明體" w:hAnsi="Calibri" w:cs="Calibri"/>
                 <w:color w:val="FFFFFF"/>
@@ -8152,7 +8388,7 @@
           <w:p>
             <w:pPr>
               <w:widowControl/>
-              <w:jc w:val="right"/>
+              <w:jc w:val="both"/>
               <w:rPr>
                 <w:rFonts w:ascii="Calibri" w:eastAsia="新細明體" w:hAnsi="Calibri" w:cs="Calibri"/>
                 <w:color w:val="FFFFFF"/>
@@ -8190,7 +8426,7 @@
           <w:p>
             <w:pPr>
               <w:widowControl/>
-              <w:jc w:val="right"/>
+              <w:jc w:val="both"/>
               <w:rPr>
                 <w:rFonts w:ascii="Calibri" w:eastAsia="新細明體" w:hAnsi="Calibri" w:cs="Calibri"/>
                 <w:color w:val="FFFFFF"/>
@@ -8228,7 +8464,7 @@
           <w:p>
             <w:pPr>
               <w:widowControl/>
-              <w:jc w:val="right"/>
+              <w:jc w:val="both"/>
               <w:rPr>
                 <w:rFonts w:ascii="Calibri" w:eastAsia="新細明體" w:hAnsi="Calibri" w:cs="Calibri"/>
                 <w:color w:val="FFFFFF"/>
@@ -8266,7 +8502,7 @@
           <w:p>
             <w:pPr>
               <w:widowControl/>
-              <w:jc w:val="right"/>
+              <w:jc w:val="both"/>
               <w:rPr>
                 <w:rFonts w:ascii="Calibri" w:eastAsia="新細明體" w:hAnsi="Calibri" w:cs="Calibri"/>
                 <w:color w:val="FFFFFF"/>
@@ -8304,7 +8540,7 @@
           <w:p>
             <w:pPr>
               <w:widowControl/>
-              <w:jc w:val="right"/>
+              <w:jc w:val="both"/>
               <w:rPr>
                 <w:rFonts w:ascii="Calibri" w:eastAsia="新細明體" w:hAnsi="Calibri" w:cs="Calibri"/>
                 <w:color w:val="FFFFFF"/>
@@ -8342,7 +8578,7 @@
           <w:p>
             <w:pPr>
               <w:widowControl/>
-              <w:jc w:val="right"/>
+              <w:jc w:val="both"/>
               <w:rPr>
                 <w:rFonts w:ascii="Calibri" w:eastAsia="新細明體" w:hAnsi="Calibri" w:cs="Calibri"/>
                 <w:color w:val="FFFFFF"/>
@@ -8380,7 +8616,7 @@
           <w:p>
             <w:pPr>
               <w:widowControl/>
-              <w:jc w:val="right"/>
+              <w:jc w:val="both"/>
               <w:rPr>
                 <w:rFonts w:ascii="Calibri" w:eastAsia="新細明體" w:hAnsi="Calibri" w:cs="Calibri"/>
                 <w:color w:val="FFFFFF"/>
@@ -8418,7 +8654,7 @@
           <w:p>
             <w:pPr>
               <w:widowControl/>
-              <w:jc w:val="right"/>
+              <w:jc w:val="both"/>
               <w:rPr>
                 <w:rFonts w:ascii="Calibri" w:eastAsia="新細明體" w:hAnsi="Calibri" w:cs="Calibri"/>
                 <w:color w:val="FFFFFF"/>
@@ -8456,7 +8692,7 @@
           <w:p>
             <w:pPr>
               <w:widowControl/>
-              <w:jc w:val="right"/>
+              <w:jc w:val="both"/>
               <w:rPr>
                 <w:rFonts w:ascii="Calibri" w:eastAsia="新細明體" w:hAnsi="Calibri" w:cs="Calibri"/>
                 <w:color w:val="FFFFFF"/>
@@ -8499,6 +8735,7 @@
           <w:p>
             <w:pPr>
               <w:widowControl/>
+              <w:jc w:val="both"/>
               <w:rPr>
                 <w:rFonts w:ascii="Calibri" w:eastAsia="新細明體" w:hAnsi="Calibri" w:cs="Calibri"/>
                 <w:color w:val="FFFFFF"/>
@@ -8536,7 +8773,7 @@
           <w:p>
             <w:pPr>
               <w:widowControl/>
-              <w:jc w:val="right"/>
+              <w:jc w:val="both"/>
               <w:rPr>
                 <w:rFonts w:ascii="Calibri" w:eastAsia="新細明體" w:hAnsi="Calibri" w:cs="Calibri"/>
                 <w:color w:val="000000"/>
@@ -8574,7 +8811,7 @@
           <w:p>
             <w:pPr>
               <w:widowControl/>
-              <w:jc w:val="right"/>
+              <w:jc w:val="both"/>
               <w:rPr>
                 <w:rFonts w:ascii="Calibri" w:eastAsia="新細明體" w:hAnsi="Calibri" w:cs="Calibri"/>
                 <w:color w:val="000000"/>
@@ -8612,7 +8849,7 @@
           <w:p>
             <w:pPr>
               <w:widowControl/>
-              <w:jc w:val="right"/>
+              <w:jc w:val="both"/>
               <w:rPr>
                 <w:rFonts w:ascii="Calibri" w:eastAsia="新細明體" w:hAnsi="Calibri" w:cs="Calibri"/>
                 <w:color w:val="000000"/>
@@ -8650,7 +8887,7 @@
           <w:p>
             <w:pPr>
               <w:widowControl/>
-              <w:jc w:val="right"/>
+              <w:jc w:val="both"/>
               <w:rPr>
                 <w:rFonts w:ascii="Calibri" w:eastAsia="新細明體" w:hAnsi="Calibri" w:cs="Calibri"/>
                 <w:color w:val="000000"/>
@@ -8688,7 +8925,7 @@
           <w:p>
             <w:pPr>
               <w:widowControl/>
-              <w:jc w:val="right"/>
+              <w:jc w:val="both"/>
               <w:rPr>
                 <w:rFonts w:ascii="Calibri" w:eastAsia="新細明體" w:hAnsi="Calibri" w:cs="Calibri"/>
                 <w:color w:val="000000"/>
@@ -8726,7 +8963,7 @@
           <w:p>
             <w:pPr>
               <w:widowControl/>
-              <w:jc w:val="right"/>
+              <w:jc w:val="both"/>
               <w:rPr>
                 <w:rFonts w:ascii="Calibri" w:eastAsia="新細明體" w:hAnsi="Calibri" w:cs="Calibri"/>
                 <w:color w:val="000000"/>
@@ -8764,7 +9001,7 @@
           <w:p>
             <w:pPr>
               <w:widowControl/>
-              <w:jc w:val="right"/>
+              <w:jc w:val="both"/>
               <w:rPr>
                 <w:rFonts w:ascii="Calibri" w:eastAsia="新細明體" w:hAnsi="Calibri" w:cs="Calibri"/>
                 <w:color w:val="FF0000"/>
@@ -8802,7 +9039,7 @@
           <w:p>
             <w:pPr>
               <w:widowControl/>
-              <w:jc w:val="right"/>
+              <w:jc w:val="both"/>
               <w:rPr>
                 <w:rFonts w:ascii="Calibri" w:eastAsia="新細明體" w:hAnsi="Calibri" w:cs="Calibri"/>
                 <w:color w:val="FF0000"/>
@@ -8840,7 +9077,7 @@
           <w:p>
             <w:pPr>
               <w:widowControl/>
-              <w:jc w:val="right"/>
+              <w:jc w:val="both"/>
               <w:rPr>
                 <w:rFonts w:ascii="Calibri" w:eastAsia="新細明體" w:hAnsi="Calibri" w:cs="Calibri"/>
                 <w:color w:val="FF0000"/>
@@ -8878,7 +9115,7 @@
           <w:p>
             <w:pPr>
               <w:widowControl/>
-              <w:jc w:val="right"/>
+              <w:jc w:val="both"/>
               <w:rPr>
                 <w:rFonts w:ascii="Calibri" w:eastAsia="新細明體" w:hAnsi="Calibri" w:cs="Calibri"/>
                 <w:color w:val="FF0000"/>
@@ -8916,7 +9153,7 @@
           <w:p>
             <w:pPr>
               <w:widowControl/>
-              <w:jc w:val="right"/>
+              <w:jc w:val="both"/>
               <w:rPr>
                 <w:rFonts w:ascii="Calibri" w:eastAsia="新細明體" w:hAnsi="Calibri" w:cs="Calibri"/>
                 <w:color w:val="FF0000"/>
@@ -8954,7 +9191,7 @@
           <w:p>
             <w:pPr>
               <w:widowControl/>
-              <w:jc w:val="right"/>
+              <w:jc w:val="both"/>
               <w:rPr>
                 <w:rFonts w:ascii="Calibri" w:eastAsia="新細明體" w:hAnsi="Calibri" w:cs="Calibri"/>
                 <w:color w:val="FF0000"/>
@@ -8992,7 +9229,7 @@
           <w:p>
             <w:pPr>
               <w:widowControl/>
-              <w:jc w:val="right"/>
+              <w:jc w:val="both"/>
               <w:rPr>
                 <w:rFonts w:ascii="Calibri" w:eastAsia="新細明體" w:hAnsi="Calibri" w:cs="Calibri"/>
                 <w:color w:val="FF0000"/>
@@ -9030,7 +9267,7 @@
           <w:p>
             <w:pPr>
               <w:widowControl/>
-              <w:jc w:val="right"/>
+              <w:jc w:val="both"/>
               <w:rPr>
                 <w:rFonts w:ascii="Calibri" w:eastAsia="新細明體" w:hAnsi="Calibri" w:cs="Calibri"/>
                 <w:color w:val="FF0000"/>
@@ -9068,7 +9305,7 @@
           <w:p>
             <w:pPr>
               <w:widowControl/>
-              <w:jc w:val="right"/>
+              <w:jc w:val="both"/>
               <w:rPr>
                 <w:rFonts w:ascii="Calibri" w:eastAsia="新細明體" w:hAnsi="Calibri" w:cs="Calibri"/>
                 <w:color w:val="FF0000"/>
@@ -9111,6 +9348,7 @@
           <w:p>
             <w:pPr>
               <w:widowControl/>
+              <w:jc w:val="both"/>
               <w:rPr>
                 <w:rFonts w:ascii="Calibri" w:eastAsia="新細明體" w:hAnsi="Calibri" w:cs="Calibri"/>
                 <w:color w:val="FFFFFF"/>
@@ -9148,7 +9386,7 @@
           <w:p>
             <w:pPr>
               <w:widowControl/>
-              <w:jc w:val="right"/>
+              <w:jc w:val="both"/>
               <w:rPr>
                 <w:rFonts w:ascii="Calibri" w:eastAsia="新細明體" w:hAnsi="Calibri" w:cs="Calibri"/>
                 <w:color w:val="000000"/>
@@ -9186,7 +9424,7 @@
           <w:p>
             <w:pPr>
               <w:widowControl/>
-              <w:jc w:val="right"/>
+              <w:jc w:val="both"/>
               <w:rPr>
                 <w:rFonts w:ascii="Calibri" w:eastAsia="新細明體" w:hAnsi="Calibri" w:cs="Calibri"/>
                 <w:color w:val="000000"/>
@@ -9224,7 +9462,7 @@
           <w:p>
             <w:pPr>
               <w:widowControl/>
-              <w:jc w:val="right"/>
+              <w:jc w:val="both"/>
               <w:rPr>
                 <w:rFonts w:ascii="Calibri" w:eastAsia="新細明體" w:hAnsi="Calibri" w:cs="Calibri"/>
                 <w:color w:val="000000"/>
@@ -9262,7 +9500,7 @@
           <w:p>
             <w:pPr>
               <w:widowControl/>
-              <w:jc w:val="right"/>
+              <w:jc w:val="both"/>
               <w:rPr>
                 <w:rFonts w:ascii="Calibri" w:eastAsia="新細明體" w:hAnsi="Calibri" w:cs="Calibri"/>
                 <w:color w:val="FF0000"/>
@@ -9300,7 +9538,7 @@
           <w:p>
             <w:pPr>
               <w:widowControl/>
-              <w:jc w:val="right"/>
+              <w:jc w:val="both"/>
               <w:rPr>
                 <w:rFonts w:ascii="Calibri" w:eastAsia="新細明體" w:hAnsi="Calibri" w:cs="Calibri"/>
                 <w:color w:val="000000"/>
@@ -9338,7 +9576,7 @@
           <w:p>
             <w:pPr>
               <w:widowControl/>
-              <w:jc w:val="right"/>
+              <w:jc w:val="both"/>
               <w:rPr>
                 <w:rFonts w:ascii="Calibri" w:eastAsia="新細明體" w:hAnsi="Calibri" w:cs="Calibri"/>
                 <w:color w:val="000000"/>
@@ -9376,7 +9614,7 @@
           <w:p>
             <w:pPr>
               <w:widowControl/>
-              <w:jc w:val="right"/>
+              <w:jc w:val="both"/>
               <w:rPr>
                 <w:rFonts w:ascii="Calibri" w:eastAsia="新細明體" w:hAnsi="Calibri" w:cs="Calibri"/>
                 <w:color w:val="000000"/>
@@ -9414,7 +9652,7 @@
           <w:p>
             <w:pPr>
               <w:widowControl/>
-              <w:jc w:val="right"/>
+              <w:jc w:val="both"/>
               <w:rPr>
                 <w:rFonts w:ascii="Calibri" w:eastAsia="新細明體" w:hAnsi="Calibri" w:cs="Calibri"/>
                 <w:color w:val="000000"/>
@@ -9452,7 +9690,7 @@
           <w:p>
             <w:pPr>
               <w:widowControl/>
-              <w:jc w:val="right"/>
+              <w:jc w:val="both"/>
               <w:rPr>
                 <w:rFonts w:ascii="Calibri" w:eastAsia="新細明體" w:hAnsi="Calibri" w:cs="Calibri"/>
                 <w:color w:val="000000"/>
@@ -9490,7 +9728,7 @@
           <w:p>
             <w:pPr>
               <w:widowControl/>
-              <w:jc w:val="right"/>
+              <w:jc w:val="both"/>
               <w:rPr>
                 <w:rFonts w:ascii="Calibri" w:eastAsia="新細明體" w:hAnsi="Calibri" w:cs="Calibri"/>
                 <w:color w:val="000000"/>
@@ -9528,7 +9766,7 @@
           <w:p>
             <w:pPr>
               <w:widowControl/>
-              <w:jc w:val="right"/>
+              <w:jc w:val="both"/>
               <w:rPr>
                 <w:rFonts w:ascii="Calibri" w:eastAsia="新細明體" w:hAnsi="Calibri" w:cs="Calibri"/>
                 <w:color w:val="000000"/>
@@ -9566,7 +9804,7 @@
           <w:p>
             <w:pPr>
               <w:widowControl/>
-              <w:jc w:val="right"/>
+              <w:jc w:val="both"/>
               <w:rPr>
                 <w:rFonts w:ascii="Calibri" w:eastAsia="新細明體" w:hAnsi="Calibri" w:cs="Calibri"/>
                 <w:color w:val="000000"/>
@@ -9604,7 +9842,7 @@
           <w:p>
             <w:pPr>
               <w:widowControl/>
-              <w:jc w:val="right"/>
+              <w:jc w:val="both"/>
               <w:rPr>
                 <w:rFonts w:ascii="Calibri" w:eastAsia="新細明體" w:hAnsi="Calibri" w:cs="Calibri"/>
                 <w:color w:val="000000"/>
@@ -9642,7 +9880,7 @@
           <w:p>
             <w:pPr>
               <w:widowControl/>
-              <w:jc w:val="right"/>
+              <w:jc w:val="both"/>
               <w:rPr>
                 <w:rFonts w:ascii="Calibri" w:eastAsia="新細明體" w:hAnsi="Calibri" w:cs="Calibri"/>
                 <w:color w:val="000000"/>
@@ -9680,7 +9918,7 @@
           <w:p>
             <w:pPr>
               <w:widowControl/>
-              <w:jc w:val="right"/>
+              <w:jc w:val="both"/>
               <w:rPr>
                 <w:rFonts w:ascii="Calibri" w:eastAsia="新細明體" w:hAnsi="Calibri" w:cs="Calibri"/>
                 <w:color w:val="000000"/>
@@ -9705,6 +9943,7 @@
     </w:tbl>
     <w:p>
       <w:pPr>
+        <w:jc w:val="both"/>
         <w:rPr>
           <w:rFonts w:hint="eastAsia"/>
         </w:rPr>
@@ -9712,6 +9951,7 @@
     </w:p>
     <w:p>
       <w:pPr>
+        <w:jc w:val="both"/>
         <w:rPr>
           <w:rFonts w:hint="eastAsia"/>
         </w:rPr>
@@ -9727,12 +9967,23 @@
       </w:r>
     </w:p>
     <w:p>
+      <w:pPr>
+        <w:jc w:val="both"/>
+      </w:pPr>
       <w:r>
+        <w:lastRenderedPageBreak/>
         <w:t>Best Value in Valid = 98.465</w:t>
       </w:r>
     </w:p>
-    <w:p/>
     <w:p>
+      <w:pPr>
+        <w:jc w:val="both"/>
+      </w:pPr>
+    </w:p>
+    <w:p>
+      <w:pPr>
+        <w:jc w:val="both"/>
+      </w:pPr>
       <w:r>
         <w:rPr>
           <w:noProof/>
@@ -9758,9 +10009,14 @@
         </w:drawing>
       </w:r>
     </w:p>
-    <w:p/>
     <w:p>
       <w:pPr>
+        <w:jc w:val="both"/>
+      </w:pPr>
+    </w:p>
+    <w:p>
+      <w:pPr>
+        <w:jc w:val="both"/>
         <w:rPr>
           <w:rFonts w:hint="eastAsia"/>
         </w:rPr>
@@ -9814,6 +10070,7 @@
           <w:p>
             <w:pPr>
               <w:widowControl/>
+              <w:jc w:val="both"/>
               <w:rPr>
                 <w:rFonts w:ascii="Calibri" w:eastAsia="新細明體" w:hAnsi="Calibri" w:cs="Calibri"/>
                 <w:color w:val="FFFFFF"/>
@@ -9831,7 +10088,6 @@
                 <w:sz w:val="16"/>
                 <w:szCs w:val="16"/>
               </w:rPr>
-              <w:lastRenderedPageBreak/>
               <w:t>i</w:t>
             </w:r>
             <w:proofErr w:type="spellEnd"/>
@@ -9854,7 +10110,7 @@
           <w:p>
             <w:pPr>
               <w:widowControl/>
-              <w:jc w:val="right"/>
+              <w:jc w:val="both"/>
               <w:rPr>
                 <w:rFonts w:ascii="Calibri" w:eastAsia="新細明體" w:hAnsi="Calibri" w:cs="Calibri"/>
                 <w:color w:val="FFFFFF"/>
@@ -9892,7 +10148,7 @@
           <w:p>
             <w:pPr>
               <w:widowControl/>
-              <w:jc w:val="right"/>
+              <w:jc w:val="both"/>
               <w:rPr>
                 <w:rFonts w:ascii="Calibri" w:eastAsia="新細明體" w:hAnsi="Calibri" w:cs="Calibri"/>
                 <w:color w:val="FFFFFF"/>
@@ -9930,7 +10186,7 @@
           <w:p>
             <w:pPr>
               <w:widowControl/>
-              <w:jc w:val="right"/>
+              <w:jc w:val="both"/>
               <w:rPr>
                 <w:rFonts w:ascii="Calibri" w:eastAsia="新細明體" w:hAnsi="Calibri" w:cs="Calibri"/>
                 <w:color w:val="FFFFFF"/>
@@ -9968,7 +10224,7 @@
           <w:p>
             <w:pPr>
               <w:widowControl/>
-              <w:jc w:val="right"/>
+              <w:jc w:val="both"/>
               <w:rPr>
                 <w:rFonts w:ascii="Calibri" w:eastAsia="新細明體" w:hAnsi="Calibri" w:cs="Calibri"/>
                 <w:color w:val="FFFFFF"/>
@@ -10006,7 +10262,7 @@
           <w:p>
             <w:pPr>
               <w:widowControl/>
-              <w:jc w:val="right"/>
+              <w:jc w:val="both"/>
               <w:rPr>
                 <w:rFonts w:ascii="Calibri" w:eastAsia="新細明體" w:hAnsi="Calibri" w:cs="Calibri"/>
                 <w:color w:val="FFFFFF"/>
@@ -10044,7 +10300,7 @@
           <w:p>
             <w:pPr>
               <w:widowControl/>
-              <w:jc w:val="right"/>
+              <w:jc w:val="both"/>
               <w:rPr>
                 <w:rFonts w:ascii="Calibri" w:eastAsia="新細明體" w:hAnsi="Calibri" w:cs="Calibri"/>
                 <w:color w:val="FFFFFF"/>
@@ -10082,7 +10338,7 @@
           <w:p>
             <w:pPr>
               <w:widowControl/>
-              <w:jc w:val="right"/>
+              <w:jc w:val="both"/>
               <w:rPr>
                 <w:rFonts w:ascii="Calibri" w:eastAsia="新細明體" w:hAnsi="Calibri" w:cs="Calibri"/>
                 <w:color w:val="FFFFFF"/>
@@ -10120,7 +10376,7 @@
           <w:p>
             <w:pPr>
               <w:widowControl/>
-              <w:jc w:val="right"/>
+              <w:jc w:val="both"/>
               <w:rPr>
                 <w:rFonts w:ascii="Calibri" w:eastAsia="新細明體" w:hAnsi="Calibri" w:cs="Calibri"/>
                 <w:color w:val="FFFFFF"/>
@@ -10158,7 +10414,7 @@
           <w:p>
             <w:pPr>
               <w:widowControl/>
-              <w:jc w:val="right"/>
+              <w:jc w:val="both"/>
               <w:rPr>
                 <w:rFonts w:ascii="Calibri" w:eastAsia="新細明體" w:hAnsi="Calibri" w:cs="Calibri"/>
                 <w:color w:val="FFFFFF"/>
@@ -10196,7 +10452,7 @@
           <w:p>
             <w:pPr>
               <w:widowControl/>
-              <w:jc w:val="right"/>
+              <w:jc w:val="both"/>
               <w:rPr>
                 <w:rFonts w:ascii="Calibri" w:eastAsia="新細明體" w:hAnsi="Calibri" w:cs="Calibri"/>
                 <w:color w:val="FFFFFF"/>
@@ -10234,7 +10490,7 @@
           <w:p>
             <w:pPr>
               <w:widowControl/>
-              <w:jc w:val="right"/>
+              <w:jc w:val="both"/>
               <w:rPr>
                 <w:rFonts w:ascii="Calibri" w:eastAsia="新細明體" w:hAnsi="Calibri" w:cs="Calibri"/>
                 <w:color w:val="FFFFFF"/>
@@ -10272,7 +10528,7 @@
           <w:p>
             <w:pPr>
               <w:widowControl/>
-              <w:jc w:val="right"/>
+              <w:jc w:val="both"/>
               <w:rPr>
                 <w:rFonts w:ascii="Calibri" w:eastAsia="新細明體" w:hAnsi="Calibri" w:cs="Calibri"/>
                 <w:color w:val="FFFFFF"/>
@@ -10310,7 +10566,7 @@
           <w:p>
             <w:pPr>
               <w:widowControl/>
-              <w:jc w:val="right"/>
+              <w:jc w:val="both"/>
               <w:rPr>
                 <w:rFonts w:ascii="Calibri" w:eastAsia="新細明體" w:hAnsi="Calibri" w:cs="Calibri"/>
                 <w:color w:val="FFFFFF"/>
@@ -10348,7 +10604,7 @@
           <w:p>
             <w:pPr>
               <w:widowControl/>
-              <w:jc w:val="right"/>
+              <w:jc w:val="both"/>
               <w:rPr>
                 <w:rFonts w:ascii="Calibri" w:eastAsia="新細明體" w:hAnsi="Calibri" w:cs="Calibri"/>
                 <w:color w:val="FFFFFF"/>
@@ -10386,7 +10642,7 @@
           <w:p>
             <w:pPr>
               <w:widowControl/>
-              <w:jc w:val="right"/>
+              <w:jc w:val="both"/>
               <w:rPr>
                 <w:rFonts w:ascii="Calibri" w:eastAsia="新細明體" w:hAnsi="Calibri" w:cs="Calibri"/>
                 <w:color w:val="FFFFFF"/>
@@ -10429,6 +10685,7 @@
           <w:p>
             <w:pPr>
               <w:widowControl/>
+              <w:jc w:val="both"/>
               <w:rPr>
                 <w:rFonts w:ascii="Calibri" w:eastAsia="新細明體" w:hAnsi="Calibri" w:cs="Calibri"/>
                 <w:color w:val="FFFFFF"/>
@@ -10466,7 +10723,7 @@
           <w:p>
             <w:pPr>
               <w:widowControl/>
-              <w:jc w:val="right"/>
+              <w:jc w:val="both"/>
               <w:rPr>
                 <w:rFonts w:ascii="Calibri" w:eastAsia="新細明體" w:hAnsi="Calibri" w:cs="Calibri"/>
                 <w:color w:val="000000"/>
@@ -10504,7 +10761,7 @@
           <w:p>
             <w:pPr>
               <w:widowControl/>
-              <w:jc w:val="right"/>
+              <w:jc w:val="both"/>
               <w:rPr>
                 <w:rFonts w:ascii="Calibri" w:eastAsia="新細明體" w:hAnsi="Calibri" w:cs="Calibri"/>
                 <w:color w:val="000000"/>
@@ -10542,7 +10799,7 @@
           <w:p>
             <w:pPr>
               <w:widowControl/>
-              <w:jc w:val="right"/>
+              <w:jc w:val="both"/>
               <w:rPr>
                 <w:rFonts w:ascii="Calibri" w:eastAsia="新細明體" w:hAnsi="Calibri" w:cs="Calibri"/>
                 <w:color w:val="000000"/>
@@ -10580,7 +10837,7 @@
           <w:p>
             <w:pPr>
               <w:widowControl/>
-              <w:jc w:val="right"/>
+              <w:jc w:val="both"/>
               <w:rPr>
                 <w:rFonts w:ascii="Calibri" w:eastAsia="新細明體" w:hAnsi="Calibri" w:cs="Calibri"/>
                 <w:color w:val="FF0000"/>
@@ -10618,7 +10875,7 @@
           <w:p>
             <w:pPr>
               <w:widowControl/>
-              <w:jc w:val="right"/>
+              <w:jc w:val="both"/>
               <w:rPr>
                 <w:rFonts w:ascii="Calibri" w:eastAsia="新細明體" w:hAnsi="Calibri" w:cs="Calibri"/>
                 <w:color w:val="FF0000"/>
@@ -10656,7 +10913,7 @@
           <w:p>
             <w:pPr>
               <w:widowControl/>
-              <w:jc w:val="right"/>
+              <w:jc w:val="both"/>
               <w:rPr>
                 <w:rFonts w:ascii="Calibri" w:eastAsia="新細明體" w:hAnsi="Calibri" w:cs="Calibri"/>
                 <w:color w:val="FF0000"/>
@@ -10694,7 +10951,7 @@
           <w:p>
             <w:pPr>
               <w:widowControl/>
-              <w:jc w:val="right"/>
+              <w:jc w:val="both"/>
               <w:rPr>
                 <w:rFonts w:ascii="Calibri" w:eastAsia="新細明體" w:hAnsi="Calibri" w:cs="Calibri"/>
                 <w:color w:val="FF0000"/>
@@ -10732,7 +10989,7 @@
           <w:p>
             <w:pPr>
               <w:widowControl/>
-              <w:jc w:val="right"/>
+              <w:jc w:val="both"/>
               <w:rPr>
                 <w:rFonts w:ascii="Calibri" w:eastAsia="新細明體" w:hAnsi="Calibri" w:cs="Calibri"/>
                 <w:color w:val="FF0000"/>
@@ -10770,7 +11027,7 @@
           <w:p>
             <w:pPr>
               <w:widowControl/>
-              <w:jc w:val="right"/>
+              <w:jc w:val="both"/>
               <w:rPr>
                 <w:rFonts w:ascii="Calibri" w:eastAsia="新細明體" w:hAnsi="Calibri" w:cs="Calibri"/>
                 <w:color w:val="FF0000"/>
@@ -10808,7 +11065,7 @@
           <w:p>
             <w:pPr>
               <w:widowControl/>
-              <w:jc w:val="right"/>
+              <w:jc w:val="both"/>
               <w:rPr>
                 <w:rFonts w:ascii="Calibri" w:eastAsia="新細明體" w:hAnsi="Calibri" w:cs="Calibri"/>
                 <w:color w:val="FF0000"/>
@@ -10846,7 +11103,7 @@
           <w:p>
             <w:pPr>
               <w:widowControl/>
-              <w:jc w:val="right"/>
+              <w:jc w:val="both"/>
               <w:rPr>
                 <w:rFonts w:ascii="Calibri" w:eastAsia="新細明體" w:hAnsi="Calibri" w:cs="Calibri"/>
                 <w:color w:val="FF0000"/>
@@ -10884,7 +11141,7 @@
           <w:p>
             <w:pPr>
               <w:widowControl/>
-              <w:jc w:val="right"/>
+              <w:jc w:val="both"/>
               <w:rPr>
                 <w:rFonts w:ascii="Calibri" w:eastAsia="新細明體" w:hAnsi="Calibri" w:cs="Calibri"/>
                 <w:color w:val="FF0000"/>
@@ -10922,7 +11179,7 @@
           <w:p>
             <w:pPr>
               <w:widowControl/>
-              <w:jc w:val="right"/>
+              <w:jc w:val="both"/>
               <w:rPr>
                 <w:rFonts w:ascii="Calibri" w:eastAsia="新細明體" w:hAnsi="Calibri" w:cs="Calibri"/>
                 <w:color w:val="FF0000"/>
@@ -10960,7 +11217,7 @@
           <w:p>
             <w:pPr>
               <w:widowControl/>
-              <w:jc w:val="right"/>
+              <w:jc w:val="both"/>
               <w:rPr>
                 <w:rFonts w:ascii="Calibri" w:eastAsia="新細明體" w:hAnsi="Calibri" w:cs="Calibri"/>
                 <w:color w:val="FF0000"/>
@@ -10998,7 +11255,7 @@
           <w:p>
             <w:pPr>
               <w:widowControl/>
-              <w:jc w:val="right"/>
+              <w:jc w:val="both"/>
               <w:rPr>
                 <w:rFonts w:ascii="Calibri" w:eastAsia="新細明體" w:hAnsi="Calibri" w:cs="Calibri"/>
                 <w:color w:val="FF0000"/>
@@ -11041,6 +11298,7 @@
           <w:p>
             <w:pPr>
               <w:widowControl/>
+              <w:jc w:val="both"/>
               <w:rPr>
                 <w:rFonts w:ascii="Calibri" w:eastAsia="新細明體" w:hAnsi="Calibri" w:cs="Calibri"/>
                 <w:color w:val="FFFFFF"/>
@@ -11078,7 +11336,7 @@
           <w:p>
             <w:pPr>
               <w:widowControl/>
-              <w:jc w:val="right"/>
+              <w:jc w:val="both"/>
               <w:rPr>
                 <w:rFonts w:ascii="Calibri" w:eastAsia="新細明體" w:hAnsi="Calibri" w:cs="Calibri"/>
                 <w:color w:val="000000"/>
@@ -11116,7 +11374,7 @@
           <w:p>
             <w:pPr>
               <w:widowControl/>
-              <w:jc w:val="right"/>
+              <w:jc w:val="both"/>
               <w:rPr>
                 <w:rFonts w:ascii="Calibri" w:eastAsia="新細明體" w:hAnsi="Calibri" w:cs="Calibri"/>
                 <w:color w:val="000000"/>
@@ -11154,7 +11412,7 @@
           <w:p>
             <w:pPr>
               <w:widowControl/>
-              <w:jc w:val="right"/>
+              <w:jc w:val="both"/>
               <w:rPr>
                 <w:rFonts w:ascii="Calibri" w:eastAsia="新細明體" w:hAnsi="Calibri" w:cs="Calibri"/>
                 <w:color w:val="FF0000"/>
@@ -11192,7 +11450,7 @@
           <w:p>
             <w:pPr>
               <w:widowControl/>
-              <w:jc w:val="right"/>
+              <w:jc w:val="both"/>
               <w:rPr>
                 <w:rFonts w:ascii="Calibri" w:eastAsia="新細明體" w:hAnsi="Calibri" w:cs="Calibri"/>
                 <w:color w:val="FF0000"/>
@@ -11230,7 +11488,7 @@
           <w:p>
             <w:pPr>
               <w:widowControl/>
-              <w:jc w:val="right"/>
+              <w:jc w:val="both"/>
               <w:rPr>
                 <w:rFonts w:ascii="Calibri" w:eastAsia="新細明體" w:hAnsi="Calibri" w:cs="Calibri"/>
                 <w:color w:val="FF0000"/>
@@ -11268,7 +11526,7 @@
           <w:p>
             <w:pPr>
               <w:widowControl/>
-              <w:jc w:val="right"/>
+              <w:jc w:val="both"/>
               <w:rPr>
                 <w:rFonts w:ascii="Calibri" w:eastAsia="新細明體" w:hAnsi="Calibri" w:cs="Calibri"/>
                 <w:color w:val="FF0000"/>
@@ -11306,7 +11564,7 @@
           <w:p>
             <w:pPr>
               <w:widowControl/>
-              <w:jc w:val="right"/>
+              <w:jc w:val="both"/>
               <w:rPr>
                 <w:rFonts w:ascii="Calibri" w:eastAsia="新細明體" w:hAnsi="Calibri" w:cs="Calibri"/>
                 <w:color w:val="FF0000"/>
@@ -11344,7 +11602,7 @@
           <w:p>
             <w:pPr>
               <w:widowControl/>
-              <w:jc w:val="right"/>
+              <w:jc w:val="both"/>
               <w:rPr>
                 <w:rFonts w:ascii="Calibri" w:eastAsia="新細明體" w:hAnsi="Calibri" w:cs="Calibri"/>
                 <w:color w:val="FF0000"/>
@@ -11382,7 +11640,7 @@
           <w:p>
             <w:pPr>
               <w:widowControl/>
-              <w:jc w:val="right"/>
+              <w:jc w:val="both"/>
               <w:rPr>
                 <w:rFonts w:ascii="Calibri" w:eastAsia="新細明體" w:hAnsi="Calibri" w:cs="Calibri"/>
                 <w:color w:val="FF0000"/>
@@ -11420,7 +11678,7 @@
           <w:p>
             <w:pPr>
               <w:widowControl/>
-              <w:jc w:val="right"/>
+              <w:jc w:val="both"/>
               <w:rPr>
                 <w:rFonts w:ascii="Calibri" w:eastAsia="新細明體" w:hAnsi="Calibri" w:cs="Calibri"/>
                 <w:color w:val="FF0000"/>
@@ -11458,7 +11716,7 @@
           <w:p>
             <w:pPr>
               <w:widowControl/>
-              <w:jc w:val="right"/>
+              <w:jc w:val="both"/>
               <w:rPr>
                 <w:rFonts w:ascii="Calibri" w:eastAsia="新細明體" w:hAnsi="Calibri" w:cs="Calibri"/>
                 <w:color w:val="FF0000"/>
@@ -11496,7 +11754,7 @@
           <w:p>
             <w:pPr>
               <w:widowControl/>
-              <w:jc w:val="right"/>
+              <w:jc w:val="both"/>
               <w:rPr>
                 <w:rFonts w:ascii="Calibri" w:eastAsia="新細明體" w:hAnsi="Calibri" w:cs="Calibri"/>
                 <w:color w:val="FF0000"/>
@@ -11534,7 +11792,7 @@
           <w:p>
             <w:pPr>
               <w:widowControl/>
-              <w:jc w:val="right"/>
+              <w:jc w:val="both"/>
               <w:rPr>
                 <w:rFonts w:ascii="Calibri" w:eastAsia="新細明體" w:hAnsi="Calibri" w:cs="Calibri"/>
                 <w:color w:val="FF0000"/>
@@ -11572,7 +11830,7 @@
           <w:p>
             <w:pPr>
               <w:widowControl/>
-              <w:jc w:val="right"/>
+              <w:jc w:val="both"/>
               <w:rPr>
                 <w:rFonts w:ascii="Calibri" w:eastAsia="新細明體" w:hAnsi="Calibri" w:cs="Calibri"/>
                 <w:color w:val="FF0000"/>
@@ -11610,7 +11868,7 @@
           <w:p>
             <w:pPr>
               <w:widowControl/>
-              <w:jc w:val="right"/>
+              <w:jc w:val="both"/>
               <w:rPr>
                 <w:rFonts w:ascii="Calibri" w:eastAsia="新細明體" w:hAnsi="Calibri" w:cs="Calibri"/>
                 <w:color w:val="FF0000"/>
@@ -11634,6 +11892,9 @@
       </w:tr>
     </w:tbl>
     <w:p>
+      <w:pPr>
+        <w:jc w:val="both"/>
+      </w:pPr>
       <w:r>
         <w:rPr>
           <w:rFonts w:hint="eastAsia"/>
@@ -11654,12 +11915,22 @@
       </w:r>
     </w:p>
     <w:p>
+      <w:pPr>
+        <w:jc w:val="both"/>
+      </w:pPr>
       <w:r>
         <w:t>Best value in Valid = 97.729</w:t>
       </w:r>
     </w:p>
-    <w:p/>
     <w:p>
+      <w:pPr>
+        <w:jc w:val="both"/>
+      </w:pPr>
+    </w:p>
+    <w:p>
+      <w:pPr>
+        <w:jc w:val="both"/>
+      </w:pPr>
       <w:r>
         <w:rPr>
           <w:noProof/>
@@ -11733,6 +12004,7 @@
           <w:p>
             <w:pPr>
               <w:widowControl/>
+              <w:jc w:val="both"/>
               <w:rPr>
                 <w:rFonts w:ascii="Calibri" w:eastAsia="新細明體" w:hAnsi="Calibri" w:cs="Calibri"/>
                 <w:color w:val="FFFFFF"/>
@@ -11772,7 +12044,7 @@
           <w:p>
             <w:pPr>
               <w:widowControl/>
-              <w:jc w:val="right"/>
+              <w:jc w:val="both"/>
               <w:rPr>
                 <w:rFonts w:ascii="Calibri" w:eastAsia="新細明體" w:hAnsi="Calibri" w:cs="Calibri"/>
                 <w:color w:val="FFFFFF"/>
@@ -11810,7 +12082,7 @@
           <w:p>
             <w:pPr>
               <w:widowControl/>
-              <w:jc w:val="right"/>
+              <w:jc w:val="both"/>
               <w:rPr>
                 <w:rFonts w:ascii="Calibri" w:eastAsia="新細明體" w:hAnsi="Calibri" w:cs="Calibri"/>
                 <w:color w:val="FFFFFF"/>
@@ -11848,7 +12120,7 @@
           <w:p>
             <w:pPr>
               <w:widowControl/>
-              <w:jc w:val="right"/>
+              <w:jc w:val="both"/>
               <w:rPr>
                 <w:rFonts w:ascii="Calibri" w:eastAsia="新細明體" w:hAnsi="Calibri" w:cs="Calibri"/>
                 <w:color w:val="FFFFFF"/>
@@ -11886,7 +12158,7 @@
           <w:p>
             <w:pPr>
               <w:widowControl/>
-              <w:jc w:val="right"/>
+              <w:jc w:val="both"/>
               <w:rPr>
                 <w:rFonts w:ascii="Calibri" w:eastAsia="新細明體" w:hAnsi="Calibri" w:cs="Calibri"/>
                 <w:color w:val="FFFFFF"/>
@@ -11924,7 +12196,7 @@
           <w:p>
             <w:pPr>
               <w:widowControl/>
-              <w:jc w:val="right"/>
+              <w:jc w:val="both"/>
               <w:rPr>
                 <w:rFonts w:ascii="Calibri" w:eastAsia="新細明體" w:hAnsi="Calibri" w:cs="Calibri"/>
                 <w:color w:val="FFFFFF"/>
@@ -11962,7 +12234,7 @@
           <w:p>
             <w:pPr>
               <w:widowControl/>
-              <w:jc w:val="right"/>
+              <w:jc w:val="both"/>
               <w:rPr>
                 <w:rFonts w:ascii="Calibri" w:eastAsia="新細明體" w:hAnsi="Calibri" w:cs="Calibri"/>
                 <w:color w:val="FFFFFF"/>
@@ -12000,7 +12272,7 @@
           <w:p>
             <w:pPr>
               <w:widowControl/>
-              <w:jc w:val="right"/>
+              <w:jc w:val="both"/>
               <w:rPr>
                 <w:rFonts w:ascii="Calibri" w:eastAsia="新細明體" w:hAnsi="Calibri" w:cs="Calibri"/>
                 <w:color w:val="FFFFFF"/>
@@ -12038,7 +12310,7 @@
           <w:p>
             <w:pPr>
               <w:widowControl/>
-              <w:jc w:val="right"/>
+              <w:jc w:val="both"/>
               <w:rPr>
                 <w:rFonts w:ascii="Calibri" w:eastAsia="新細明體" w:hAnsi="Calibri" w:cs="Calibri"/>
                 <w:color w:val="FFFFFF"/>
@@ -12076,7 +12348,7 @@
           <w:p>
             <w:pPr>
               <w:widowControl/>
-              <w:jc w:val="right"/>
+              <w:jc w:val="both"/>
               <w:rPr>
                 <w:rFonts w:ascii="Calibri" w:eastAsia="新細明體" w:hAnsi="Calibri" w:cs="Calibri"/>
                 <w:color w:val="FFFFFF"/>
@@ -12114,7 +12386,7 @@
           <w:p>
             <w:pPr>
               <w:widowControl/>
-              <w:jc w:val="right"/>
+              <w:jc w:val="both"/>
               <w:rPr>
                 <w:rFonts w:ascii="Calibri" w:eastAsia="新細明體" w:hAnsi="Calibri" w:cs="Calibri"/>
                 <w:color w:val="FFFFFF"/>
@@ -12152,7 +12424,7 @@
           <w:p>
             <w:pPr>
               <w:widowControl/>
-              <w:jc w:val="right"/>
+              <w:jc w:val="both"/>
               <w:rPr>
                 <w:rFonts w:ascii="Calibri" w:eastAsia="新細明體" w:hAnsi="Calibri" w:cs="Calibri"/>
                 <w:color w:val="FFFFFF"/>
@@ -12190,7 +12462,7 @@
           <w:p>
             <w:pPr>
               <w:widowControl/>
-              <w:jc w:val="right"/>
+              <w:jc w:val="both"/>
               <w:rPr>
                 <w:rFonts w:ascii="Calibri" w:eastAsia="新細明體" w:hAnsi="Calibri" w:cs="Calibri"/>
                 <w:color w:val="FFFFFF"/>
@@ -12228,7 +12500,7 @@
           <w:p>
             <w:pPr>
               <w:widowControl/>
-              <w:jc w:val="right"/>
+              <w:jc w:val="both"/>
               <w:rPr>
                 <w:rFonts w:ascii="Calibri" w:eastAsia="新細明體" w:hAnsi="Calibri" w:cs="Calibri"/>
                 <w:color w:val="FFFFFF"/>
@@ -12266,7 +12538,7 @@
           <w:p>
             <w:pPr>
               <w:widowControl/>
-              <w:jc w:val="right"/>
+              <w:jc w:val="both"/>
               <w:rPr>
                 <w:rFonts w:ascii="Calibri" w:eastAsia="新細明體" w:hAnsi="Calibri" w:cs="Calibri"/>
                 <w:color w:val="FFFFFF"/>
@@ -12304,7 +12576,7 @@
           <w:p>
             <w:pPr>
               <w:widowControl/>
-              <w:jc w:val="right"/>
+              <w:jc w:val="both"/>
               <w:rPr>
                 <w:rFonts w:ascii="Calibri" w:eastAsia="新細明體" w:hAnsi="Calibri" w:cs="Calibri"/>
                 <w:color w:val="FFFFFF"/>
@@ -12347,6 +12619,7 @@
           <w:p>
             <w:pPr>
               <w:widowControl/>
+              <w:jc w:val="both"/>
               <w:rPr>
                 <w:rFonts w:ascii="Calibri" w:eastAsia="新細明體" w:hAnsi="Calibri" w:cs="Calibri"/>
                 <w:color w:val="FFFFFF"/>
@@ -12384,7 +12657,7 @@
           <w:p>
             <w:pPr>
               <w:widowControl/>
-              <w:jc w:val="right"/>
+              <w:jc w:val="both"/>
               <w:rPr>
                 <w:rFonts w:ascii="Calibri" w:eastAsia="新細明體" w:hAnsi="Calibri" w:cs="Calibri"/>
                 <w:color w:val="000000"/>
@@ -12422,7 +12695,7 @@
           <w:p>
             <w:pPr>
               <w:widowControl/>
-              <w:jc w:val="right"/>
+              <w:jc w:val="both"/>
               <w:rPr>
                 <w:rFonts w:ascii="Calibri" w:eastAsia="新細明體" w:hAnsi="Calibri" w:cs="Calibri"/>
                 <w:color w:val="000000"/>
@@ -12460,7 +12733,7 @@
           <w:p>
             <w:pPr>
               <w:widowControl/>
-              <w:jc w:val="right"/>
+              <w:jc w:val="both"/>
               <w:rPr>
                 <w:rFonts w:ascii="Calibri" w:eastAsia="新細明體" w:hAnsi="Calibri" w:cs="Calibri"/>
                 <w:color w:val="000000"/>
@@ -12498,7 +12771,7 @@
           <w:p>
             <w:pPr>
               <w:widowControl/>
-              <w:jc w:val="right"/>
+              <w:jc w:val="both"/>
               <w:rPr>
                 <w:rFonts w:ascii="Calibri" w:eastAsia="新細明體" w:hAnsi="Calibri" w:cs="Calibri"/>
                 <w:color w:val="000000"/>
@@ -12536,7 +12809,7 @@
           <w:p>
             <w:pPr>
               <w:widowControl/>
-              <w:jc w:val="right"/>
+              <w:jc w:val="both"/>
               <w:rPr>
                 <w:rFonts w:ascii="Calibri" w:eastAsia="新細明體" w:hAnsi="Calibri" w:cs="Calibri"/>
                 <w:color w:val="000000"/>
@@ -12574,7 +12847,7 @@
           <w:p>
             <w:pPr>
               <w:widowControl/>
-              <w:jc w:val="right"/>
+              <w:jc w:val="both"/>
               <w:rPr>
                 <w:rFonts w:ascii="Calibri" w:eastAsia="新細明體" w:hAnsi="Calibri" w:cs="Calibri"/>
                 <w:color w:val="000000"/>
@@ -12612,7 +12885,7 @@
           <w:p>
             <w:pPr>
               <w:widowControl/>
-              <w:jc w:val="right"/>
+              <w:jc w:val="both"/>
               <w:rPr>
                 <w:rFonts w:ascii="Calibri" w:eastAsia="新細明體" w:hAnsi="Calibri" w:cs="Calibri"/>
                 <w:color w:val="000000"/>
@@ -12650,7 +12923,7 @@
           <w:p>
             <w:pPr>
               <w:widowControl/>
-              <w:jc w:val="right"/>
+              <w:jc w:val="both"/>
               <w:rPr>
                 <w:rFonts w:ascii="Calibri" w:eastAsia="新細明體" w:hAnsi="Calibri" w:cs="Calibri"/>
                 <w:color w:val="000000"/>
@@ -12688,7 +12961,7 @@
           <w:p>
             <w:pPr>
               <w:widowControl/>
-              <w:jc w:val="right"/>
+              <w:jc w:val="both"/>
               <w:rPr>
                 <w:rFonts w:ascii="Calibri" w:eastAsia="新細明體" w:hAnsi="Calibri" w:cs="Calibri"/>
                 <w:color w:val="000000"/>
@@ -12726,7 +12999,7 @@
           <w:p>
             <w:pPr>
               <w:widowControl/>
-              <w:jc w:val="right"/>
+              <w:jc w:val="both"/>
               <w:rPr>
                 <w:rFonts w:ascii="Calibri" w:eastAsia="新細明體" w:hAnsi="Calibri" w:cs="Calibri"/>
                 <w:color w:val="000000"/>
@@ -12764,7 +13037,7 @@
           <w:p>
             <w:pPr>
               <w:widowControl/>
-              <w:jc w:val="right"/>
+              <w:jc w:val="both"/>
               <w:rPr>
                 <w:rFonts w:ascii="Calibri" w:eastAsia="新細明體" w:hAnsi="Calibri" w:cs="Calibri"/>
                 <w:color w:val="000000"/>
@@ -12802,7 +13075,7 @@
           <w:p>
             <w:pPr>
               <w:widowControl/>
-              <w:jc w:val="right"/>
+              <w:jc w:val="both"/>
               <w:rPr>
                 <w:rFonts w:ascii="Calibri" w:eastAsia="新細明體" w:hAnsi="Calibri" w:cs="Calibri"/>
                 <w:color w:val="000000"/>
@@ -12840,7 +13113,7 @@
           <w:p>
             <w:pPr>
               <w:widowControl/>
-              <w:jc w:val="right"/>
+              <w:jc w:val="both"/>
               <w:rPr>
                 <w:rFonts w:ascii="Calibri" w:eastAsia="新細明體" w:hAnsi="Calibri" w:cs="Calibri"/>
                 <w:color w:val="FF0000"/>
@@ -12878,7 +13151,7 @@
           <w:p>
             <w:pPr>
               <w:widowControl/>
-              <w:jc w:val="right"/>
+              <w:jc w:val="both"/>
               <w:rPr>
                 <w:rFonts w:ascii="Calibri" w:eastAsia="新細明體" w:hAnsi="Calibri" w:cs="Calibri"/>
                 <w:color w:val="FF0000"/>
@@ -12916,7 +13189,7 @@
           <w:p>
             <w:pPr>
               <w:widowControl/>
-              <w:jc w:val="right"/>
+              <w:jc w:val="both"/>
               <w:rPr>
                 <w:rFonts w:ascii="Calibri" w:eastAsia="新細明體" w:hAnsi="Calibri" w:cs="Calibri"/>
                 <w:color w:val="FF0000"/>
@@ -12959,22 +13232,24 @@
           <w:p>
             <w:pPr>
               <w:widowControl/>
-              <w:rPr>
-                <w:rFonts w:ascii="Calibri" w:eastAsia="新細明體" w:hAnsi="Calibri" w:cs="Calibri"/>
-                <w:color w:val="FFFFFF"/>
-                <w:kern w:val="0"/>
-                <w:sz w:val="16"/>
-                <w:szCs w:val="16"/>
-              </w:rPr>
-            </w:pPr>
-            <w:r>
-              <w:rPr>
-                <w:rFonts w:ascii="Calibri" w:eastAsia="新細明體" w:hAnsi="Calibri" w:cs="Calibri"/>
-                <w:color w:val="FFFFFF"/>
-                <w:kern w:val="0"/>
-                <w:sz w:val="16"/>
-                <w:szCs w:val="16"/>
-              </w:rPr>
+              <w:jc w:val="both"/>
+              <w:rPr>
+                <w:rFonts w:ascii="Calibri" w:eastAsia="新細明體" w:hAnsi="Calibri" w:cs="Calibri"/>
+                <w:color w:val="FFFFFF"/>
+                <w:kern w:val="0"/>
+                <w:sz w:val="16"/>
+                <w:szCs w:val="16"/>
+              </w:rPr>
+            </w:pPr>
+            <w:r>
+              <w:rPr>
+                <w:rFonts w:ascii="Calibri" w:eastAsia="新細明體" w:hAnsi="Calibri" w:cs="Calibri"/>
+                <w:color w:val="FFFFFF"/>
+                <w:kern w:val="0"/>
+                <w:sz w:val="16"/>
+                <w:szCs w:val="16"/>
+              </w:rPr>
+              <w:lastRenderedPageBreak/>
               <w:t>Valid</w:t>
             </w:r>
           </w:p>
@@ -12996,7 +13271,7 @@
           <w:p>
             <w:pPr>
               <w:widowControl/>
-              <w:jc w:val="right"/>
+              <w:jc w:val="both"/>
               <w:rPr>
                 <w:rFonts w:ascii="Calibri" w:eastAsia="新細明體" w:hAnsi="Calibri" w:cs="Calibri"/>
                 <w:color w:val="000000"/>
@@ -13034,7 +13309,7 @@
           <w:p>
             <w:pPr>
               <w:widowControl/>
-              <w:jc w:val="right"/>
+              <w:jc w:val="both"/>
               <w:rPr>
                 <w:rFonts w:ascii="Calibri" w:eastAsia="新細明體" w:hAnsi="Calibri" w:cs="Calibri"/>
                 <w:color w:val="000000"/>
@@ -13072,7 +13347,7 @@
           <w:p>
             <w:pPr>
               <w:widowControl/>
-              <w:jc w:val="right"/>
+              <w:jc w:val="both"/>
               <w:rPr>
                 <w:rFonts w:ascii="Calibri" w:eastAsia="新細明體" w:hAnsi="Calibri" w:cs="Calibri"/>
                 <w:color w:val="000000"/>
@@ -13110,7 +13385,7 @@
           <w:p>
             <w:pPr>
               <w:widowControl/>
-              <w:jc w:val="right"/>
+              <w:jc w:val="both"/>
               <w:rPr>
                 <w:rFonts w:ascii="Calibri" w:eastAsia="新細明體" w:hAnsi="Calibri" w:cs="Calibri"/>
                 <w:color w:val="000000"/>
@@ -13148,7 +13423,7 @@
           <w:p>
             <w:pPr>
               <w:widowControl/>
-              <w:jc w:val="right"/>
+              <w:jc w:val="both"/>
               <w:rPr>
                 <w:rFonts w:ascii="Calibri" w:eastAsia="新細明體" w:hAnsi="Calibri" w:cs="Calibri"/>
                 <w:color w:val="FF0000"/>
@@ -13186,7 +13461,7 @@
           <w:p>
             <w:pPr>
               <w:widowControl/>
-              <w:jc w:val="right"/>
+              <w:jc w:val="both"/>
               <w:rPr>
                 <w:rFonts w:ascii="Calibri" w:eastAsia="新細明體" w:hAnsi="Calibri" w:cs="Calibri"/>
                 <w:color w:val="FF0000"/>
@@ -13224,7 +13499,7 @@
           <w:p>
             <w:pPr>
               <w:widowControl/>
-              <w:jc w:val="right"/>
+              <w:jc w:val="both"/>
               <w:rPr>
                 <w:rFonts w:ascii="Calibri" w:eastAsia="新細明體" w:hAnsi="Calibri" w:cs="Calibri"/>
                 <w:color w:val="FF0000"/>
@@ -13262,7 +13537,7 @@
           <w:p>
             <w:pPr>
               <w:widowControl/>
-              <w:jc w:val="right"/>
+              <w:jc w:val="both"/>
               <w:rPr>
                 <w:rFonts w:ascii="Calibri" w:eastAsia="新細明體" w:hAnsi="Calibri" w:cs="Calibri"/>
                 <w:color w:val="FF0000"/>
@@ -13300,7 +13575,7 @@
           <w:p>
             <w:pPr>
               <w:widowControl/>
-              <w:jc w:val="right"/>
+              <w:jc w:val="both"/>
               <w:rPr>
                 <w:rFonts w:ascii="Calibri" w:eastAsia="新細明體" w:hAnsi="Calibri" w:cs="Calibri"/>
                 <w:color w:val="FF0000"/>
@@ -13338,7 +13613,7 @@
           <w:p>
             <w:pPr>
               <w:widowControl/>
-              <w:jc w:val="right"/>
+              <w:jc w:val="both"/>
               <w:rPr>
                 <w:rFonts w:ascii="Calibri" w:eastAsia="新細明體" w:hAnsi="Calibri" w:cs="Calibri"/>
                 <w:color w:val="FF0000"/>
@@ -13376,7 +13651,7 @@
           <w:p>
             <w:pPr>
               <w:widowControl/>
-              <w:jc w:val="right"/>
+              <w:jc w:val="both"/>
               <w:rPr>
                 <w:rFonts w:ascii="Calibri" w:eastAsia="新細明體" w:hAnsi="Calibri" w:cs="Calibri"/>
                 <w:color w:val="FF0000"/>
@@ -13414,7 +13689,7 @@
           <w:p>
             <w:pPr>
               <w:widowControl/>
-              <w:jc w:val="right"/>
+              <w:jc w:val="both"/>
               <w:rPr>
                 <w:rFonts w:ascii="Calibri" w:eastAsia="新細明體" w:hAnsi="Calibri" w:cs="Calibri"/>
                 <w:color w:val="FF0000"/>
@@ -13452,7 +13727,7 @@
           <w:p>
             <w:pPr>
               <w:widowControl/>
-              <w:jc w:val="right"/>
+              <w:jc w:val="both"/>
               <w:rPr>
                 <w:rFonts w:ascii="Calibri" w:eastAsia="新細明體" w:hAnsi="Calibri" w:cs="Calibri"/>
                 <w:color w:val="FF0000"/>
@@ -13490,7 +13765,7 @@
           <w:p>
             <w:pPr>
               <w:widowControl/>
-              <w:jc w:val="right"/>
+              <w:jc w:val="both"/>
               <w:rPr>
                 <w:rFonts w:ascii="Calibri" w:eastAsia="新細明體" w:hAnsi="Calibri" w:cs="Calibri"/>
                 <w:color w:val="FF0000"/>
@@ -13528,7 +13803,7 @@
           <w:p>
             <w:pPr>
               <w:widowControl/>
-              <w:jc w:val="right"/>
+              <w:jc w:val="both"/>
               <w:rPr>
                 <w:rFonts w:ascii="Calibri" w:eastAsia="新細明體" w:hAnsi="Calibri" w:cs="Calibri"/>
                 <w:color w:val="FF0000"/>
@@ -13552,6 +13827,9 @@
       </w:tr>
     </w:tbl>
     <w:p>
+      <w:pPr>
+        <w:jc w:val="both"/>
+      </w:pPr>
       <w:r>
         <w:rPr>
           <w:rFonts w:hint="eastAsia"/>
@@ -13572,13 +13850,21 @@
       </w:r>
     </w:p>
     <w:p>
+      <w:pPr>
+        <w:jc w:val="both"/>
+      </w:pPr>
       <w:r>
         <w:t>Best Value in valid = 96.562</w:t>
       </w:r>
     </w:p>
-    <w:p/>
     <w:p>
       <w:pPr>
+        <w:jc w:val="both"/>
+      </w:pPr>
+    </w:p>
+    <w:p>
+      <w:pPr>
+        <w:jc w:val="both"/>
         <w:rPr>
           <w:rFonts w:hint="eastAsia"/>
         </w:rPr>
@@ -13591,6 +13877,9 @@
       </w:r>
     </w:p>
     <w:p>
+      <w:pPr>
+        <w:jc w:val="both"/>
+      </w:pPr>
       <w:r>
         <w:rPr>
           <w:noProof/>
@@ -13654,23 +13943,23 @@
           <w:p>
             <w:pPr>
               <w:widowControl/>
-              <w:rPr>
-                <w:rFonts w:ascii="Calibri" w:eastAsia="新細明體" w:hAnsi="Calibri" w:cs="Calibri"/>
-                <w:color w:val="FFFFFF"/>
-                <w:kern w:val="0"/>
-                <w:sz w:val="16"/>
-                <w:szCs w:val="16"/>
-              </w:rPr>
-            </w:pPr>
-            <w:r>
-              <w:rPr>
-                <w:rFonts w:ascii="Calibri" w:eastAsia="新細明體" w:hAnsi="Calibri" w:cs="Calibri"/>
-                <w:color w:val="FFFFFF"/>
-                <w:kern w:val="0"/>
-                <w:sz w:val="16"/>
-                <w:szCs w:val="16"/>
-              </w:rPr>
-              <w:lastRenderedPageBreak/>
+              <w:jc w:val="both"/>
+              <w:rPr>
+                <w:rFonts w:ascii="Calibri" w:eastAsia="新細明體" w:hAnsi="Calibri" w:cs="Calibri"/>
+                <w:color w:val="FFFFFF"/>
+                <w:kern w:val="0"/>
+                <w:sz w:val="16"/>
+                <w:szCs w:val="16"/>
+              </w:rPr>
+            </w:pPr>
+            <w:r>
+              <w:rPr>
+                <w:rFonts w:ascii="Calibri" w:eastAsia="新細明體" w:hAnsi="Calibri" w:cs="Calibri"/>
+                <w:color w:val="FFFFFF"/>
+                <w:kern w:val="0"/>
+                <w:sz w:val="16"/>
+                <w:szCs w:val="16"/>
+              </w:rPr>
               <w:t>p</w:t>
             </w:r>
           </w:p>
@@ -13692,7 +13981,7 @@
           <w:p>
             <w:pPr>
               <w:widowControl/>
-              <w:jc w:val="right"/>
+              <w:jc w:val="both"/>
               <w:rPr>
                 <w:rFonts w:ascii="Calibri" w:eastAsia="新細明體" w:hAnsi="Calibri" w:cs="Calibri"/>
                 <w:color w:val="FFFFFF"/>
@@ -13730,7 +14019,7 @@
           <w:p>
             <w:pPr>
               <w:widowControl/>
-              <w:jc w:val="right"/>
+              <w:jc w:val="both"/>
               <w:rPr>
                 <w:rFonts w:ascii="Calibri" w:eastAsia="新細明體" w:hAnsi="Calibri" w:cs="Calibri"/>
                 <w:color w:val="FFFFFF"/>
@@ -13768,7 +14057,7 @@
           <w:p>
             <w:pPr>
               <w:widowControl/>
-              <w:jc w:val="right"/>
+              <w:jc w:val="both"/>
               <w:rPr>
                 <w:rFonts w:ascii="Calibri" w:eastAsia="新細明體" w:hAnsi="Calibri" w:cs="Calibri"/>
                 <w:color w:val="FFFFFF"/>
@@ -13806,7 +14095,7 @@
           <w:p>
             <w:pPr>
               <w:widowControl/>
-              <w:jc w:val="right"/>
+              <w:jc w:val="both"/>
               <w:rPr>
                 <w:rFonts w:ascii="Calibri" w:eastAsia="新細明體" w:hAnsi="Calibri" w:cs="Calibri"/>
                 <w:color w:val="FFFFFF"/>
@@ -13844,7 +14133,7 @@
           <w:p>
             <w:pPr>
               <w:widowControl/>
-              <w:jc w:val="right"/>
+              <w:jc w:val="both"/>
               <w:rPr>
                 <w:rFonts w:ascii="Calibri" w:eastAsia="新細明體" w:hAnsi="Calibri" w:cs="Calibri"/>
                 <w:color w:val="FFFFFF"/>
@@ -13887,6 +14176,7 @@
           <w:p>
             <w:pPr>
               <w:widowControl/>
+              <w:jc w:val="both"/>
               <w:rPr>
                 <w:rFonts w:ascii="Calibri" w:eastAsia="新細明體" w:hAnsi="Calibri" w:cs="Calibri"/>
                 <w:color w:val="FFFFFF"/>
@@ -13924,7 +14214,7 @@
           <w:p>
             <w:pPr>
               <w:widowControl/>
-              <w:jc w:val="right"/>
+              <w:jc w:val="both"/>
               <w:rPr>
                 <w:rFonts w:ascii="Calibri" w:eastAsia="新細明體" w:hAnsi="Calibri" w:cs="Calibri"/>
                 <w:color w:val="000000"/>
@@ -13962,7 +14252,7 @@
           <w:p>
             <w:pPr>
               <w:widowControl/>
-              <w:jc w:val="right"/>
+              <w:jc w:val="both"/>
               <w:rPr>
                 <w:rFonts w:ascii="Calibri" w:eastAsia="新細明體" w:hAnsi="Calibri" w:cs="Calibri"/>
                 <w:color w:val="000000"/>
@@ -14000,7 +14290,7 @@
           <w:p>
             <w:pPr>
               <w:widowControl/>
-              <w:jc w:val="right"/>
+              <w:jc w:val="both"/>
               <w:rPr>
                 <w:rFonts w:ascii="Calibri" w:eastAsia="新細明體" w:hAnsi="Calibri" w:cs="Calibri"/>
                 <w:color w:val="FF0000"/>
@@ -14038,7 +14328,7 @@
           <w:p>
             <w:pPr>
               <w:widowControl/>
-              <w:jc w:val="right"/>
+              <w:jc w:val="both"/>
               <w:rPr>
                 <w:rFonts w:ascii="Calibri" w:eastAsia="新細明體" w:hAnsi="Calibri" w:cs="Calibri"/>
                 <w:color w:val="FF0000"/>
@@ -14076,7 +14366,7 @@
           <w:p>
             <w:pPr>
               <w:widowControl/>
-              <w:jc w:val="right"/>
+              <w:jc w:val="both"/>
               <w:rPr>
                 <w:rFonts w:ascii="Calibri" w:eastAsia="新細明體" w:hAnsi="Calibri" w:cs="Calibri"/>
                 <w:color w:val="000000"/>
@@ -14119,6 +14409,7 @@
           <w:p>
             <w:pPr>
               <w:widowControl/>
+              <w:jc w:val="both"/>
               <w:rPr>
                 <w:rFonts w:ascii="Calibri" w:eastAsia="新細明體" w:hAnsi="Calibri" w:cs="Calibri"/>
                 <w:color w:val="FFFFFF"/>
@@ -14156,7 +14447,7 @@
           <w:p>
             <w:pPr>
               <w:widowControl/>
-              <w:jc w:val="right"/>
+              <w:jc w:val="both"/>
               <w:rPr>
                 <w:rFonts w:ascii="Calibri" w:eastAsia="新細明體" w:hAnsi="Calibri" w:cs="Calibri"/>
                 <w:color w:val="000000"/>
@@ -14194,7 +14485,7 @@
           <w:p>
             <w:pPr>
               <w:widowControl/>
-              <w:jc w:val="right"/>
+              <w:jc w:val="both"/>
               <w:rPr>
                 <w:rFonts w:ascii="Calibri" w:eastAsia="新細明體" w:hAnsi="Calibri" w:cs="Calibri"/>
                 <w:color w:val="000000"/>
@@ -14232,7 +14523,7 @@
           <w:p>
             <w:pPr>
               <w:widowControl/>
-              <w:jc w:val="right"/>
+              <w:jc w:val="both"/>
               <w:rPr>
                 <w:rFonts w:ascii="Calibri" w:eastAsia="新細明體" w:hAnsi="Calibri" w:cs="Calibri"/>
                 <w:color w:val="FF0000"/>
@@ -14270,7 +14561,7 @@
           <w:p>
             <w:pPr>
               <w:widowControl/>
-              <w:jc w:val="right"/>
+              <w:jc w:val="both"/>
               <w:rPr>
                 <w:rFonts w:ascii="Calibri" w:eastAsia="新細明體" w:hAnsi="Calibri" w:cs="Calibri"/>
                 <w:color w:val="000000"/>
@@ -14308,7 +14599,7 @@
           <w:p>
             <w:pPr>
               <w:widowControl/>
-              <w:jc w:val="right"/>
+              <w:jc w:val="both"/>
               <w:rPr>
                 <w:rFonts w:ascii="Calibri" w:eastAsia="新細明體" w:hAnsi="Calibri" w:cs="Calibri"/>
                 <w:color w:val="000000"/>
@@ -14333,12 +14624,11 @@
     </w:tbl>
     <w:p>
       <w:pPr>
+        <w:jc w:val="both"/>
         <w:rPr>
           <w:rFonts w:hint="eastAsia"/>
         </w:rPr>
       </w:pPr>
-      <w:bookmarkStart w:id="0" w:name="_GoBack"/>
-      <w:bookmarkEnd w:id="0"/>
     </w:p>
     <w:sectPr>
       <w:pgSz w:w="11900" w:h="16840"/>

</xml_diff>